<commit_message>
Se cambió la estructura de los controlares y rutas para que se reduzcan y sea fácil debuggear. También, ahora certificaciones obtenidas son listas.
PENDIENTE: Corregir las vistas de mostrar y el como se pasan listas "dobles" a cursos extracurrculares y docs probatorios.
</commit_message>
<xml_diff>
--- a/public/word-templates/curriculum_SEP.docx
+++ b/public/word-templates/curriculum_SEP.docx
@@ -1512,6 +1512,28 @@
             </w:pPr>
             <w:r>
               <w:rPr>
+                <w:b/>
+                <w:bCs/>
+              </w:rPr>
+            </w:r>
+          </w:p>
+          <w:p>
+            <w:pPr>
+              <w:pStyle w:val="Normal"/>
+              <w:spacing w:lineRule="auto" w:line="240" w:before="0" w:after="0"/>
+              <w:cnfStyle w:val="100000000000" w:firstRow="1" w:lastRow="0" w:firstColumn="0" w:lastColumn="0" w:oddVBand="0" w:evenVBand="0" w:oddHBand="0" w:evenHBand="0" w:firstRowFirstColumn="0" w:firstRowLastColumn="0" w:lastRowFirstColumn="0" w:lastRowLastColumn="0"/>
+              <w:rPr>
+                <w:rFonts w:ascii="Montserrat" w:hAnsi="Montserrat" w:eastAsia="Times New Roman" w:cs="Calibri"/>
+                <w:i/>
+                <w:i/>
+                <w:color w:val="000000"/>
+                <w:sz w:val="20"/>
+                <w:szCs w:val="20"/>
+                <w:lang w:eastAsia="es-MX"/>
+              </w:rPr>
+            </w:pPr>
+            <w:r>
+              <w:rPr>
                 <w:rFonts w:eastAsia="Times New Roman" w:cs="Calibri" w:ascii="Montserrat" w:hAnsi="Montserrat"/>
                 <w:b/>
                 <w:bCs/>
@@ -1536,7 +1558,37 @@
                 <w:szCs w:val="20"/>
                 <w:lang w:val="es-MX" w:eastAsia="es-MX"/>
               </w:rPr>
-              <w:t xml:space="preserve"> </w:t>
+              <w:t xml:space="preserve"> ${periodo}</w:t>
+            </w:r>
+          </w:p>
+          <w:p>
+            <w:pPr>
+              <w:pStyle w:val="Normal"/>
+              <w:spacing w:lineRule="auto" w:line="240" w:before="0" w:after="0"/>
+              <w:cnfStyle w:val="100000000000" w:firstRow="1" w:lastRow="0" w:firstColumn="0" w:lastColumn="0" w:oddVBand="0" w:evenVBand="0" w:oddHBand="0" w:evenHBand="0" w:firstRowFirstColumn="0" w:firstRowLastColumn="0" w:lastRowFirstColumn="0" w:lastRowLastColumn="0"/>
+              <w:rPr>
+                <w:rFonts w:ascii="Montserrat" w:hAnsi="Montserrat" w:eastAsia="Times New Roman" w:cs="Calibri"/>
+                <w:i/>
+                <w:i/>
+                <w:color w:val="000000"/>
+                <w:sz w:val="20"/>
+                <w:szCs w:val="20"/>
+                <w:lang w:eastAsia="es-MX"/>
+              </w:rPr>
+            </w:pPr>
+            <w:r>
+              <w:rPr>
+                <w:rFonts w:eastAsia="Times New Roman" w:cs="Calibri" w:ascii="Montserrat" w:hAnsi="Montserrat"/>
+                <w:b/>
+                <w:bCs/>
+                <w:i w:val="false"/>
+                <w:iCs w:val="false"/>
+                <w:color w:val="000000"/>
+                <w:sz w:val="20"/>
+                <w:szCs w:val="20"/>
+                <w:lang w:val="es-MX" w:eastAsia="es-MX"/>
+              </w:rPr>
+              <w:t>Institución:</w:t>
             </w:r>
             <w:r>
               <w:rPr>
@@ -1550,65 +1602,7 @@
                 <w:szCs w:val="20"/>
                 <w:lang w:val="es-MX" w:eastAsia="es-MX"/>
               </w:rPr>
-              <w:t>${periodo}</w:t>
-            </w:r>
-          </w:p>
-          <w:p>
-            <w:pPr>
-              <w:pStyle w:val="Normal"/>
-              <w:spacing w:lineRule="auto" w:line="240" w:before="0" w:after="0"/>
-              <w:cnfStyle w:val="100000000000" w:firstRow="1" w:lastRow="0" w:firstColumn="0" w:lastColumn="0" w:oddVBand="0" w:evenVBand="0" w:oddHBand="0" w:evenHBand="0" w:firstRowFirstColumn="0" w:firstRowLastColumn="0" w:lastRowFirstColumn="0" w:lastRowLastColumn="0"/>
-              <w:rPr>
-                <w:rFonts w:ascii="Montserrat" w:hAnsi="Montserrat" w:eastAsia="Times New Roman" w:cs="Calibri"/>
-                <w:i/>
-                <w:i/>
-                <w:color w:val="000000"/>
-                <w:sz w:val="20"/>
-                <w:szCs w:val="20"/>
-                <w:lang w:eastAsia="es-MX"/>
-              </w:rPr>
-            </w:pPr>
-            <w:r>
-              <w:rPr>
-                <w:rFonts w:eastAsia="Times New Roman" w:cs="Calibri" w:ascii="Montserrat" w:hAnsi="Montserrat"/>
-                <w:b/>
-                <w:bCs/>
-                <w:i w:val="false"/>
-                <w:iCs w:val="false"/>
-                <w:color w:val="000000"/>
-                <w:sz w:val="20"/>
-                <w:szCs w:val="20"/>
-                <w:lang w:val="es-MX" w:eastAsia="es-MX"/>
-              </w:rPr>
-              <w:t>Institución:</w:t>
-            </w:r>
-            <w:r>
-              <w:rPr>
-                <w:rFonts w:eastAsia="Times New Roman" w:cs="Calibri" w:ascii="Montserrat" w:hAnsi="Montserrat"/>
-                <w:b w:val="false"/>
-                <w:bCs/>
-                <w:i w:val="false"/>
-                <w:iCs w:val="false"/>
-                <w:color w:val="000000"/>
-                <w:sz w:val="20"/>
-                <w:szCs w:val="20"/>
-                <w:lang w:val="es-MX" w:eastAsia="es-MX"/>
-              </w:rPr>
-              <w:t xml:space="preserve"> </w:t>
-            </w:r>
-            <w:r>
-              <w:rPr>
-                <w:rFonts w:eastAsia="Times New Roman" w:cs="Calibri" w:ascii="Montserrat" w:hAnsi="Montserrat"/>
-                <w:b w:val="false"/>
-                <w:bCs/>
-                <w:i w:val="false"/>
-                <w:iCs w:val="false"/>
-                <w:color w:val="000000"/>
-                <w:sz w:val="20"/>
-                <w:szCs w:val="20"/>
-                <w:lang w:val="es-MX" w:eastAsia="es-MX"/>
-              </w:rPr>
-              <w:t>${</w:t>
+              <w:t xml:space="preserve"> ${</w:t>
             </w:r>
             <w:r>
               <w:rPr>
@@ -1849,9 +1843,9 @@
                 <w:color w:val="000000"/>
                 <w:sz w:val="20"/>
                 <w:szCs w:val="20"/>
-                <w:lang w:eastAsia="es-MX"/>
-              </w:rPr>
-              <w:t>${cursos_extracurriculares_aca}</w:t>
+                <w:lang w:val="es-MX" w:eastAsia="es-MX"/>
+              </w:rPr>
+              <w:t>Poner modalidad, nombre certificacion y institucion emisora</w:t>
             </w:r>
           </w:p>
         </w:tc>
@@ -2381,12 +2375,7 @@
         </w:rPr>
       </w:pPr>
       <w:r>
-        <w:rPr>
-          <w:rFonts w:ascii="Montserrat" w:hAnsi="Montserrat"/>
-          <w:sz w:val="20"/>
-          <w:szCs w:val="20"/>
-        </w:rPr>
-        <w:t>Agregar imágenes de los probatorios, en el orden que se fueron solicitando.</w:t>
+        <w:rPr/>
       </w:r>
     </w:p>
     <w:sectPr>
@@ -2412,7 +2401,7 @@
         <w:docPartGallery w:val="Page Numbers (Top of Page)"/>
         <w:docPartUnique w:val="true"/>
       </w:docPartObj>
-      <w:id w:val="273613245"/>
+      <w:id w:val="738705043"/>
     </w:sdtPr>
     <w:sdtContent>
       <w:p>
@@ -2672,7 +2661,7 @@
               <wp:positionV relativeFrom="paragraph">
                 <wp:posOffset>-1017270</wp:posOffset>
               </wp:positionV>
-              <wp:extent cx="906780" cy="1125855"/>
+              <wp:extent cx="907415" cy="1126490"/>
               <wp:effectExtent l="0" t="0" r="13970" b="24130"/>
               <wp:wrapNone/>
               <wp:docPr id="2" name="Cuadro de texto 2"/>
@@ -2683,7 +2672,7 @@
                     <wps:spPr>
                       <a:xfrm>
                         <a:off x="0" y="0"/>
-                        <a:ext cx="906120" cy="1125360"/>
+                        <a:ext cx="906840" cy="1125720"/>
                       </a:xfrm>
                       <a:prstGeom prst="rect">
                         <a:avLst/>
@@ -2709,7 +2698,7 @@
                         <w:p>
                           <w:pPr>
                             <w:pStyle w:val="Contenidodelmarco"/>
-                            <w:overflowPunct w:val="true"/>
+                            <w:overflowPunct w:val="false"/>
                             <w:spacing w:lineRule="auto" w:line="240" w:before="0" w:after="0"/>
                             <w:jc w:val="left"/>
                             <w:rPr/>
@@ -2738,7 +2727,7 @@
         </mc:Choice>
         <mc:Fallback>
           <w:pict>
-            <v:rect id="shape_0" ID="Cuadro de texto 2" fillcolor="white" stroked="t" style="position:absolute;margin-left:2.4pt;margin-top:-80.1pt;width:71.3pt;height:88.55pt" wp14:anchorId="635A841A">
+            <v:rect id="shape_0" ID="Cuadro de texto 2" fillcolor="white" stroked="t" style="position:absolute;margin-left:2.4pt;margin-top:-80.1pt;width:71.35pt;height:88.6pt" wp14:anchorId="635A841A">
               <w10:wrap type="square"/>
               <v:fill o:detectmouseclick="t" type="solid" color2="black"/>
               <v:stroke color="black" weight="6480" joinstyle="round" endcap="flat"/>
@@ -2747,7 +2736,7 @@
                   <w:p>
                     <w:pPr>
                       <w:pStyle w:val="Contenidodelmarco"/>
-                      <w:overflowPunct w:val="true"/>
+                      <w:overflowPunct w:val="false"/>
                       <w:spacing w:lineRule="auto" w:line="240" w:before="0" w:after="0"/>
                       <w:jc w:val="left"/>
                       <w:rPr/>

</xml_diff>

<commit_message>
Se especificó la variable nombre según el elemento, esto por el procesador de templates de word, si no se confunde.
Corrección de errores en algunas vistas y controladores.
</commit_message>
<xml_diff>
--- a/public/word-templates/curriculum_SEP.docx
+++ b/public/word-templates/curriculum_SEP.docx
@@ -1330,7 +1330,7 @@
             <w:pPr>
               <w:pStyle w:val="Normal"/>
               <w:spacing w:lineRule="auto" w:line="240" w:before="0" w:after="0"/>
-              <w:cnfStyle w:val="000000000000" w:firstRow="0" w:lastRow="0" w:firstColumn="0" w:lastColumn="0" w:oddVBand="0" w:evenVBand="0" w:oddHBand="0" w:evenHBand="0" w:firstRowFirstColumn="0" w:firstRowLastColumn="0" w:lastRowFirstColumn="0" w:lastRowLastColumn="0"/>
+              <w:cnfStyle w:val="100000000000" w:firstRow="1" w:lastRow="0" w:firstColumn="0" w:lastColumn="0" w:oddVBand="0" w:evenVBand="0" w:oddHBand="0" w:evenHBand="0" w:firstRowFirstColumn="0" w:firstRowLastColumn="0" w:lastRowFirstColumn="0" w:lastRowLastColumn="0"/>
               <w:rPr>
                 <w:rFonts w:ascii="Montserrat" w:hAnsi="Montserrat" w:eastAsia="Times New Roman" w:cs="Calibri"/>
                 <w:i/>
@@ -1344,12 +1344,210 @@
             <w:r>
               <w:rPr>
                 <w:rFonts w:eastAsia="Times New Roman" w:cs="Calibri" w:ascii="Montserrat" w:hAnsi="Montserrat"/>
+                <w:b/>
+                <w:bCs/>
+                <w:i w:val="false"/>
+                <w:iCs w:val="false"/>
+                <w:color w:val="000000"/>
+                <w:kern w:val="0"/>
+                <w:sz w:val="20"/>
+                <w:szCs w:val="20"/>
+                <w:lang w:val="es-MX" w:eastAsia="es-MX" w:bidi="ar-SA"/>
+              </w:rPr>
+              <w:t xml:space="preserve">Nombre </w:t>
+            </w:r>
+            <w:r>
+              <w:rPr>
+                <w:rFonts w:eastAsia="Times New Roman" w:cs="Calibri" w:ascii="Montserrat" w:hAnsi="Montserrat"/>
+                <w:b/>
+                <w:bCs/>
+                <w:i w:val="false"/>
+                <w:iCs w:val="false"/>
+                <w:color w:val="000000"/>
+                <w:kern w:val="0"/>
+                <w:sz w:val="20"/>
+                <w:szCs w:val="20"/>
+                <w:lang w:val="es-MX" w:eastAsia="es-MX" w:bidi="ar-SA"/>
+              </w:rPr>
+              <w:t>de</w:t>
+            </w:r>
+            <w:r>
+              <w:rPr>
+                <w:rFonts w:eastAsia="Times New Roman" w:cs="Calibri" w:ascii="Montserrat" w:hAnsi="Montserrat"/>
+                <w:b/>
+                <w:bCs/>
+                <w:i w:val="false"/>
+                <w:iCs w:val="false"/>
+                <w:color w:val="000000"/>
+                <w:kern w:val="0"/>
+                <w:sz w:val="20"/>
+                <w:szCs w:val="20"/>
+                <w:lang w:val="es-MX" w:eastAsia="es-MX" w:bidi="ar-SA"/>
+              </w:rPr>
+              <w:t xml:space="preserve"> </w:t>
+            </w:r>
+            <w:r>
+              <w:rPr>
+                <w:rFonts w:eastAsia="Times New Roman" w:cs="Calibri" w:ascii="Montserrat" w:hAnsi="Montserrat"/>
+                <w:b/>
+                <w:bCs/>
+                <w:i w:val="false"/>
+                <w:iCs w:val="false"/>
+                <w:color w:val="000000"/>
+                <w:kern w:val="0"/>
+                <w:sz w:val="20"/>
+                <w:szCs w:val="20"/>
+                <w:lang w:val="es-MX" w:eastAsia="es-MX" w:bidi="ar-SA"/>
+              </w:rPr>
+              <w:t>documento(s):</w:t>
+            </w:r>
+          </w:p>
+          <w:p>
+            <w:pPr>
+              <w:pStyle w:val="Normal"/>
+              <w:spacing w:lineRule="auto" w:line="240" w:before="0" w:after="0"/>
+              <w:cnfStyle w:val="100000000000" w:firstRow="1" w:lastRow="0" w:firstColumn="0" w:lastColumn="0" w:oddVBand="0" w:evenVBand="0" w:oddHBand="0" w:evenHBand="0" w:firstRowFirstColumn="0" w:firstRowLastColumn="0" w:lastRowFirstColumn="0" w:lastRowLastColumn="0"/>
+              <w:rPr>
+                <w:rFonts w:ascii="Montserrat" w:hAnsi="Montserrat" w:eastAsia="Times New Roman" w:cs="Calibri"/>
                 <w:i/>
-                <w:color w:val="000000"/>
-                <w:sz w:val="20"/>
-                <w:szCs w:val="20"/>
-                <w:lang w:eastAsia="es-MX"/>
-              </w:rPr>
+                <w:i/>
+                <w:color w:val="000000"/>
+                <w:sz w:val="20"/>
+                <w:szCs w:val="20"/>
+                <w:lang w:eastAsia="es-MX"/>
+              </w:rPr>
+            </w:pPr>
+            <w:r>
+              <w:rPr>
+                <w:rFonts w:eastAsia="Times New Roman" w:cs="Calibri" w:ascii="Montserrat" w:hAnsi="Montserrat"/>
+                <w:b w:val="false"/>
+                <w:bCs/>
+                <w:i w:val="false"/>
+                <w:iCs w:val="false"/>
+                <w:color w:val="000000"/>
+                <w:sz w:val="20"/>
+                <w:szCs w:val="20"/>
+                <w:lang w:val="es-MX" w:eastAsia="es-MX"/>
+              </w:rPr>
+              <w:t>$</w:t>
+            </w:r>
+            <w:r>
+              <w:rPr>
+                <w:rFonts w:eastAsia="Times New Roman" w:cs="Calibri" w:ascii="Montserrat" w:hAnsi="Montserrat"/>
+                <w:b w:val="false"/>
+                <w:bCs/>
+                <w:i w:val="false"/>
+                <w:iCs w:val="false"/>
+                <w:color w:val="000000"/>
+                <w:sz w:val="20"/>
+                <w:szCs w:val="20"/>
+                <w:lang w:val="es-MX" w:eastAsia="es-MX"/>
+              </w:rPr>
+              <w:t>{aca_bloque}</w:t>
+            </w:r>
+          </w:p>
+          <w:p>
+            <w:pPr>
+              <w:pStyle w:val="Normal"/>
+              <w:spacing w:lineRule="auto" w:line="240" w:before="0" w:after="0"/>
+              <w:cnfStyle w:val="100000000000" w:firstRow="1" w:lastRow="0" w:firstColumn="0" w:lastColumn="0" w:oddVBand="0" w:evenVBand="0" w:oddHBand="0" w:evenHBand="0" w:firstRowFirstColumn="0" w:firstRowLastColumn="0" w:lastRowFirstColumn="0" w:lastRowLastColumn="0"/>
+              <w:rPr>
+                <w:rFonts w:ascii="Montserrat" w:hAnsi="Montserrat" w:eastAsia="Times New Roman" w:cs="Calibri"/>
+                <w:i/>
+                <w:i/>
+                <w:color w:val="000000"/>
+                <w:sz w:val="20"/>
+                <w:szCs w:val="20"/>
+                <w:lang w:eastAsia="es-MX"/>
+              </w:rPr>
+            </w:pPr>
+            <w:r>
+              <w:rPr>
+                <w:rFonts w:eastAsia="Times New Roman" w:cs="Calibri" w:ascii="Montserrat" w:hAnsi="Montserrat"/>
+                <w:b/>
+                <w:bCs/>
+                <w:i w:val="false"/>
+                <w:iCs w:val="false"/>
+                <w:color w:val="000000"/>
+                <w:kern w:val="0"/>
+                <w:sz w:val="20"/>
+                <w:szCs w:val="20"/>
+                <w:lang w:val="es-MX" w:eastAsia="es-MX" w:bidi="ar-SA"/>
+              </w:rPr>
+              <w:t xml:space="preserve">- </w:t>
+            </w:r>
+            <w:r>
+              <w:rPr>
+                <w:rFonts w:eastAsia="Times New Roman" w:cs="Calibri" w:ascii="Montserrat" w:hAnsi="Montserrat"/>
+                <w:b w:val="false"/>
+                <w:bCs/>
+                <w:i w:val="false"/>
+                <w:iCs w:val="false"/>
+                <w:color w:val="000000"/>
+                <w:sz w:val="20"/>
+                <w:szCs w:val="20"/>
+                <w:lang w:val="es-MX" w:eastAsia="es-MX"/>
+              </w:rPr>
+              <w:t>${</w:t>
+            </w:r>
+            <w:r>
+              <w:rPr>
+                <w:rFonts w:eastAsia="Times New Roman" w:cs="Calibri" w:ascii="Montserrat" w:hAnsi="Montserrat"/>
+                <w:b w:val="false"/>
+                <w:bCs/>
+                <w:i w:val="false"/>
+                <w:iCs w:val="false"/>
+                <w:color w:val="000000"/>
+                <w:kern w:val="0"/>
+                <w:sz w:val="20"/>
+                <w:szCs w:val="20"/>
+                <w:lang w:val="es-MX" w:eastAsia="es-MX" w:bidi="ar-SA"/>
+              </w:rPr>
+              <w:t>nombre_doc</w:t>
+            </w:r>
+            <w:r>
+              <w:rPr>
+                <w:rFonts w:eastAsia="Times New Roman" w:cs="Calibri" w:ascii="Montserrat" w:hAnsi="Montserrat"/>
+                <w:b w:val="false"/>
+                <w:bCs/>
+                <w:i w:val="false"/>
+                <w:iCs w:val="false"/>
+                <w:color w:val="000000"/>
+                <w:sz w:val="20"/>
+                <w:szCs w:val="20"/>
+                <w:lang w:val="es-MX" w:eastAsia="es-MX"/>
+              </w:rPr>
+              <w:t>}</w:t>
+            </w:r>
+          </w:p>
+          <w:p>
+            <w:pPr>
+              <w:pStyle w:val="Normal"/>
+              <w:spacing w:lineRule="auto" w:line="240" w:before="0" w:after="0"/>
+              <w:cnfStyle w:val="100000000000" w:firstRow="1" w:lastRow="0" w:firstColumn="0" w:lastColumn="0" w:oddVBand="0" w:evenVBand="0" w:oddHBand="0" w:evenHBand="0" w:firstRowFirstColumn="0" w:firstRowLastColumn="0" w:lastRowFirstColumn="0" w:lastRowLastColumn="0"/>
+              <w:rPr>
+                <w:rFonts w:ascii="Montserrat" w:hAnsi="Montserrat" w:eastAsia="Times New Roman" w:cs="Calibri"/>
+                <w:i/>
+                <w:i/>
+                <w:color w:val="000000"/>
+                <w:sz w:val="20"/>
+                <w:szCs w:val="20"/>
+                <w:lang w:eastAsia="es-MX"/>
+              </w:rPr>
+            </w:pPr>
+            <w:r>
+              <w:rPr>
+                <w:rFonts w:eastAsia="Times New Roman" w:cs="Calibri" w:ascii="Montserrat" w:hAnsi="Montserrat"/>
+                <w:b w:val="false"/>
+                <w:bCs/>
+                <w:i w:val="false"/>
+                <w:iCs w:val="false"/>
+                <w:color w:val="000000"/>
+                <w:sz w:val="20"/>
+                <w:szCs w:val="20"/>
+                <w:lang w:val="es-MX" w:eastAsia="es-MX"/>
+              </w:rPr>
+              <w:t>${/aca_bloque}</w:t>
             </w:r>
           </w:p>
         </w:tc>
@@ -1512,8 +1710,14 @@
             </w:pPr>
             <w:r>
               <w:rPr>
-                <w:b/>
-                <w:bCs/>
+                <w:rFonts w:eastAsia="Times New Roman" w:cs="Calibri" w:ascii="Montserrat" w:hAnsi="Montserrat"/>
+                <w:b/>
+                <w:bCs/>
+                <w:i/>
+                <w:color w:val="000000"/>
+                <w:sz w:val="20"/>
+                <w:szCs w:val="20"/>
+                <w:lang w:eastAsia="es-MX"/>
               </w:rPr>
             </w:r>
           </w:p>
@@ -1540,11 +1744,26 @@
                 <w:i w:val="false"/>
                 <w:iCs w:val="false"/>
                 <w:color w:val="000000"/>
+                <w:kern w:val="0"/>
+                <w:sz w:val="20"/>
+                <w:szCs w:val="20"/>
+                <w:lang w:val="es-MX" w:eastAsia="es-MX" w:bidi="ar-SA"/>
+              </w:rPr>
+              <w:t>Nombre del curso</w:t>
+            </w:r>
+            <w:r>
+              <w:rPr>
+                <w:rFonts w:eastAsia="Times New Roman" w:cs="Calibri" w:ascii="Montserrat" w:hAnsi="Montserrat"/>
+                <w:b/>
+                <w:bCs/>
+                <w:i w:val="false"/>
+                <w:iCs w:val="false"/>
+                <w:color w:val="000000"/>
                 <w:sz w:val="20"/>
                 <w:szCs w:val="20"/>
                 <w:lang w:val="es-MX" w:eastAsia="es-MX"/>
               </w:rPr>
-              <w:t>Periodo:</w:t>
+              <w:t>:</w:t>
             </w:r>
             <w:r>
               <w:rPr>
@@ -1558,7 +1777,50 @@
                 <w:szCs w:val="20"/>
                 <w:lang w:val="es-MX" w:eastAsia="es-MX"/>
               </w:rPr>
-              <w:t xml:space="preserve"> ${periodo}</w:t>
+              <w:t xml:space="preserve"> ${</w:t>
+            </w:r>
+            <w:r>
+              <w:rPr>
+                <w:rFonts w:eastAsia="Times New Roman" w:cs="Calibri" w:ascii="Montserrat" w:hAnsi="Montserrat"/>
+                <w:b w:val="false"/>
+                <w:bCs/>
+                <w:i w:val="false"/>
+                <w:iCs w:val="false"/>
+                <w:color w:val="000000"/>
+                <w:sz w:val="20"/>
+                <w:szCs w:val="20"/>
+                <w:lang w:val="es-MX" w:eastAsia="es-MX"/>
+              </w:rPr>
+              <w:t>curso</w:t>
+            </w:r>
+            <w:r>
+              <w:rPr>
+                <w:rFonts w:eastAsia="Times New Roman" w:cs="Calibri" w:ascii="Montserrat" w:hAnsi="Montserrat"/>
+                <w:b w:val="false"/>
+                <w:bCs/>
+                <w:i w:val="false"/>
+                <w:iCs w:val="false"/>
+                <w:color w:val="000000"/>
+                <w:kern w:val="0"/>
+                <w:sz w:val="20"/>
+                <w:szCs w:val="20"/>
+                <w:lang w:val="es-MX" w:eastAsia="es-MX" w:bidi="ar-SA"/>
+              </w:rPr>
+              <w:t>_sep</w:t>
+            </w:r>
+            <w:r>
+              <w:rPr>
+                <w:rFonts w:eastAsia="Times New Roman" w:cs="Calibri" w:ascii="Montserrat" w:hAnsi="Montserrat"/>
+                <w:b w:val="false"/>
+                <w:bCs/>
+                <w:i w:val="false"/>
+                <w:iCs w:val="false"/>
+                <w:color w:val="000000"/>
+                <w:sz w:val="20"/>
+                <w:szCs w:val="20"/>
+                <w:lang w:val="es-MX" w:eastAsia="es-MX"/>
+              </w:rPr>
+              <w:t>}</w:t>
             </w:r>
           </w:p>
           <w:p>
@@ -1584,11 +1846,26 @@
                 <w:i w:val="false"/>
                 <w:iCs w:val="false"/>
                 <w:color w:val="000000"/>
+                <w:kern w:val="0"/>
+                <w:sz w:val="20"/>
+                <w:szCs w:val="20"/>
+                <w:lang w:val="es-MX" w:eastAsia="es-MX" w:bidi="ar-SA"/>
+              </w:rPr>
+              <w:t>Periodo</w:t>
+            </w:r>
+            <w:r>
+              <w:rPr>
+                <w:rFonts w:eastAsia="Times New Roman" w:cs="Calibri" w:ascii="Montserrat" w:hAnsi="Montserrat"/>
+                <w:b/>
+                <w:bCs/>
+                <w:i w:val="false"/>
+                <w:iCs w:val="false"/>
+                <w:color w:val="000000"/>
                 <w:sz w:val="20"/>
                 <w:szCs w:val="20"/>
                 <w:lang w:val="es-MX" w:eastAsia="es-MX"/>
               </w:rPr>
-              <w:t>Institución:</w:t>
+              <w:t>:</w:t>
             </w:r>
             <w:r>
               <w:rPr>
@@ -1617,7 +1894,7 @@
                 <w:szCs w:val="20"/>
                 <w:lang w:val="es-MX" w:eastAsia="es-MX" w:bidi="ar-SA"/>
               </w:rPr>
-              <w:t>institucion</w:t>
+              <w:t>periodo</w:t>
             </w:r>
             <w:r>
               <w:rPr>
@@ -1744,13 +2021,9 @@
           </w:tcPr>
           <w:p>
             <w:pPr>
-              <w:pStyle w:val="Tableoffigures"/>
-              <w:tabs>
-                <w:tab w:val="clear" w:pos="720"/>
-                <w:tab w:val="right" w:pos="9962" w:leader="dot"/>
-              </w:tabs>
-              <w:spacing w:lineRule="auto" w:line="240" w:before="120" w:after="120"/>
-              <w:cnfStyle w:val="000000100000" w:firstRow="0" w:lastRow="0" w:firstColumn="0" w:lastColumn="0" w:oddVBand="0" w:evenVBand="0" w:oddHBand="1" w:evenHBand="0" w:firstRowFirstColumn="0" w:firstRowLastColumn="0" w:lastRowFirstColumn="0" w:lastRowLastColumn="0"/>
+              <w:pStyle w:val="Normal"/>
+              <w:spacing w:lineRule="auto" w:line="240" w:before="0" w:after="0"/>
+              <w:cnfStyle w:val="100000000000" w:firstRow="1" w:lastRow="0" w:firstColumn="0" w:lastColumn="0" w:oddVBand="0" w:evenVBand="0" w:oddHBand="0" w:evenHBand="0" w:firstRowFirstColumn="0" w:firstRowLastColumn="0" w:lastRowFirstColumn="0" w:lastRowLastColumn="0"/>
               <w:rPr>
                 <w:rFonts w:ascii="Montserrat" w:hAnsi="Montserrat" w:eastAsia="Times New Roman" w:cs="Calibri"/>
                 <w:i/>
@@ -1764,12 +2037,266 @@
             <w:r>
               <w:rPr>
                 <w:rFonts w:eastAsia="Times New Roman" w:cs="Calibri" w:ascii="Montserrat" w:hAnsi="Montserrat"/>
+                <w:b/>
+                <w:bCs/>
+                <w:i w:val="false"/>
+                <w:iCs w:val="false"/>
+                <w:color w:val="000000"/>
+                <w:kern w:val="0"/>
+                <w:sz w:val="20"/>
+                <w:szCs w:val="20"/>
+                <w:lang w:val="es-MX" w:eastAsia="es-MX" w:bidi="ar-SA"/>
+              </w:rPr>
+              <w:t xml:space="preserve">Nombre </w:t>
+            </w:r>
+            <w:r>
+              <w:rPr>
+                <w:rFonts w:eastAsia="Times New Roman" w:cs="Calibri" w:ascii="Montserrat" w:hAnsi="Montserrat"/>
+                <w:b/>
+                <w:bCs/>
+                <w:i w:val="false"/>
+                <w:iCs w:val="false"/>
+                <w:color w:val="000000"/>
+                <w:kern w:val="0"/>
+                <w:sz w:val="20"/>
+                <w:szCs w:val="20"/>
+                <w:lang w:val="es-MX" w:eastAsia="es-MX" w:bidi="ar-SA"/>
+              </w:rPr>
+              <w:t>de</w:t>
+            </w:r>
+            <w:r>
+              <w:rPr>
+                <w:rFonts w:eastAsia="Times New Roman" w:cs="Calibri" w:ascii="Montserrat" w:hAnsi="Montserrat"/>
+                <w:b/>
+                <w:bCs/>
+                <w:i w:val="false"/>
+                <w:iCs w:val="false"/>
+                <w:color w:val="000000"/>
+                <w:kern w:val="0"/>
+                <w:sz w:val="20"/>
+                <w:szCs w:val="20"/>
+                <w:lang w:val="es-MX" w:eastAsia="es-MX" w:bidi="ar-SA"/>
+              </w:rPr>
+              <w:t xml:space="preserve"> </w:t>
+            </w:r>
+            <w:r>
+              <w:rPr>
+                <w:rFonts w:eastAsia="Times New Roman" w:cs="Calibri" w:ascii="Montserrat" w:hAnsi="Montserrat"/>
+                <w:b/>
+                <w:bCs/>
+                <w:i w:val="false"/>
+                <w:iCs w:val="false"/>
+                <w:color w:val="000000"/>
+                <w:kern w:val="0"/>
+                <w:sz w:val="20"/>
+                <w:szCs w:val="20"/>
+                <w:lang w:val="es-MX" w:eastAsia="es-MX" w:bidi="ar-SA"/>
+              </w:rPr>
+              <w:t>documento(s):</w:t>
+            </w:r>
+          </w:p>
+          <w:p>
+            <w:pPr>
+              <w:pStyle w:val="Normal"/>
+              <w:spacing w:lineRule="auto" w:line="240" w:before="0" w:after="0"/>
+              <w:cnfStyle w:val="100000000000" w:firstRow="1" w:lastRow="0" w:firstColumn="0" w:lastColumn="0" w:oddVBand="0" w:evenVBand="0" w:oddHBand="0" w:evenHBand="0" w:firstRowFirstColumn="0" w:firstRowLastColumn="0" w:lastRowFirstColumn="0" w:lastRowLastColumn="0"/>
+              <w:rPr>
+                <w:rFonts w:ascii="Montserrat" w:hAnsi="Montserrat" w:eastAsia="Times New Roman" w:cs="Calibri"/>
                 <w:i/>
-                <w:color w:val="000000"/>
-                <w:sz w:val="20"/>
-                <w:szCs w:val="20"/>
-                <w:lang w:eastAsia="es-MX"/>
-              </w:rPr>
+                <w:i/>
+                <w:color w:val="000000"/>
+                <w:sz w:val="20"/>
+                <w:szCs w:val="20"/>
+                <w:lang w:eastAsia="es-MX"/>
+              </w:rPr>
+            </w:pPr>
+            <w:r>
+              <w:rPr>
+                <w:rFonts w:eastAsia="Times New Roman" w:cs="Calibri" w:ascii="Montserrat" w:hAnsi="Montserrat"/>
+                <w:b w:val="false"/>
+                <w:bCs/>
+                <w:i w:val="false"/>
+                <w:iCs w:val="false"/>
+                <w:color w:val="000000"/>
+                <w:sz w:val="20"/>
+                <w:szCs w:val="20"/>
+                <w:lang w:val="es-MX" w:eastAsia="es-MX"/>
+              </w:rPr>
+              <w:t>$</w:t>
+            </w:r>
+            <w:r>
+              <w:rPr>
+                <w:rFonts w:eastAsia="Times New Roman" w:cs="Calibri" w:ascii="Montserrat" w:hAnsi="Montserrat"/>
+                <w:b w:val="false"/>
+                <w:bCs/>
+                <w:i w:val="false"/>
+                <w:iCs w:val="false"/>
+                <w:color w:val="000000"/>
+                <w:sz w:val="20"/>
+                <w:szCs w:val="20"/>
+                <w:lang w:val="es-MX" w:eastAsia="es-MX"/>
+              </w:rPr>
+              <w:t>{capa_bloque}</w:t>
+            </w:r>
+          </w:p>
+          <w:p>
+            <w:pPr>
+              <w:pStyle w:val="Normal"/>
+              <w:spacing w:lineRule="auto" w:line="240" w:before="0" w:after="0"/>
+              <w:cnfStyle w:val="100000000000" w:firstRow="1" w:lastRow="0" w:firstColumn="0" w:lastColumn="0" w:oddVBand="0" w:evenVBand="0" w:oddHBand="0" w:evenHBand="0" w:firstRowFirstColumn="0" w:firstRowLastColumn="0" w:lastRowFirstColumn="0" w:lastRowLastColumn="0"/>
+              <w:rPr>
+                <w:rFonts w:ascii="Montserrat" w:hAnsi="Montserrat" w:eastAsia="Times New Roman" w:cs="Calibri"/>
+                <w:i/>
+                <w:i/>
+                <w:color w:val="000000"/>
+                <w:sz w:val="20"/>
+                <w:szCs w:val="20"/>
+                <w:lang w:eastAsia="es-MX"/>
+              </w:rPr>
+            </w:pPr>
+            <w:r>
+              <w:rPr>
+                <w:rFonts w:eastAsia="Times New Roman" w:cs="Calibri" w:ascii="Montserrat" w:hAnsi="Montserrat"/>
+                <w:b/>
+                <w:bCs/>
+                <w:i w:val="false"/>
+                <w:iCs w:val="false"/>
+                <w:color w:val="000000"/>
+                <w:kern w:val="0"/>
+                <w:sz w:val="20"/>
+                <w:szCs w:val="20"/>
+                <w:lang w:val="es-MX" w:eastAsia="es-MX" w:bidi="ar-SA"/>
+              </w:rPr>
+              <w:t xml:space="preserve">- </w:t>
+            </w:r>
+            <w:r>
+              <w:rPr>
+                <w:rFonts w:eastAsia="Times New Roman" w:cs="Calibri" w:ascii="Montserrat" w:hAnsi="Montserrat"/>
+                <w:b w:val="false"/>
+                <w:bCs/>
+                <w:i w:val="false"/>
+                <w:iCs w:val="false"/>
+                <w:color w:val="000000"/>
+                <w:sz w:val="20"/>
+                <w:szCs w:val="20"/>
+                <w:lang w:val="es-MX" w:eastAsia="es-MX"/>
+              </w:rPr>
+              <w:t>${</w:t>
+            </w:r>
+            <w:r>
+              <w:rPr>
+                <w:rFonts w:eastAsia="Times New Roman" w:cs="Calibri" w:ascii="Montserrat" w:hAnsi="Montserrat"/>
+                <w:b w:val="false"/>
+                <w:bCs/>
+                <w:i w:val="false"/>
+                <w:iCs w:val="false"/>
+                <w:color w:val="000000"/>
+                <w:kern w:val="0"/>
+                <w:sz w:val="20"/>
+                <w:szCs w:val="20"/>
+                <w:lang w:val="es-MX" w:eastAsia="es-MX" w:bidi="ar-SA"/>
+              </w:rPr>
+              <w:t>nombre_doc</w:t>
+            </w:r>
+            <w:r>
+              <w:rPr>
+                <w:rFonts w:eastAsia="Times New Roman" w:cs="Calibri" w:ascii="Montserrat" w:hAnsi="Montserrat"/>
+                <w:b w:val="false"/>
+                <w:bCs/>
+                <w:i w:val="false"/>
+                <w:iCs w:val="false"/>
+                <w:color w:val="000000"/>
+                <w:sz w:val="20"/>
+                <w:szCs w:val="20"/>
+                <w:lang w:val="es-MX" w:eastAsia="es-MX"/>
+              </w:rPr>
+              <w:t>}</w:t>
+            </w:r>
+          </w:p>
+          <w:p>
+            <w:pPr>
+              <w:pStyle w:val="Normal"/>
+              <w:spacing w:lineRule="auto" w:line="240" w:before="0" w:after="0"/>
+              <w:cnfStyle w:val="100000000000" w:firstRow="1" w:lastRow="0" w:firstColumn="0" w:lastColumn="0" w:oddVBand="0" w:evenVBand="0" w:oddHBand="0" w:evenHBand="0" w:firstRowFirstColumn="0" w:firstRowLastColumn="0" w:lastRowFirstColumn="0" w:lastRowLastColumn="0"/>
+              <w:rPr>
+                <w:rFonts w:ascii="Montserrat" w:hAnsi="Montserrat" w:eastAsia="Times New Roman" w:cs="Calibri"/>
+                <w:i/>
+                <w:i/>
+                <w:color w:val="000000"/>
+                <w:sz w:val="20"/>
+                <w:szCs w:val="20"/>
+                <w:lang w:eastAsia="es-MX"/>
+              </w:rPr>
+            </w:pPr>
+            <w:r>
+              <w:rPr>
+                <w:rFonts w:eastAsia="Times New Roman" w:cs="Calibri" w:ascii="Montserrat" w:hAnsi="Montserrat"/>
+                <w:b w:val="false"/>
+                <w:bCs/>
+                <w:i w:val="false"/>
+                <w:iCs w:val="false"/>
+                <w:color w:val="000000"/>
+                <w:sz w:val="20"/>
+                <w:szCs w:val="20"/>
+                <w:lang w:val="es-MX" w:eastAsia="es-MX"/>
+              </w:rPr>
+              <w:t>${/</w:t>
+            </w:r>
+            <w:r>
+              <w:rPr>
+                <w:rFonts w:eastAsia="Times New Roman" w:cs="Calibri" w:ascii="Montserrat" w:hAnsi="Montserrat"/>
+                <w:b w:val="false"/>
+                <w:bCs/>
+                <w:i w:val="false"/>
+                <w:iCs w:val="false"/>
+                <w:color w:val="000000"/>
+                <w:sz w:val="20"/>
+                <w:szCs w:val="20"/>
+                <w:lang w:val="es-MX" w:eastAsia="es-MX"/>
+              </w:rPr>
+              <w:t>c</w:t>
+            </w:r>
+            <w:r>
+              <w:rPr>
+                <w:rFonts w:eastAsia="Times New Roman" w:cs="Calibri" w:ascii="Montserrat" w:hAnsi="Montserrat"/>
+                <w:b w:val="false"/>
+                <w:bCs/>
+                <w:i w:val="false"/>
+                <w:iCs w:val="false"/>
+                <w:color w:val="000000"/>
+                <w:sz w:val="20"/>
+                <w:szCs w:val="20"/>
+                <w:lang w:val="es-MX" w:eastAsia="es-MX"/>
+              </w:rPr>
+              <w:t>a</w:t>
+            </w:r>
+            <w:r>
+              <w:rPr>
+                <w:rFonts w:eastAsia="Times New Roman" w:cs="Calibri" w:ascii="Montserrat" w:hAnsi="Montserrat"/>
+                <w:b w:val="false"/>
+                <w:bCs/>
+                <w:i w:val="false"/>
+                <w:iCs w:val="false"/>
+                <w:color w:val="000000"/>
+                <w:sz w:val="20"/>
+                <w:szCs w:val="20"/>
+                <w:lang w:val="es-MX" w:eastAsia="es-MX"/>
+              </w:rPr>
+              <w:t>p</w:t>
+            </w:r>
+            <w:r>
+              <w:rPr>
+                <w:rFonts w:eastAsia="Times New Roman" w:cs="Calibri" w:ascii="Montserrat" w:hAnsi="Montserrat"/>
+                <w:b w:val="false"/>
+                <w:bCs/>
+                <w:i w:val="false"/>
+                <w:iCs w:val="false"/>
+                <w:color w:val="000000"/>
+                <w:sz w:val="20"/>
+                <w:szCs w:val="20"/>
+                <w:lang w:val="es-MX" w:eastAsia="es-MX"/>
+              </w:rPr>
+              <w:t>a_bloque}</w:t>
             </w:r>
           </w:p>
         </w:tc>
@@ -1823,6 +2350,51 @@
               <w:pStyle w:val="Normal"/>
               <w:spacing w:lineRule="auto" w:line="240" w:before="0" w:after="0"/>
               <w:cnfStyle w:val="100000000000" w:firstRow="1" w:lastRow="0" w:firstColumn="0" w:lastColumn="0" w:oddVBand="0" w:evenVBand="0" w:oddHBand="0" w:evenHBand="0" w:firstRowFirstColumn="0" w:firstRowLastColumn="0" w:lastRowFirstColumn="0" w:lastRowLastColumn="0"/>
+              <w:rPr/>
+            </w:pPr>
+            <w:r>
+              <w:rPr>
+                <w:rFonts w:eastAsia="Times New Roman" w:cs="Calibri" w:ascii="Montserrat" w:hAnsi="Montserrat"/>
+                <w:b w:val="false"/>
+                <w:bCs/>
+                <w:i w:val="false"/>
+                <w:iCs w:val="false"/>
+                <w:color w:val="000000"/>
+                <w:sz w:val="20"/>
+                <w:szCs w:val="20"/>
+                <w:lang w:val="es-MX" w:eastAsia="es-MX"/>
+              </w:rPr>
+              <w:t>${certificaciones_bloque}</w:t>
+            </w:r>
+          </w:p>
+          <w:p>
+            <w:pPr>
+              <w:pStyle w:val="Normal"/>
+              <w:spacing w:lineRule="auto" w:line="240" w:before="0" w:after="0"/>
+              <w:cnfStyle w:val="100000000000" w:firstRow="1" w:lastRow="0" w:firstColumn="0" w:lastColumn="0" w:oddVBand="0" w:evenVBand="0" w:oddHBand="0" w:evenHBand="0" w:firstRowFirstColumn="0" w:firstRowLastColumn="0" w:lastRowFirstColumn="0" w:lastRowLastColumn="0"/>
+              <w:rPr>
+                <w:rFonts w:ascii="Montserrat" w:hAnsi="Montserrat" w:eastAsia="Times New Roman" w:cs="Calibri"/>
+                <w:b w:val="false"/>
+                <w:b w:val="false"/>
+                <w:bCs/>
+                <w:color w:val="000000"/>
+                <w:sz w:val="20"/>
+                <w:szCs w:val="20"/>
+                <w:lang w:val="es-MX" w:eastAsia="es-MX"/>
+              </w:rPr>
+            </w:pPr>
+            <w:r>
+              <w:rPr>
+                <w:i w:val="false"/>
+                <w:iCs w:val="false"/>
+              </w:rPr>
+            </w:r>
+          </w:p>
+          <w:p>
+            <w:pPr>
+              <w:pStyle w:val="Normal"/>
+              <w:spacing w:lineRule="auto" w:line="240" w:before="0" w:after="0"/>
+              <w:cnfStyle w:val="100000000000" w:firstRow="1" w:lastRow="0" w:firstColumn="0" w:lastColumn="0" w:oddVBand="0" w:evenVBand="0" w:oddHBand="0" w:evenHBand="0" w:firstRowFirstColumn="0" w:firstRowLastColumn="0" w:lastRowFirstColumn="0" w:lastRowLastColumn="0"/>
               <w:rPr>
                 <w:rFonts w:ascii="Montserrat" w:hAnsi="Montserrat" w:eastAsia="Times New Roman" w:cs="Calibri"/>
                 <w:i/>
@@ -1836,7 +2408,22 @@
             <w:r>
               <w:rPr>
                 <w:rFonts w:eastAsia="Times New Roman" w:cs="Calibri" w:ascii="Montserrat" w:hAnsi="Montserrat"/>
-                <w:b w:val="false"/>
+                <w:b/>
+                <w:bCs/>
+                <w:i w:val="false"/>
+                <w:iCs w:val="false"/>
+                <w:color w:val="000000"/>
+                <w:kern w:val="0"/>
+                <w:sz w:val="20"/>
+                <w:szCs w:val="20"/>
+                <w:lang w:val="es-MX" w:eastAsia="es-MX" w:bidi="ar-SA"/>
+              </w:rPr>
+              <w:t>Modalidad</w:t>
+            </w:r>
+            <w:r>
+              <w:rPr>
+                <w:rFonts w:eastAsia="Times New Roman" w:cs="Calibri" w:ascii="Montserrat" w:hAnsi="Montserrat"/>
+                <w:b/>
                 <w:bCs/>
                 <w:i w:val="false"/>
                 <w:iCs w:val="false"/>
@@ -1845,7 +2432,267 @@
                 <w:szCs w:val="20"/>
                 <w:lang w:val="es-MX" w:eastAsia="es-MX"/>
               </w:rPr>
-              <w:t>Poner modalidad, nombre certificacion y institucion emisora</w:t>
+              <w:t>:</w:t>
+            </w:r>
+            <w:r>
+              <w:rPr>
+                <w:rFonts w:eastAsia="Times New Roman" w:cs="Calibri" w:ascii="Montserrat" w:hAnsi="Montserrat"/>
+                <w:b w:val="false"/>
+                <w:bCs/>
+                <w:i w:val="false"/>
+                <w:iCs w:val="false"/>
+                <w:color w:val="000000"/>
+                <w:sz w:val="20"/>
+                <w:szCs w:val="20"/>
+                <w:lang w:val="es-MX" w:eastAsia="es-MX"/>
+              </w:rPr>
+              <w:t xml:space="preserve"> ${</w:t>
+            </w:r>
+            <w:r>
+              <w:rPr>
+                <w:rFonts w:eastAsia="Times New Roman" w:cs="Calibri" w:ascii="Montserrat" w:hAnsi="Montserrat"/>
+                <w:b w:val="false"/>
+                <w:bCs/>
+                <w:i w:val="false"/>
+                <w:iCs w:val="false"/>
+                <w:color w:val="000000"/>
+                <w:kern w:val="0"/>
+                <w:sz w:val="20"/>
+                <w:szCs w:val="20"/>
+                <w:lang w:val="es-MX" w:eastAsia="es-MX" w:bidi="ar-SA"/>
+              </w:rPr>
+              <w:t>m</w:t>
+            </w:r>
+            <w:r>
+              <w:rPr>
+                <w:rFonts w:eastAsia="Times New Roman" w:cs="Calibri" w:ascii="Montserrat" w:hAnsi="Montserrat"/>
+                <w:b w:val="false"/>
+                <w:bCs/>
+                <w:i w:val="false"/>
+                <w:iCs w:val="false"/>
+                <w:color w:val="000000"/>
+                <w:kern w:val="0"/>
+                <w:sz w:val="20"/>
+                <w:szCs w:val="20"/>
+                <w:lang w:val="es-MX" w:eastAsia="es-MX" w:bidi="ar-SA"/>
+              </w:rPr>
+              <w:t>odalidad</w:t>
+            </w:r>
+            <w:r>
+              <w:rPr>
+                <w:rFonts w:eastAsia="Times New Roman" w:cs="Calibri" w:ascii="Montserrat" w:hAnsi="Montserrat"/>
+                <w:b w:val="false"/>
+                <w:bCs/>
+                <w:i w:val="false"/>
+                <w:iCs w:val="false"/>
+                <w:color w:val="000000"/>
+                <w:sz w:val="20"/>
+                <w:szCs w:val="20"/>
+                <w:lang w:val="es-MX" w:eastAsia="es-MX"/>
+              </w:rPr>
+              <w:t>}</w:t>
+            </w:r>
+          </w:p>
+          <w:p>
+            <w:pPr>
+              <w:pStyle w:val="Normal"/>
+              <w:spacing w:lineRule="auto" w:line="240" w:before="0" w:after="0"/>
+              <w:cnfStyle w:val="100000000000" w:firstRow="1" w:lastRow="0" w:firstColumn="0" w:lastColumn="0" w:oddVBand="0" w:evenVBand="0" w:oddHBand="0" w:evenHBand="0" w:firstRowFirstColumn="0" w:firstRowLastColumn="0" w:lastRowFirstColumn="0" w:lastRowLastColumn="0"/>
+              <w:rPr>
+                <w:rFonts w:ascii="Montserrat" w:hAnsi="Montserrat" w:eastAsia="Times New Roman" w:cs="Calibri"/>
+                <w:i/>
+                <w:i/>
+                <w:color w:val="000000"/>
+                <w:sz w:val="20"/>
+                <w:szCs w:val="20"/>
+                <w:lang w:eastAsia="es-MX"/>
+              </w:rPr>
+            </w:pPr>
+            <w:r>
+              <w:rPr>
+                <w:rFonts w:eastAsia="Times New Roman" w:cs="Calibri" w:ascii="Montserrat" w:hAnsi="Montserrat"/>
+                <w:b/>
+                <w:bCs/>
+                <w:i w:val="false"/>
+                <w:iCs w:val="false"/>
+                <w:color w:val="000000"/>
+                <w:kern w:val="0"/>
+                <w:sz w:val="20"/>
+                <w:szCs w:val="20"/>
+                <w:lang w:val="es-MX" w:eastAsia="es-MX" w:bidi="ar-SA"/>
+              </w:rPr>
+              <w:t>Nombre de certificación</w:t>
+            </w:r>
+            <w:r>
+              <w:rPr>
+                <w:rFonts w:eastAsia="Times New Roman" w:cs="Calibri" w:ascii="Montserrat" w:hAnsi="Montserrat"/>
+                <w:b/>
+                <w:bCs/>
+                <w:i w:val="false"/>
+                <w:iCs w:val="false"/>
+                <w:color w:val="000000"/>
+                <w:sz w:val="20"/>
+                <w:szCs w:val="20"/>
+                <w:lang w:val="es-MX" w:eastAsia="es-MX"/>
+              </w:rPr>
+              <w:t>:</w:t>
+            </w:r>
+            <w:r>
+              <w:rPr>
+                <w:rFonts w:eastAsia="Times New Roman" w:cs="Calibri" w:ascii="Montserrat" w:hAnsi="Montserrat"/>
+                <w:b w:val="false"/>
+                <w:bCs/>
+                <w:i w:val="false"/>
+                <w:iCs w:val="false"/>
+                <w:color w:val="000000"/>
+                <w:sz w:val="20"/>
+                <w:szCs w:val="20"/>
+                <w:lang w:val="es-MX" w:eastAsia="es-MX"/>
+              </w:rPr>
+              <w:t xml:space="preserve"> ${</w:t>
+            </w:r>
+            <w:r>
+              <w:rPr>
+                <w:rFonts w:eastAsia="Times New Roman" w:cs="Calibri" w:ascii="Montserrat" w:hAnsi="Montserrat"/>
+                <w:b w:val="false"/>
+                <w:bCs/>
+                <w:i w:val="false"/>
+                <w:iCs w:val="false"/>
+                <w:color w:val="000000"/>
+                <w:kern w:val="0"/>
+                <w:sz w:val="20"/>
+                <w:szCs w:val="20"/>
+                <w:lang w:val="es-MX" w:eastAsia="es-MX" w:bidi="ar-SA"/>
+              </w:rPr>
+              <w:t>nombre_cert</w:t>
+            </w:r>
+            <w:r>
+              <w:rPr>
+                <w:rFonts w:eastAsia="Times New Roman" w:cs="Calibri" w:ascii="Montserrat" w:hAnsi="Montserrat"/>
+                <w:b w:val="false"/>
+                <w:bCs/>
+                <w:i w:val="false"/>
+                <w:iCs w:val="false"/>
+                <w:color w:val="000000"/>
+                <w:sz w:val="20"/>
+                <w:szCs w:val="20"/>
+                <w:lang w:val="es-MX" w:eastAsia="es-MX"/>
+              </w:rPr>
+              <w:t>}</w:t>
+            </w:r>
+          </w:p>
+          <w:p>
+            <w:pPr>
+              <w:pStyle w:val="Normal"/>
+              <w:spacing w:lineRule="auto" w:line="240" w:before="0" w:after="0"/>
+              <w:cnfStyle w:val="100000000000" w:firstRow="1" w:lastRow="0" w:firstColumn="0" w:lastColumn="0" w:oddVBand="0" w:evenVBand="0" w:oddHBand="0" w:evenHBand="0" w:firstRowFirstColumn="0" w:firstRowLastColumn="0" w:lastRowFirstColumn="0" w:lastRowLastColumn="0"/>
+              <w:rPr>
+                <w:rFonts w:ascii="Montserrat" w:hAnsi="Montserrat" w:eastAsia="Times New Roman" w:cs="Calibri"/>
+                <w:i/>
+                <w:i/>
+                <w:color w:val="000000"/>
+                <w:sz w:val="20"/>
+                <w:szCs w:val="20"/>
+                <w:lang w:eastAsia="es-MX"/>
+              </w:rPr>
+            </w:pPr>
+            <w:r>
+              <w:rPr>
+                <w:rFonts w:eastAsia="Times New Roman" w:cs="Calibri" w:ascii="Montserrat" w:hAnsi="Montserrat"/>
+                <w:b/>
+                <w:bCs/>
+                <w:i w:val="false"/>
+                <w:iCs w:val="false"/>
+                <w:color w:val="000000"/>
+                <w:kern w:val="0"/>
+                <w:sz w:val="20"/>
+                <w:szCs w:val="20"/>
+                <w:lang w:val="es-MX" w:eastAsia="es-MX" w:bidi="ar-SA"/>
+              </w:rPr>
+              <w:t>Institución emisora</w:t>
+            </w:r>
+            <w:r>
+              <w:rPr>
+                <w:rFonts w:eastAsia="Times New Roman" w:cs="Calibri" w:ascii="Montserrat" w:hAnsi="Montserrat"/>
+                <w:b/>
+                <w:bCs/>
+                <w:i w:val="false"/>
+                <w:iCs w:val="false"/>
+                <w:color w:val="000000"/>
+                <w:sz w:val="20"/>
+                <w:szCs w:val="20"/>
+                <w:lang w:val="es-MX" w:eastAsia="es-MX"/>
+              </w:rPr>
+              <w:t>:</w:t>
+            </w:r>
+            <w:r>
+              <w:rPr>
+                <w:rFonts w:eastAsia="Times New Roman" w:cs="Calibri" w:ascii="Montserrat" w:hAnsi="Montserrat"/>
+                <w:b w:val="false"/>
+                <w:bCs/>
+                <w:i w:val="false"/>
+                <w:iCs w:val="false"/>
+                <w:color w:val="000000"/>
+                <w:sz w:val="20"/>
+                <w:szCs w:val="20"/>
+                <w:lang w:val="es-MX" w:eastAsia="es-MX"/>
+              </w:rPr>
+              <w:t xml:space="preserve"> ${</w:t>
+            </w:r>
+            <w:r>
+              <w:rPr>
+                <w:rFonts w:eastAsia="Times New Roman" w:cs="Calibri" w:ascii="Montserrat" w:hAnsi="Montserrat"/>
+                <w:b w:val="false"/>
+                <w:bCs/>
+                <w:i w:val="false"/>
+                <w:iCs w:val="false"/>
+                <w:color w:val="000000"/>
+                <w:kern w:val="0"/>
+                <w:sz w:val="20"/>
+                <w:szCs w:val="20"/>
+                <w:lang w:val="es-MX" w:eastAsia="es-MX" w:bidi="ar-SA"/>
+              </w:rPr>
+              <w:t>institucion_emisora</w:t>
+            </w:r>
+            <w:r>
+              <w:rPr>
+                <w:rFonts w:eastAsia="Times New Roman" w:cs="Calibri" w:ascii="Montserrat" w:hAnsi="Montserrat"/>
+                <w:b w:val="false"/>
+                <w:bCs/>
+                <w:i w:val="false"/>
+                <w:iCs w:val="false"/>
+                <w:color w:val="000000"/>
+                <w:sz w:val="20"/>
+                <w:szCs w:val="20"/>
+                <w:lang w:val="es-MX" w:eastAsia="es-MX"/>
+              </w:rPr>
+              <w:t>}</w:t>
+            </w:r>
+          </w:p>
+          <w:p>
+            <w:pPr>
+              <w:pStyle w:val="Normal"/>
+              <w:spacing w:lineRule="auto" w:line="240" w:before="0" w:after="0"/>
+              <w:cnfStyle w:val="100000000000" w:firstRow="1" w:lastRow="0" w:firstColumn="0" w:lastColumn="0" w:oddVBand="0" w:evenVBand="0" w:oddHBand="0" w:evenHBand="0" w:firstRowFirstColumn="0" w:firstRowLastColumn="0" w:lastRowFirstColumn="0" w:lastRowLastColumn="0"/>
+              <w:rPr>
+                <w:i w:val="false"/>
+                <w:i w:val="false"/>
+                <w:iCs w:val="false"/>
+              </w:rPr>
+            </w:pPr>
+            <w:r>
+              <w:rPr>
+                <w:rFonts w:eastAsia="Times New Roman" w:cs="Calibri" w:ascii="Montserrat" w:hAnsi="Montserrat"/>
+                <w:b w:val="false"/>
+                <w:bCs/>
+                <w:i w:val="false"/>
+                <w:iCs w:val="false"/>
+                <w:color w:val="000000"/>
+                <w:sz w:val="20"/>
+                <w:szCs w:val="20"/>
+                <w:lang w:val="es-MX" w:eastAsia="es-MX"/>
+              </w:rPr>
+              <w:t>${/certificaciones_bloque}</w:t>
             </w:r>
           </w:p>
         </w:tc>
@@ -1975,6 +2822,66 @@
           <w:p>
             <w:pPr>
               <w:pStyle w:val="Normal"/>
+              <w:spacing w:lineRule="auto" w:line="240" w:before="0" w:after="0"/>
+              <w:cnfStyle w:val="100000000000" w:firstRow="1" w:lastRow="0" w:firstColumn="0" w:lastColumn="0" w:oddVBand="0" w:evenVBand="0" w:oddHBand="0" w:evenHBand="0" w:firstRowFirstColumn="0" w:firstRowLastColumn="0" w:lastRowFirstColumn="0" w:lastRowLastColumn="0"/>
+              <w:rPr>
+                <w:rFonts w:ascii="Montserrat" w:hAnsi="Montserrat" w:eastAsia="Times New Roman" w:cs="Calibri"/>
+                <w:i w:val="false"/>
+                <w:i w:val="false"/>
+                <w:iCs w:val="false"/>
+                <w:color w:val="000000"/>
+                <w:sz w:val="20"/>
+                <w:szCs w:val="20"/>
+                <w:lang w:val="es-MX" w:eastAsia="es-MX"/>
+              </w:rPr>
+            </w:pPr>
+            <w:r>
+              <w:rPr>
+                <w:rFonts w:eastAsia="Times New Roman" w:cs="Calibri" w:ascii="Montserrat" w:hAnsi="Montserrat"/>
+                <w:b w:val="false"/>
+                <w:bCs/>
+                <w:i w:val="false"/>
+                <w:iCs w:val="false"/>
+                <w:color w:val="000000"/>
+                <w:sz w:val="20"/>
+                <w:szCs w:val="20"/>
+                <w:lang w:val="es-MX" w:eastAsia="es-MX"/>
+              </w:rPr>
+              <w:t>${</w:t>
+            </w:r>
+            <w:r>
+              <w:rPr>
+                <w:rFonts w:eastAsia="Times New Roman" w:cs="Calibri" w:ascii="Montserrat" w:hAnsi="Montserrat"/>
+                <w:b w:val="false"/>
+                <w:bCs/>
+                <w:i w:val="false"/>
+                <w:iCs w:val="false"/>
+                <w:color w:val="000000"/>
+                <w:kern w:val="0"/>
+                <w:sz w:val="20"/>
+                <w:szCs w:val="20"/>
+                <w:lang w:val="es-MX" w:eastAsia="es-MX" w:bidi="ar-SA"/>
+              </w:rPr>
+              <w:t>cursos_sdpc</w:t>
+            </w:r>
+            <w:r>
+              <w:rPr>
+                <w:rFonts w:eastAsia="Times New Roman" w:cs="Calibri" w:ascii="Montserrat" w:hAnsi="Montserrat"/>
+                <w:b w:val="false"/>
+                <w:bCs/>
+                <w:i w:val="false"/>
+                <w:iCs w:val="false"/>
+                <w:color w:val="000000"/>
+                <w:sz w:val="20"/>
+                <w:szCs w:val="20"/>
+                <w:lang w:val="es-MX" w:eastAsia="es-MX"/>
+              </w:rPr>
+              <w:t>_bloque}</w:t>
+            </w:r>
+          </w:p>
+          <w:p>
+            <w:pPr>
+              <w:pStyle w:val="Normal"/>
               <w:spacing w:lineRule="auto" w:line="240" w:before="120" w:after="120"/>
               <w:cnfStyle w:val="000000000000" w:firstRow="0" w:lastRow="0" w:firstColumn="0" w:lastColumn="0" w:oddVBand="0" w:evenVBand="0" w:oddHBand="0" w:evenHBand="0" w:firstRowFirstColumn="0" w:firstRowLastColumn="0" w:lastRowFirstColumn="0" w:lastRowLastColumn="0"/>
               <w:rPr>
@@ -1998,7 +2905,92 @@
                 <w:szCs w:val="20"/>
                 <w:lang w:val="es-MX" w:eastAsia="es-MX"/>
               </w:rPr>
-              <w:t>${cursos_impartir_sdpc}</w:t>
+              <w:t>${</w:t>
+            </w:r>
+            <w:r>
+              <w:rPr>
+                <w:rFonts w:eastAsia="Times New Roman" w:cs="Calibri" w:ascii="Montserrat" w:hAnsi="Montserrat"/>
+                <w:i w:val="false"/>
+                <w:iCs w:val="false"/>
+                <w:color w:val="000000"/>
+                <w:kern w:val="0"/>
+                <w:sz w:val="20"/>
+                <w:szCs w:val="20"/>
+                <w:lang w:val="es-MX" w:eastAsia="es-MX" w:bidi="ar-SA"/>
+              </w:rPr>
+              <w:t>nombre_curso</w:t>
+            </w:r>
+            <w:r>
+              <w:rPr>
+                <w:rFonts w:eastAsia="Times New Roman" w:cs="Calibri" w:ascii="Montserrat" w:hAnsi="Montserrat"/>
+                <w:i w:val="false"/>
+                <w:iCs w:val="false"/>
+                <w:color w:val="000000"/>
+                <w:sz w:val="20"/>
+                <w:szCs w:val="20"/>
+                <w:lang w:val="es-MX" w:eastAsia="es-MX"/>
+              </w:rPr>
+              <w:t>}</w:t>
+            </w:r>
+          </w:p>
+          <w:p>
+            <w:pPr>
+              <w:pStyle w:val="Normal"/>
+              <w:spacing w:lineRule="auto" w:line="240" w:before="0" w:after="0"/>
+              <w:cnfStyle w:val="100000000000" w:firstRow="1" w:lastRow="0" w:firstColumn="0" w:lastColumn="0" w:oddVBand="0" w:evenVBand="0" w:oddHBand="0" w:evenHBand="0" w:firstRowFirstColumn="0" w:firstRowLastColumn="0" w:lastRowFirstColumn="0" w:lastRowLastColumn="0"/>
+              <w:rPr>
+                <w:rFonts w:ascii="Montserrat" w:hAnsi="Montserrat" w:eastAsia="Times New Roman" w:cs="Calibri"/>
+                <w:i w:val="false"/>
+                <w:i w:val="false"/>
+                <w:iCs w:val="false"/>
+                <w:color w:val="000000"/>
+                <w:sz w:val="20"/>
+                <w:szCs w:val="20"/>
+                <w:lang w:val="es-MX" w:eastAsia="es-MX"/>
+              </w:rPr>
+            </w:pPr>
+            <w:r>
+              <w:rPr>
+                <w:rFonts w:eastAsia="Times New Roman" w:cs="Calibri" w:ascii="Montserrat" w:hAnsi="Montserrat"/>
+                <w:b w:val="false"/>
+                <w:bCs/>
+                <w:i w:val="false"/>
+                <w:iCs w:val="false"/>
+                <w:color w:val="000000"/>
+                <w:sz w:val="20"/>
+                <w:szCs w:val="20"/>
+                <w:lang w:val="es-MX" w:eastAsia="es-MX"/>
+              </w:rPr>
+              <w:t>${/</w:t>
+            </w:r>
+            <w:r>
+              <w:rPr>
+                <w:rFonts w:eastAsia="Times New Roman" w:cs="Calibri" w:ascii="Montserrat" w:hAnsi="Montserrat"/>
+                <w:b w:val="false"/>
+                <w:bCs/>
+                <w:i w:val="false"/>
+                <w:iCs w:val="false"/>
+                <w:color w:val="000000"/>
+                <w:kern w:val="0"/>
+                <w:sz w:val="20"/>
+                <w:szCs w:val="20"/>
+                <w:lang w:val="es-MX" w:eastAsia="es-MX" w:bidi="ar-SA"/>
+              </w:rPr>
+              <w:t>cursos_sdpc</w:t>
+            </w:r>
+            <w:r>
+              <w:rPr>
+                <w:rFonts w:eastAsia="Times New Roman" w:cs="Calibri" w:ascii="Montserrat" w:hAnsi="Montserrat"/>
+                <w:b w:val="false"/>
+                <w:bCs/>
+                <w:i w:val="false"/>
+                <w:iCs w:val="false"/>
+                <w:color w:val="000000"/>
+                <w:sz w:val="20"/>
+                <w:szCs w:val="20"/>
+                <w:lang w:val="es-MX" w:eastAsia="es-MX"/>
+              </w:rPr>
+              <w:t>_bloque}</w:t>
             </w:r>
           </w:p>
         </w:tc>
@@ -2339,42 +3331,6 @@
         </w:rPr>
       </w:pPr>
       <w:r>
-        <w:rPr>
-          <w:rFonts w:ascii="Montserrat" w:hAnsi="Montserrat"/>
-          <w:sz w:val="20"/>
-          <w:szCs w:val="20"/>
-        </w:rPr>
-      </w:r>
-    </w:p>
-    <w:p>
-      <w:pPr>
-        <w:pStyle w:val="Normal"/>
-        <w:spacing w:lineRule="auto" w:line="240" w:before="0" w:after="0"/>
-        <w:rPr>
-          <w:rFonts w:ascii="Montserrat" w:hAnsi="Montserrat"/>
-          <w:sz w:val="20"/>
-          <w:szCs w:val="20"/>
-        </w:rPr>
-      </w:pPr>
-      <w:r>
-        <w:rPr>
-          <w:rFonts w:ascii="Montserrat" w:hAnsi="Montserrat"/>
-          <w:sz w:val="20"/>
-          <w:szCs w:val="20"/>
-        </w:rPr>
-      </w:r>
-    </w:p>
-    <w:p>
-      <w:pPr>
-        <w:pStyle w:val="Normal"/>
-        <w:spacing w:lineRule="auto" w:line="240" w:before="0" w:after="0"/>
-        <w:rPr>
-          <w:rFonts w:ascii="Montserrat" w:hAnsi="Montserrat"/>
-          <w:sz w:val="20"/>
-          <w:szCs w:val="20"/>
-        </w:rPr>
-      </w:pPr>
-      <w:r>
         <w:rPr/>
       </w:r>
     </w:p>
@@ -2401,7 +3357,7 @@
         <w:docPartGallery w:val="Page Numbers (Top of Page)"/>
         <w:docPartUnique w:val="true"/>
       </w:docPartObj>
-      <w:id w:val="738705043"/>
+      <w:id w:val="1019664826"/>
     </w:sdtPr>
     <w:sdtContent>
       <w:p>
@@ -2457,7 +3413,7 @@
             <w:bCs/>
             <w:rFonts w:ascii="Montserrat Light" w:hAnsi="Montserrat Light"/>
           </w:rPr>
-          <w:t>1</w:t>
+          <w:t>2</w:t>
         </w:r>
         <w:r>
           <w:rPr>
@@ -2511,7 +3467,7 @@
             <w:bCs/>
             <w:rFonts w:ascii="Montserrat Light" w:hAnsi="Montserrat Light"/>
           </w:rPr>
-          <w:t>1</w:t>
+          <w:t>2</w:t>
         </w:r>
         <w:r>
           <w:rPr>
@@ -2653,7 +3609,7 @@
       <mc:AlternateContent>
         <mc:Choice Requires="wps">
           <w:drawing>
-            <wp:anchor behindDoc="1" distT="0" distB="0" distL="0" distR="0" simplePos="0" locked="0" layoutInCell="1" allowOverlap="1" relativeHeight="2" wp14:anchorId="635A841A">
+            <wp:anchor behindDoc="1" distT="0" distB="0" distL="0" distR="0" simplePos="0" locked="0" layoutInCell="1" allowOverlap="1" relativeHeight="3" wp14:anchorId="635A841A">
               <wp:simplePos x="0" y="0"/>
               <wp:positionH relativeFrom="column">
                 <wp:posOffset>30480</wp:posOffset>
@@ -2661,7 +3617,7 @@
               <wp:positionV relativeFrom="paragraph">
                 <wp:posOffset>-1017270</wp:posOffset>
               </wp:positionV>
-              <wp:extent cx="907415" cy="1126490"/>
+              <wp:extent cx="908050" cy="1127125"/>
               <wp:effectExtent l="0" t="0" r="13970" b="24130"/>
               <wp:wrapNone/>
               <wp:docPr id="2" name="Cuadro de texto 2"/>
@@ -2672,7 +3628,7 @@
                     <wps:spPr>
                       <a:xfrm>
                         <a:off x="0" y="0"/>
-                        <a:ext cx="906840" cy="1125720"/>
+                        <a:ext cx="907560" cy="1126440"/>
                       </a:xfrm>
                       <a:prstGeom prst="rect">
                         <a:avLst/>
@@ -2698,7 +3654,7 @@
                         <w:p>
                           <w:pPr>
                             <w:pStyle w:val="Contenidodelmarco"/>
-                            <w:overflowPunct w:val="false"/>
+                            <w:overflowPunct w:val="true"/>
                             <w:spacing w:lineRule="auto" w:line="240" w:before="0" w:after="0"/>
                             <w:jc w:val="left"/>
                             <w:rPr/>
@@ -2727,7 +3683,7 @@
         </mc:Choice>
         <mc:Fallback>
           <w:pict>
-            <v:rect id="shape_0" ID="Cuadro de texto 2" fillcolor="white" stroked="t" style="position:absolute;margin-left:2.4pt;margin-top:-80.1pt;width:71.35pt;height:88.6pt" wp14:anchorId="635A841A">
+            <v:rect id="shape_0" ID="Cuadro de texto 2" fillcolor="white" stroked="t" style="position:absolute;margin-left:2.4pt;margin-top:-80.1pt;width:71.4pt;height:88.65pt" wp14:anchorId="635A841A">
               <w10:wrap type="square"/>
               <v:fill o:detectmouseclick="t" type="solid" color2="black"/>
               <v:stroke color="black" weight="6480" joinstyle="round" endcap="flat"/>
@@ -2736,7 +3692,7 @@
                   <w:p>
                     <w:pPr>
                       <w:pStyle w:val="Contenidodelmarco"/>
-                      <w:overflowPunct w:val="false"/>
+                      <w:overflowPunct w:val="true"/>
                       <w:spacing w:lineRule="auto" w:line="240" w:before="0" w:after="0"/>
                       <w:jc w:val="left"/>
                       <w:rPr/>

</xml_diff>

<commit_message>
Se agregaron las imágenes de los documentos probatorios al curriculum de la SEP y se hicieron ajustes en su template. Toca hacer pruebas.
</commit_message>
<xml_diff>
--- a/public/word-templates/curriculum_SEP.docx
+++ b/public/word-templates/curriculum_SEP.docx
@@ -1342,64 +1342,7 @@
               </w:rPr>
             </w:pPr>
             <w:r>
-              <w:rPr>
-                <w:rFonts w:eastAsia="Times New Roman" w:cs="Calibri" w:ascii="Montserrat" w:hAnsi="Montserrat"/>
-                <w:b/>
-                <w:bCs/>
-                <w:i w:val="false"/>
-                <w:iCs w:val="false"/>
-                <w:color w:val="000000"/>
-                <w:kern w:val="0"/>
-                <w:sz w:val="20"/>
-                <w:szCs w:val="20"/>
-                <w:lang w:val="es-MX" w:eastAsia="es-MX" w:bidi="ar-SA"/>
-              </w:rPr>
-              <w:t xml:space="preserve">Nombre </w:t>
-            </w:r>
-            <w:r>
-              <w:rPr>
-                <w:rFonts w:eastAsia="Times New Roman" w:cs="Calibri" w:ascii="Montserrat" w:hAnsi="Montserrat"/>
-                <w:b/>
-                <w:bCs/>
-                <w:i w:val="false"/>
-                <w:iCs w:val="false"/>
-                <w:color w:val="000000"/>
-                <w:kern w:val="0"/>
-                <w:sz w:val="20"/>
-                <w:szCs w:val="20"/>
-                <w:lang w:val="es-MX" w:eastAsia="es-MX" w:bidi="ar-SA"/>
-              </w:rPr>
-              <w:t>de</w:t>
-            </w:r>
-            <w:r>
-              <w:rPr>
-                <w:rFonts w:eastAsia="Times New Roman" w:cs="Calibri" w:ascii="Montserrat" w:hAnsi="Montserrat"/>
-                <w:b/>
-                <w:bCs/>
-                <w:i w:val="false"/>
-                <w:iCs w:val="false"/>
-                <w:color w:val="000000"/>
-                <w:kern w:val="0"/>
-                <w:sz w:val="20"/>
-                <w:szCs w:val="20"/>
-                <w:lang w:val="es-MX" w:eastAsia="es-MX" w:bidi="ar-SA"/>
-              </w:rPr>
-              <w:t xml:space="preserve"> </w:t>
-            </w:r>
-            <w:r>
-              <w:rPr>
-                <w:rFonts w:eastAsia="Times New Roman" w:cs="Calibri" w:ascii="Montserrat" w:hAnsi="Montserrat"/>
-                <w:b/>
-                <w:bCs/>
-                <w:i w:val="false"/>
-                <w:iCs w:val="false"/>
-                <w:color w:val="000000"/>
-                <w:kern w:val="0"/>
-                <w:sz w:val="20"/>
-                <w:szCs w:val="20"/>
-                <w:lang w:val="es-MX" w:eastAsia="es-MX" w:bidi="ar-SA"/>
-              </w:rPr>
-              <w:t>documento(s):</w:t>
+              <w:rPr/>
             </w:r>
           </w:p>
           <w:p>
@@ -1420,6 +1363,37 @@
             <w:r>
               <w:rPr>
                 <w:rFonts w:eastAsia="Times New Roman" w:cs="Calibri" w:ascii="Montserrat" w:hAnsi="Montserrat"/>
+                <w:b/>
+                <w:bCs/>
+                <w:i w:val="false"/>
+                <w:iCs w:val="false"/>
+                <w:color w:val="000000"/>
+                <w:kern w:val="0"/>
+                <w:sz w:val="20"/>
+                <w:szCs w:val="20"/>
+                <w:lang w:val="es-MX" w:eastAsia="es-MX" w:bidi="ar-SA"/>
+              </w:rPr>
+              <w:t>Nombre de documento(s):</w:t>
+            </w:r>
+          </w:p>
+          <w:p>
+            <w:pPr>
+              <w:pStyle w:val="Normal"/>
+              <w:spacing w:lineRule="auto" w:line="240" w:before="0" w:after="0"/>
+              <w:cnfStyle w:val="100000000000" w:firstRow="1" w:lastRow="0" w:firstColumn="0" w:lastColumn="0" w:oddVBand="0" w:evenVBand="0" w:oddHBand="0" w:evenHBand="0" w:firstRowFirstColumn="0" w:firstRowLastColumn="0" w:lastRowFirstColumn="0" w:lastRowLastColumn="0"/>
+              <w:rPr>
+                <w:rFonts w:ascii="Montserrat" w:hAnsi="Montserrat" w:eastAsia="Times New Roman" w:cs="Calibri"/>
+                <w:i/>
+                <w:i/>
+                <w:color w:val="000000"/>
+                <w:sz w:val="20"/>
+                <w:szCs w:val="20"/>
+                <w:lang w:eastAsia="es-MX"/>
+              </w:rPr>
+            </w:pPr>
+            <w:r>
+              <w:rPr>
+                <w:rFonts w:eastAsia="Times New Roman" w:cs="Calibri" w:ascii="Montserrat" w:hAnsi="Montserrat"/>
                 <w:b w:val="false"/>
                 <w:bCs/>
                 <w:i w:val="false"/>
@@ -1429,21 +1403,7 @@
                 <w:szCs w:val="20"/>
                 <w:lang w:val="es-MX" w:eastAsia="es-MX"/>
               </w:rPr>
-              <w:t>$</w:t>
-            </w:r>
-            <w:r>
-              <w:rPr>
-                <w:rFonts w:eastAsia="Times New Roman" w:cs="Calibri" w:ascii="Montserrat" w:hAnsi="Montserrat"/>
-                <w:b w:val="false"/>
-                <w:bCs/>
-                <w:i w:val="false"/>
-                <w:iCs w:val="false"/>
-                <w:color w:val="000000"/>
-                <w:sz w:val="20"/>
-                <w:szCs w:val="20"/>
-                <w:lang w:val="es-MX" w:eastAsia="es-MX"/>
-              </w:rPr>
-              <w:t>{aca_bloque}</w:t>
+              <w:t>${aca_bloque}</w:t>
             </w:r>
           </w:p>
           <w:p>
@@ -1713,12 +1673,72 @@
                 <w:rFonts w:eastAsia="Times New Roman" w:cs="Calibri" w:ascii="Montserrat" w:hAnsi="Montserrat"/>
                 <w:b/>
                 <w:bCs/>
-                <w:i/>
-                <w:color w:val="000000"/>
-                <w:sz w:val="20"/>
-                <w:szCs w:val="20"/>
-                <w:lang w:eastAsia="es-MX"/>
-              </w:rPr>
+                <w:i w:val="false"/>
+                <w:iCs w:val="false"/>
+                <w:color w:val="000000"/>
+                <w:kern w:val="0"/>
+                <w:sz w:val="20"/>
+                <w:szCs w:val="20"/>
+                <w:lang w:val="es-MX" w:eastAsia="es-MX" w:bidi="ar-SA"/>
+              </w:rPr>
+              <w:t>Nombre del curso</w:t>
+            </w:r>
+            <w:r>
+              <w:rPr>
+                <w:rFonts w:eastAsia="Times New Roman" w:cs="Calibri" w:ascii="Montserrat" w:hAnsi="Montserrat"/>
+                <w:b/>
+                <w:bCs/>
+                <w:i w:val="false"/>
+                <w:iCs w:val="false"/>
+                <w:color w:val="000000"/>
+                <w:sz w:val="20"/>
+                <w:szCs w:val="20"/>
+                <w:lang w:val="es-MX" w:eastAsia="es-MX"/>
+              </w:rPr>
+              <w:t>:</w:t>
+            </w:r>
+            <w:r>
+              <w:rPr>
+                <w:rFonts w:eastAsia="Times New Roman" w:cs="Calibri" w:ascii="Montserrat" w:hAnsi="Montserrat"/>
+                <w:b w:val="false"/>
+                <w:bCs/>
+                <w:i w:val="false"/>
+                <w:iCs w:val="false"/>
+                <w:color w:val="000000"/>
+                <w:sz w:val="20"/>
+                <w:szCs w:val="20"/>
+                <w:lang w:val="es-MX" w:eastAsia="es-MX"/>
+              </w:rPr>
+              <w:t xml:space="preserve"> ${curso</w:t>
+            </w:r>
+            <w:r>
+              <w:rPr>
+                <w:rFonts w:eastAsia="Times New Roman" w:cs="Calibri" w:ascii="Montserrat" w:hAnsi="Montserrat"/>
+                <w:b w:val="false"/>
+                <w:bCs/>
+                <w:i w:val="false"/>
+                <w:iCs w:val="false"/>
+                <w:color w:val="000000"/>
+                <w:kern w:val="0"/>
+                <w:sz w:val="20"/>
+                <w:szCs w:val="20"/>
+                <w:lang w:val="es-MX" w:eastAsia="es-MX" w:bidi="ar-SA"/>
+              </w:rPr>
+              <w:t>_sep</w:t>
+            </w:r>
+            <w:r>
+              <w:rPr>
+                <w:rFonts w:eastAsia="Times New Roman" w:cs="Calibri" w:ascii="Montserrat" w:hAnsi="Montserrat"/>
+                <w:b w:val="false"/>
+                <w:bCs/>
+                <w:i w:val="false"/>
+                <w:iCs w:val="false"/>
+                <w:color w:val="000000"/>
+                <w:sz w:val="20"/>
+                <w:szCs w:val="20"/>
+                <w:lang w:val="es-MX" w:eastAsia="es-MX"/>
+              </w:rPr>
+              <w:t>}</w:t>
             </w:r>
           </w:p>
           <w:p>
@@ -1749,7 +1769,7 @@
                 <w:szCs w:val="20"/>
                 <w:lang w:val="es-MX" w:eastAsia="es-MX" w:bidi="ar-SA"/>
               </w:rPr>
-              <w:t>Nombre del curso</w:t>
+              <w:t>Periodo</w:t>
             </w:r>
             <w:r>
               <w:rPr>
@@ -1787,26 +1807,12 @@
                 <w:i w:val="false"/>
                 <w:iCs w:val="false"/>
                 <w:color w:val="000000"/>
-                <w:sz w:val="20"/>
-                <w:szCs w:val="20"/>
-                <w:lang w:val="es-MX" w:eastAsia="es-MX"/>
-              </w:rPr>
-              <w:t>curso</w:t>
-            </w:r>
-            <w:r>
-              <w:rPr>
-                <w:rFonts w:eastAsia="Times New Roman" w:cs="Calibri" w:ascii="Montserrat" w:hAnsi="Montserrat"/>
-                <w:b w:val="false"/>
-                <w:bCs/>
-                <w:i w:val="false"/>
-                <w:iCs w:val="false"/>
-                <w:color w:val="000000"/>
                 <w:kern w:val="0"/>
                 <w:sz w:val="20"/>
                 <w:szCs w:val="20"/>
                 <w:lang w:val="es-MX" w:eastAsia="es-MX" w:bidi="ar-SA"/>
               </w:rPr>
-              <w:t>_sep</w:t>
+              <w:t>periodo</w:t>
             </w:r>
             <w:r>
               <w:rPr>
@@ -1840,75 +1846,9 @@
             </w:pPr>
             <w:r>
               <w:rPr>
-                <w:rFonts w:eastAsia="Times New Roman" w:cs="Calibri" w:ascii="Montserrat" w:hAnsi="Montserrat"/>
-                <w:b/>
-                <w:bCs/>
-                <w:i w:val="false"/>
-                <w:iCs w:val="false"/>
-                <w:color w:val="000000"/>
-                <w:kern w:val="0"/>
-                <w:sz w:val="20"/>
-                <w:szCs w:val="20"/>
-                <w:lang w:val="es-MX" w:eastAsia="es-MX" w:bidi="ar-SA"/>
-              </w:rPr>
-              <w:t>Periodo</w:t>
-            </w:r>
-            <w:r>
-              <w:rPr>
-                <w:rFonts w:eastAsia="Times New Roman" w:cs="Calibri" w:ascii="Montserrat" w:hAnsi="Montserrat"/>
-                <w:b/>
-                <w:bCs/>
-                <w:i w:val="false"/>
-                <w:iCs w:val="false"/>
-                <w:color w:val="000000"/>
-                <w:sz w:val="20"/>
-                <w:szCs w:val="20"/>
-                <w:lang w:val="es-MX" w:eastAsia="es-MX"/>
-              </w:rPr>
-              <w:t>:</w:t>
-            </w:r>
-            <w:r>
-              <w:rPr>
-                <w:rFonts w:eastAsia="Times New Roman" w:cs="Calibri" w:ascii="Montserrat" w:hAnsi="Montserrat"/>
-                <w:b w:val="false"/>
-                <w:bCs/>
-                <w:i w:val="false"/>
-                <w:iCs w:val="false"/>
-                <w:color w:val="000000"/>
-                <w:sz w:val="20"/>
-                <w:szCs w:val="20"/>
-                <w:lang w:val="es-MX" w:eastAsia="es-MX"/>
-              </w:rPr>
-              <w:t xml:space="preserve"> ${</w:t>
-            </w:r>
-            <w:r>
-              <w:rPr>
-                <w:rFonts w:eastAsia="Times New Roman" w:cs="Calibri" w:ascii="Montserrat" w:hAnsi="Montserrat"/>
-                <w:b w:val="false"/>
-                <w:bCs/>
-                <w:i w:val="false"/>
-                <w:iCs w:val="false"/>
-                <w:color w:val="000000"/>
-                <w:kern w:val="0"/>
-                <w:sz w:val="20"/>
-                <w:szCs w:val="20"/>
-                <w:lang w:val="es-MX" w:eastAsia="es-MX" w:bidi="ar-SA"/>
-              </w:rPr>
-              <w:t>periodo</w:t>
-            </w:r>
-            <w:r>
-              <w:rPr>
-                <w:rFonts w:eastAsia="Times New Roman" w:cs="Calibri" w:ascii="Montserrat" w:hAnsi="Montserrat"/>
-                <w:b w:val="false"/>
-                <w:bCs/>
-                <w:i w:val="false"/>
-                <w:iCs w:val="false"/>
-                <w:color w:val="000000"/>
-                <w:sz w:val="20"/>
-                <w:szCs w:val="20"/>
-                <w:lang w:val="es-MX" w:eastAsia="es-MX"/>
-              </w:rPr>
-              <w:t>}</w:t>
+                <w:b/>
+                <w:bCs/>
+              </w:rPr>
             </w:r>
           </w:p>
           <w:p>
@@ -2047,52 +1987,7 @@
                 <w:szCs w:val="20"/>
                 <w:lang w:val="es-MX" w:eastAsia="es-MX" w:bidi="ar-SA"/>
               </w:rPr>
-              <w:t xml:space="preserve">Nombre </w:t>
-            </w:r>
-            <w:r>
-              <w:rPr>
-                <w:rFonts w:eastAsia="Times New Roman" w:cs="Calibri" w:ascii="Montserrat" w:hAnsi="Montserrat"/>
-                <w:b/>
-                <w:bCs/>
-                <w:i w:val="false"/>
-                <w:iCs w:val="false"/>
-                <w:color w:val="000000"/>
-                <w:kern w:val="0"/>
-                <w:sz w:val="20"/>
-                <w:szCs w:val="20"/>
-                <w:lang w:val="es-MX" w:eastAsia="es-MX" w:bidi="ar-SA"/>
-              </w:rPr>
-              <w:t>de</w:t>
-            </w:r>
-            <w:r>
-              <w:rPr>
-                <w:rFonts w:eastAsia="Times New Roman" w:cs="Calibri" w:ascii="Montserrat" w:hAnsi="Montserrat"/>
-                <w:b/>
-                <w:bCs/>
-                <w:i w:val="false"/>
-                <w:iCs w:val="false"/>
-                <w:color w:val="000000"/>
-                <w:kern w:val="0"/>
-                <w:sz w:val="20"/>
-                <w:szCs w:val="20"/>
-                <w:lang w:val="es-MX" w:eastAsia="es-MX" w:bidi="ar-SA"/>
-              </w:rPr>
-              <w:t xml:space="preserve"> </w:t>
-            </w:r>
-            <w:r>
-              <w:rPr>
-                <w:rFonts w:eastAsia="Times New Roman" w:cs="Calibri" w:ascii="Montserrat" w:hAnsi="Montserrat"/>
-                <w:b/>
-                <w:bCs/>
-                <w:i w:val="false"/>
-                <w:iCs w:val="false"/>
-                <w:color w:val="000000"/>
-                <w:kern w:val="0"/>
-                <w:sz w:val="20"/>
-                <w:szCs w:val="20"/>
-                <w:lang w:val="es-MX" w:eastAsia="es-MX" w:bidi="ar-SA"/>
-              </w:rPr>
-              <w:t>documento(s):</w:t>
+              <w:t>Nombre de documento(s):</w:t>
             </w:r>
           </w:p>
           <w:p>
@@ -2122,21 +2017,7 @@
                 <w:szCs w:val="20"/>
                 <w:lang w:val="es-MX" w:eastAsia="es-MX"/>
               </w:rPr>
-              <w:t>$</w:t>
-            </w:r>
-            <w:r>
-              <w:rPr>
-                <w:rFonts w:eastAsia="Times New Roman" w:cs="Calibri" w:ascii="Montserrat" w:hAnsi="Montserrat"/>
-                <w:b w:val="false"/>
-                <w:bCs/>
-                <w:i w:val="false"/>
-                <w:iCs w:val="false"/>
-                <w:color w:val="000000"/>
-                <w:sz w:val="20"/>
-                <w:szCs w:val="20"/>
-                <w:lang w:val="es-MX" w:eastAsia="es-MX"/>
-              </w:rPr>
-              <w:t>{capa_bloque}</w:t>
+              <w:t>${capa_bloque}</w:t>
             </w:r>
           </w:p>
           <w:p>
@@ -2240,63 +2121,26 @@
                 <w:szCs w:val="20"/>
                 <w:lang w:val="es-MX" w:eastAsia="es-MX"/>
               </w:rPr>
-              <w:t>${/</w:t>
-            </w:r>
-            <w:r>
-              <w:rPr>
-                <w:rFonts w:eastAsia="Times New Roman" w:cs="Calibri" w:ascii="Montserrat" w:hAnsi="Montserrat"/>
-                <w:b w:val="false"/>
-                <w:bCs/>
-                <w:i w:val="false"/>
-                <w:iCs w:val="false"/>
-                <w:color w:val="000000"/>
-                <w:sz w:val="20"/>
-                <w:szCs w:val="20"/>
-                <w:lang w:val="es-MX" w:eastAsia="es-MX"/>
-              </w:rPr>
-              <w:t>c</w:t>
-            </w:r>
-            <w:r>
-              <w:rPr>
-                <w:rFonts w:eastAsia="Times New Roman" w:cs="Calibri" w:ascii="Montserrat" w:hAnsi="Montserrat"/>
-                <w:b w:val="false"/>
-                <w:bCs/>
-                <w:i w:val="false"/>
-                <w:iCs w:val="false"/>
-                <w:color w:val="000000"/>
-                <w:sz w:val="20"/>
-                <w:szCs w:val="20"/>
-                <w:lang w:val="es-MX" w:eastAsia="es-MX"/>
-              </w:rPr>
-              <w:t>a</w:t>
-            </w:r>
-            <w:r>
-              <w:rPr>
-                <w:rFonts w:eastAsia="Times New Roman" w:cs="Calibri" w:ascii="Montserrat" w:hAnsi="Montserrat"/>
-                <w:b w:val="false"/>
-                <w:bCs/>
-                <w:i w:val="false"/>
-                <w:iCs w:val="false"/>
-                <w:color w:val="000000"/>
-                <w:sz w:val="20"/>
-                <w:szCs w:val="20"/>
-                <w:lang w:val="es-MX" w:eastAsia="es-MX"/>
-              </w:rPr>
-              <w:t>p</w:t>
-            </w:r>
-            <w:r>
-              <w:rPr>
-                <w:rFonts w:eastAsia="Times New Roman" w:cs="Calibri" w:ascii="Montserrat" w:hAnsi="Montserrat"/>
-                <w:b w:val="false"/>
-                <w:bCs/>
-                <w:i w:val="false"/>
-                <w:iCs w:val="false"/>
-                <w:color w:val="000000"/>
-                <w:sz w:val="20"/>
-                <w:szCs w:val="20"/>
-                <w:lang w:val="es-MX" w:eastAsia="es-MX"/>
-              </w:rPr>
-              <w:t>a_bloque}</w:t>
+              <w:t>${/capa_bloque}</w:t>
+            </w:r>
+          </w:p>
+          <w:p>
+            <w:pPr>
+              <w:pStyle w:val="Normal"/>
+              <w:spacing w:lineRule="auto" w:line="240" w:before="0" w:after="0"/>
+              <w:cnfStyle w:val="100000000000" w:firstRow="1" w:lastRow="0" w:firstColumn="0" w:lastColumn="0" w:oddVBand="0" w:evenVBand="0" w:oddHBand="0" w:evenHBand="0" w:firstRowFirstColumn="0" w:firstRowLastColumn="0" w:lastRowFirstColumn="0" w:lastRowLastColumn="0"/>
+              <w:rPr>
+                <w:rFonts w:ascii="Montserrat" w:hAnsi="Montserrat" w:eastAsia="Times New Roman" w:cs="Calibri"/>
+                <w:i/>
+                <w:i/>
+                <w:color w:val="000000"/>
+                <w:sz w:val="20"/>
+                <w:szCs w:val="20"/>
+                <w:lang w:eastAsia="es-MX"/>
+              </w:rPr>
+            </w:pPr>
+            <w:r>
+              <w:rPr/>
             </w:r>
           </w:p>
         </w:tc>
@@ -2374,29 +2218,6 @@
               <w:cnfStyle w:val="100000000000" w:firstRow="1" w:lastRow="0" w:firstColumn="0" w:lastColumn="0" w:oddVBand="0" w:evenVBand="0" w:oddHBand="0" w:evenHBand="0" w:firstRowFirstColumn="0" w:firstRowLastColumn="0" w:lastRowFirstColumn="0" w:lastRowLastColumn="0"/>
               <w:rPr>
                 <w:rFonts w:ascii="Montserrat" w:hAnsi="Montserrat" w:eastAsia="Times New Roman" w:cs="Calibri"/>
-                <w:b w:val="false"/>
-                <w:b w:val="false"/>
-                <w:bCs/>
-                <w:color w:val="000000"/>
-                <w:sz w:val="20"/>
-                <w:szCs w:val="20"/>
-                <w:lang w:val="es-MX" w:eastAsia="es-MX"/>
-              </w:rPr>
-            </w:pPr>
-            <w:r>
-              <w:rPr>
-                <w:i w:val="false"/>
-                <w:iCs w:val="false"/>
-              </w:rPr>
-            </w:r>
-          </w:p>
-          <w:p>
-            <w:pPr>
-              <w:pStyle w:val="Normal"/>
-              <w:spacing w:lineRule="auto" w:line="240" w:before="0" w:after="0"/>
-              <w:cnfStyle w:val="100000000000" w:firstRow="1" w:lastRow="0" w:firstColumn="0" w:lastColumn="0" w:oddVBand="0" w:evenVBand="0" w:oddHBand="0" w:evenHBand="0" w:firstRowFirstColumn="0" w:firstRowLastColumn="0" w:lastRowFirstColumn="0" w:lastRowLastColumn="0"/>
-              <w:rPr>
-                <w:rFonts w:ascii="Montserrat" w:hAnsi="Montserrat" w:eastAsia="Times New Roman" w:cs="Calibri"/>
                 <w:i/>
                 <w:i/>
                 <w:color w:val="000000"/>
@@ -2461,22 +2282,7 @@
                 <w:szCs w:val="20"/>
                 <w:lang w:val="es-MX" w:eastAsia="es-MX" w:bidi="ar-SA"/>
               </w:rPr>
-              <w:t>m</w:t>
-            </w:r>
-            <w:r>
-              <w:rPr>
-                <w:rFonts w:eastAsia="Times New Roman" w:cs="Calibri" w:ascii="Montserrat" w:hAnsi="Montserrat"/>
-                <w:b w:val="false"/>
-                <w:bCs/>
-                <w:i w:val="false"/>
-                <w:iCs w:val="false"/>
-                <w:color w:val="000000"/>
-                <w:kern w:val="0"/>
-                <w:sz w:val="20"/>
-                <w:szCs w:val="20"/>
-                <w:lang w:val="es-MX" w:eastAsia="es-MX" w:bidi="ar-SA"/>
-              </w:rPr>
-              <w:t>odalidad</w:t>
+              <w:t>modalidad</w:t>
             </w:r>
             <w:r>
               <w:rPr>
@@ -2667,6 +2473,25 @@
                 <w:lang w:val="es-MX" w:eastAsia="es-MX"/>
               </w:rPr>
               <w:t>}</w:t>
+            </w:r>
+          </w:p>
+          <w:p>
+            <w:pPr>
+              <w:pStyle w:val="Normal"/>
+              <w:spacing w:lineRule="auto" w:line="240" w:before="0" w:after="0"/>
+              <w:cnfStyle w:val="100000000000" w:firstRow="1" w:lastRow="0" w:firstColumn="0" w:lastColumn="0" w:oddVBand="0" w:evenVBand="0" w:oddHBand="0" w:evenHBand="0" w:firstRowFirstColumn="0" w:firstRowLastColumn="0" w:lastRowFirstColumn="0" w:lastRowLastColumn="0"/>
+              <w:rPr>
+                <w:rFonts w:ascii="Montserrat" w:hAnsi="Montserrat" w:eastAsia="Times New Roman" w:cs="Calibri"/>
+                <w:i/>
+                <w:i/>
+                <w:color w:val="000000"/>
+                <w:sz w:val="20"/>
+                <w:szCs w:val="20"/>
+                <w:lang w:eastAsia="es-MX"/>
+              </w:rPr>
+            </w:pPr>
+            <w:r>
+              <w:rPr/>
             </w:r>
           </w:p>
           <w:p>
@@ -3060,6 +2885,494 @@
           <w:szCs w:val="20"/>
           <w:lang w:eastAsia="es-MX"/>
         </w:rPr>
+      </w:r>
+    </w:p>
+    <w:p>
+      <w:pPr>
+        <w:pStyle w:val="Normal"/>
+        <w:spacing w:lineRule="auto" w:line="240" w:before="0" w:after="0"/>
+        <w:rPr>
+          <w:rFonts w:ascii="Montserrat" w:hAnsi="Montserrat" w:eastAsia="Times New Roman" w:cs="Calibri"/>
+          <w:color w:val="000000"/>
+          <w:sz w:val="20"/>
+          <w:szCs w:val="20"/>
+          <w:lang w:eastAsia="es-MX"/>
+        </w:rPr>
+      </w:pPr>
+      <w:r>
+        <w:rPr>
+          <w:rFonts w:eastAsia="Times New Roman" w:cs="Calibri" w:ascii="Montserrat" w:hAnsi="Montserrat"/>
+          <w:color w:val="000000"/>
+          <w:sz w:val="20"/>
+          <w:szCs w:val="20"/>
+          <w:lang w:val="en-CA" w:eastAsia="es-MX"/>
+        </w:rPr>
+        <w:t>$</w:t>
+      </w:r>
+      <w:r>
+        <w:rPr>
+          <w:rFonts w:eastAsia="Times New Roman" w:cs="Calibri" w:ascii="Montserrat" w:hAnsi="Montserrat"/>
+          <w:color w:val="000000"/>
+          <w:sz w:val="20"/>
+          <w:szCs w:val="20"/>
+          <w:lang w:eastAsia="es-MX"/>
+        </w:rPr>
+        <w:t>{</w:t>
+      </w:r>
+      <w:r>
+        <w:rPr>
+          <w:rFonts w:eastAsia="Times New Roman" w:cs="Calibri" w:ascii="Montserrat" w:hAnsi="Montserrat"/>
+          <w:color w:val="000000"/>
+          <w:sz w:val="20"/>
+          <w:szCs w:val="20"/>
+          <w:lang w:val="en-CA" w:eastAsia="es-MX"/>
+        </w:rPr>
+        <w:t>docs_formacion_bloque</w:t>
+      </w:r>
+      <w:r>
+        <w:rPr>
+          <w:rFonts w:eastAsia="Times New Roman" w:cs="Calibri" w:ascii="Montserrat" w:hAnsi="Montserrat"/>
+          <w:color w:val="000000"/>
+          <w:sz w:val="20"/>
+          <w:szCs w:val="20"/>
+          <w:lang w:eastAsia="es-MX"/>
+        </w:rPr>
+        <w:t>}</w:t>
+      </w:r>
+    </w:p>
+    <w:p>
+      <w:pPr>
+        <w:pStyle w:val="Normal"/>
+        <w:spacing w:lineRule="auto" w:line="240" w:before="0" w:after="0"/>
+        <w:rPr>
+          <w:rFonts w:ascii="Montserrat" w:hAnsi="Montserrat" w:eastAsia="Times New Roman" w:cs="Calibri"/>
+          <w:color w:val="000000"/>
+          <w:sz w:val="20"/>
+          <w:szCs w:val="20"/>
+          <w:lang w:eastAsia="es-MX"/>
+        </w:rPr>
+      </w:pPr>
+      <w:r>
+        <w:rPr>
+          <w:rFonts w:eastAsia="Times New Roman" w:cs="Calibri" w:ascii="Montserrat" w:hAnsi="Montserrat"/>
+          <w:color w:val="000000"/>
+          <w:sz w:val="20"/>
+          <w:szCs w:val="20"/>
+          <w:lang w:val="en-CA" w:eastAsia="es-MX"/>
+        </w:rPr>
+      </w:r>
+    </w:p>
+    <w:p>
+      <w:pPr>
+        <w:pStyle w:val="Normal"/>
+        <w:spacing w:lineRule="auto" w:line="240" w:before="0" w:after="0"/>
+        <w:jc w:val="center"/>
+        <w:rPr>
+          <w:rFonts w:ascii="Montserrat" w:hAnsi="Montserrat" w:eastAsia="Times New Roman" w:cs="Calibri"/>
+          <w:color w:val="000000"/>
+          <w:sz w:val="20"/>
+          <w:szCs w:val="20"/>
+          <w:lang w:val="en-CA" w:eastAsia="es-MX"/>
+        </w:rPr>
+      </w:pPr>
+      <w:r>
+        <w:rPr>
+          <w:rFonts w:eastAsia="Times New Roman" w:cs="Calibri" w:ascii="Montserrat" w:hAnsi="Montserrat"/>
+          <w:color w:val="000000"/>
+          <w:sz w:val="20"/>
+          <w:szCs w:val="20"/>
+          <w:lang w:val="en-CA" w:eastAsia="es-MX"/>
+        </w:rPr>
+        <w:t>${imagen}</w:t>
+      </w:r>
+    </w:p>
+    <w:p>
+      <w:pPr>
+        <w:pStyle w:val="Normal"/>
+        <w:spacing w:lineRule="auto" w:line="240" w:before="0" w:after="0"/>
+        <w:jc w:val="center"/>
+        <w:rPr>
+          <w:rFonts w:ascii="Montserrat" w:hAnsi="Montserrat" w:eastAsia="Times New Roman" w:cs="Calibri"/>
+          <w:color w:val="000000"/>
+          <w:sz w:val="20"/>
+          <w:szCs w:val="20"/>
+          <w:lang w:val="en-CA" w:eastAsia="es-MX"/>
+        </w:rPr>
+      </w:pPr>
+      <w:r>
+        <w:rPr>
+          <w:rFonts w:eastAsia="Times New Roman" w:cs="Calibri" w:ascii="Montserrat" w:hAnsi="Montserrat"/>
+          <w:color w:val="000000"/>
+          <w:sz w:val="20"/>
+          <w:szCs w:val="20"/>
+          <w:lang w:val="en-CA" w:eastAsia="es-MX"/>
+        </w:rPr>
+        <w:t>- ${nombre_doc}</w:t>
+      </w:r>
+    </w:p>
+    <w:p>
+      <w:pPr>
+        <w:pStyle w:val="Normal"/>
+        <w:spacing w:lineRule="auto" w:line="240" w:before="0" w:after="0"/>
+        <w:jc w:val="center"/>
+        <w:rPr>
+          <w:rFonts w:ascii="Montserrat" w:hAnsi="Montserrat" w:eastAsia="Times New Roman" w:cs="Calibri"/>
+          <w:color w:val="000000"/>
+          <w:sz w:val="20"/>
+          <w:szCs w:val="20"/>
+          <w:lang w:val="en-CA" w:eastAsia="es-MX"/>
+        </w:rPr>
+      </w:pPr>
+      <w:r>
+        <w:rPr>
+          <w:rFonts w:eastAsia="Times New Roman" w:cs="Calibri" w:ascii="Montserrat" w:hAnsi="Montserrat"/>
+          <w:color w:val="000000"/>
+          <w:sz w:val="20"/>
+          <w:szCs w:val="20"/>
+          <w:lang w:val="en-CA" w:eastAsia="es-MX"/>
+        </w:rPr>
+      </w:r>
+    </w:p>
+    <w:p>
+      <w:pPr>
+        <w:pStyle w:val="Normal"/>
+        <w:spacing w:lineRule="auto" w:line="240" w:before="0" w:after="0"/>
+        <w:jc w:val="center"/>
+        <w:rPr>
+          <w:rFonts w:ascii="Montserrat" w:hAnsi="Montserrat" w:eastAsia="Times New Roman" w:cs="Calibri"/>
+          <w:color w:val="000000"/>
+          <w:sz w:val="20"/>
+          <w:szCs w:val="20"/>
+          <w:lang w:val="en-CA" w:eastAsia="es-MX"/>
+        </w:rPr>
+      </w:pPr>
+      <w:r>
+        <w:rPr>
+          <w:rFonts w:eastAsia="Times New Roman" w:cs="Calibri" w:ascii="Montserrat" w:hAnsi="Montserrat"/>
+          <w:color w:val="000000"/>
+          <w:sz w:val="20"/>
+          <w:szCs w:val="20"/>
+          <w:lang w:val="en-CA" w:eastAsia="es-MX"/>
+        </w:rPr>
+      </w:r>
+    </w:p>
+    <w:p>
+      <w:pPr>
+        <w:pStyle w:val="Normal"/>
+        <w:spacing w:lineRule="auto" w:line="240" w:before="0" w:after="0"/>
+        <w:rPr>
+          <w:rFonts w:ascii="Montserrat" w:hAnsi="Montserrat" w:eastAsia="Times New Roman" w:cs="Calibri"/>
+          <w:color w:val="000000"/>
+          <w:sz w:val="20"/>
+          <w:szCs w:val="20"/>
+          <w:lang w:eastAsia="es-MX"/>
+        </w:rPr>
+      </w:pPr>
+      <w:r>
+        <w:rPr>
+          <w:rFonts w:eastAsia="Times New Roman" w:cs="Calibri" w:ascii="Montserrat" w:hAnsi="Montserrat"/>
+          <w:color w:val="000000"/>
+          <w:sz w:val="20"/>
+          <w:szCs w:val="20"/>
+          <w:lang w:val="en-CA" w:eastAsia="es-MX"/>
+        </w:rPr>
+        <w:t>$</w:t>
+      </w:r>
+      <w:r>
+        <w:rPr>
+          <w:rFonts w:eastAsia="Times New Roman" w:cs="Calibri" w:ascii="Montserrat" w:hAnsi="Montserrat"/>
+          <w:color w:val="000000"/>
+          <w:sz w:val="20"/>
+          <w:szCs w:val="20"/>
+          <w:lang w:eastAsia="es-MX"/>
+        </w:rPr>
+        <w:t>{/</w:t>
+      </w:r>
+      <w:r>
+        <w:rPr>
+          <w:rFonts w:eastAsia="Times New Roman" w:cs="Calibri" w:ascii="Montserrat" w:hAnsi="Montserrat"/>
+          <w:color w:val="000000"/>
+          <w:sz w:val="20"/>
+          <w:szCs w:val="20"/>
+          <w:lang w:val="en-CA" w:eastAsia="es-MX"/>
+        </w:rPr>
+        <w:t>docs_formacion_bloque</w:t>
+      </w:r>
+      <w:r>
+        <w:rPr>
+          <w:rFonts w:eastAsia="Times New Roman" w:cs="Calibri" w:ascii="Montserrat" w:hAnsi="Montserrat"/>
+          <w:color w:val="000000"/>
+          <w:sz w:val="20"/>
+          <w:szCs w:val="20"/>
+          <w:lang w:eastAsia="es-MX"/>
+        </w:rPr>
+        <w:t>}</w:t>
+      </w:r>
+    </w:p>
+    <w:p>
+      <w:pPr>
+        <w:pStyle w:val="Normal"/>
+        <w:spacing w:lineRule="auto" w:line="240" w:before="0" w:after="0"/>
+        <w:rPr>
+          <w:rFonts w:ascii="Montserrat" w:hAnsi="Montserrat" w:eastAsia="Times New Roman" w:cs="Calibri"/>
+          <w:color w:val="000000"/>
+          <w:sz w:val="20"/>
+          <w:szCs w:val="20"/>
+          <w:lang w:eastAsia="es-MX"/>
+        </w:rPr>
+      </w:pPr>
+      <w:r>
+        <w:rPr>
+          <w:rFonts w:eastAsia="Times New Roman" w:cs="Calibri" w:ascii="Montserrat" w:hAnsi="Montserrat"/>
+          <w:color w:val="000000"/>
+          <w:sz w:val="20"/>
+          <w:szCs w:val="20"/>
+          <w:lang w:eastAsia="es-MX"/>
+        </w:rPr>
+      </w:r>
+    </w:p>
+    <w:p>
+      <w:pPr>
+        <w:pStyle w:val="Normal"/>
+        <w:spacing w:lineRule="auto" w:line="240" w:before="0" w:after="0"/>
+        <w:rPr>
+          <w:rFonts w:ascii="Montserrat" w:hAnsi="Montserrat" w:eastAsia="Times New Roman" w:cs="Calibri"/>
+          <w:color w:val="000000"/>
+          <w:sz w:val="20"/>
+          <w:szCs w:val="20"/>
+          <w:lang w:eastAsia="es-MX"/>
+        </w:rPr>
+      </w:pPr>
+      <w:r>
+        <w:rPr>
+          <w:rFonts w:eastAsia="Times New Roman" w:cs="Calibri" w:ascii="Montserrat" w:hAnsi="Montserrat"/>
+          <w:color w:val="000000"/>
+          <w:sz w:val="20"/>
+          <w:szCs w:val="20"/>
+          <w:lang w:eastAsia="es-MX"/>
+        </w:rPr>
+      </w:r>
+    </w:p>
+    <w:p>
+      <w:pPr>
+        <w:pStyle w:val="Normal"/>
+        <w:spacing w:lineRule="auto" w:line="240" w:before="0" w:after="0"/>
+        <w:rPr>
+          <w:rFonts w:ascii="Montserrat" w:hAnsi="Montserrat" w:eastAsia="Times New Roman" w:cs="Calibri"/>
+          <w:color w:val="000000"/>
+          <w:sz w:val="20"/>
+          <w:szCs w:val="20"/>
+          <w:lang w:eastAsia="es-MX"/>
+        </w:rPr>
+      </w:pPr>
+      <w:r>
+        <w:rPr>
+          <w:rFonts w:eastAsia="Times New Roman" w:cs="Calibri" w:ascii="Montserrat" w:hAnsi="Montserrat"/>
+          <w:color w:val="000000"/>
+          <w:sz w:val="20"/>
+          <w:szCs w:val="20"/>
+          <w:lang w:val="en-CA" w:eastAsia="es-MX"/>
+        </w:rPr>
+        <w:t>$</w:t>
+      </w:r>
+      <w:r>
+        <w:rPr>
+          <w:rFonts w:eastAsia="Times New Roman" w:cs="Calibri" w:ascii="Montserrat" w:hAnsi="Montserrat"/>
+          <w:color w:val="000000"/>
+          <w:sz w:val="20"/>
+          <w:szCs w:val="20"/>
+          <w:lang w:eastAsia="es-MX"/>
+        </w:rPr>
+        <w:t>{</w:t>
+      </w:r>
+      <w:r>
+        <w:rPr>
+          <w:rFonts w:eastAsia="Times New Roman" w:cs="Calibri" w:ascii="Montserrat" w:hAnsi="Montserrat"/>
+          <w:color w:val="000000"/>
+          <w:sz w:val="20"/>
+          <w:szCs w:val="20"/>
+          <w:lang w:val="en-CA" w:eastAsia="es-MX"/>
+        </w:rPr>
+        <w:t>docs_exp_bloque</w:t>
+      </w:r>
+      <w:r>
+        <w:rPr>
+          <w:rFonts w:eastAsia="Times New Roman" w:cs="Calibri" w:ascii="Montserrat" w:hAnsi="Montserrat"/>
+          <w:color w:val="000000"/>
+          <w:sz w:val="20"/>
+          <w:szCs w:val="20"/>
+          <w:lang w:eastAsia="es-MX"/>
+        </w:rPr>
+        <w:t>}</w:t>
+      </w:r>
+    </w:p>
+    <w:p>
+      <w:pPr>
+        <w:pStyle w:val="Normal"/>
+        <w:spacing w:lineRule="auto" w:line="240" w:before="0" w:after="0"/>
+        <w:rPr>
+          <w:rFonts w:ascii="Montserrat" w:hAnsi="Montserrat" w:eastAsia="Times New Roman" w:cs="Calibri"/>
+          <w:color w:val="000000"/>
+          <w:sz w:val="20"/>
+          <w:szCs w:val="20"/>
+          <w:lang w:eastAsia="es-MX"/>
+        </w:rPr>
+      </w:pPr>
+      <w:r>
+        <w:rPr>
+          <w:rFonts w:eastAsia="Times New Roman" w:cs="Calibri" w:ascii="Montserrat" w:hAnsi="Montserrat"/>
+          <w:color w:val="000000"/>
+          <w:sz w:val="20"/>
+          <w:szCs w:val="20"/>
+          <w:lang w:val="en-CA" w:eastAsia="es-MX"/>
+        </w:rPr>
+      </w:r>
+    </w:p>
+    <w:p>
+      <w:pPr>
+        <w:pStyle w:val="Normal"/>
+        <w:spacing w:lineRule="auto" w:line="240" w:before="0" w:after="0"/>
+        <w:jc w:val="center"/>
+        <w:rPr>
+          <w:rFonts w:ascii="Montserrat" w:hAnsi="Montserrat" w:eastAsia="Times New Roman" w:cs="Calibri"/>
+          <w:color w:val="000000"/>
+          <w:sz w:val="20"/>
+          <w:szCs w:val="20"/>
+          <w:lang w:val="en-CA" w:eastAsia="es-MX"/>
+        </w:rPr>
+      </w:pPr>
+      <w:r>
+        <w:rPr>
+          <w:rFonts w:eastAsia="Times New Roman" w:cs="Calibri" w:ascii="Montserrat" w:hAnsi="Montserrat"/>
+          <w:color w:val="000000"/>
+          <w:sz w:val="20"/>
+          <w:szCs w:val="20"/>
+          <w:lang w:val="en-CA" w:eastAsia="es-MX"/>
+        </w:rPr>
+        <w:t>${imagen}</w:t>
+      </w:r>
+    </w:p>
+    <w:p>
+      <w:pPr>
+        <w:pStyle w:val="Normal"/>
+        <w:spacing w:lineRule="auto" w:line="240" w:before="0" w:after="0"/>
+        <w:jc w:val="center"/>
+        <w:rPr>
+          <w:rFonts w:ascii="Montserrat" w:hAnsi="Montserrat" w:eastAsia="Times New Roman" w:cs="Calibri"/>
+          <w:color w:val="000000"/>
+          <w:sz w:val="20"/>
+          <w:szCs w:val="20"/>
+          <w:lang w:val="en-CA" w:eastAsia="es-MX"/>
+        </w:rPr>
+      </w:pPr>
+      <w:r>
+        <w:rPr>
+          <w:rFonts w:eastAsia="Times New Roman" w:cs="Calibri" w:ascii="Montserrat" w:hAnsi="Montserrat"/>
+          <w:color w:val="000000"/>
+          <w:sz w:val="20"/>
+          <w:szCs w:val="20"/>
+          <w:lang w:val="en-CA" w:eastAsia="es-MX"/>
+        </w:rPr>
+        <w:t>- ${nombre_doc}</w:t>
+      </w:r>
+    </w:p>
+    <w:p>
+      <w:pPr>
+        <w:pStyle w:val="Normal"/>
+        <w:spacing w:lineRule="auto" w:line="240" w:before="0" w:after="0"/>
+        <w:jc w:val="center"/>
+        <w:rPr>
+          <w:rFonts w:ascii="Montserrat" w:hAnsi="Montserrat" w:eastAsia="Times New Roman" w:cs="Calibri"/>
+          <w:color w:val="000000"/>
+          <w:sz w:val="20"/>
+          <w:szCs w:val="20"/>
+          <w:lang w:val="en-CA" w:eastAsia="es-MX"/>
+        </w:rPr>
+      </w:pPr>
+      <w:r>
+        <w:rPr>
+          <w:rFonts w:eastAsia="Times New Roman" w:cs="Calibri" w:ascii="Montserrat" w:hAnsi="Montserrat"/>
+          <w:color w:val="000000"/>
+          <w:sz w:val="20"/>
+          <w:szCs w:val="20"/>
+          <w:lang w:val="en-CA" w:eastAsia="es-MX"/>
+        </w:rPr>
+      </w:r>
+    </w:p>
+    <w:p>
+      <w:pPr>
+        <w:pStyle w:val="Normal"/>
+        <w:spacing w:lineRule="auto" w:line="240" w:before="0" w:after="0"/>
+        <w:jc w:val="center"/>
+        <w:rPr>
+          <w:rFonts w:ascii="Montserrat" w:hAnsi="Montserrat" w:eastAsia="Times New Roman" w:cs="Calibri"/>
+          <w:color w:val="000000"/>
+          <w:sz w:val="20"/>
+          <w:szCs w:val="20"/>
+          <w:lang w:val="en-CA" w:eastAsia="es-MX"/>
+        </w:rPr>
+      </w:pPr>
+      <w:r>
+        <w:rPr>
+          <w:rFonts w:eastAsia="Times New Roman" w:cs="Calibri" w:ascii="Montserrat" w:hAnsi="Montserrat"/>
+          <w:color w:val="000000"/>
+          <w:sz w:val="20"/>
+          <w:szCs w:val="20"/>
+          <w:lang w:val="en-CA" w:eastAsia="es-MX"/>
+        </w:rPr>
+      </w:r>
+    </w:p>
+    <w:p>
+      <w:pPr>
+        <w:pStyle w:val="Normal"/>
+        <w:spacing w:lineRule="auto" w:line="240" w:before="0" w:after="0"/>
+        <w:rPr>
+          <w:rFonts w:ascii="Montserrat" w:hAnsi="Montserrat" w:eastAsia="Times New Roman" w:cs="Calibri"/>
+          <w:color w:val="000000"/>
+          <w:sz w:val="20"/>
+          <w:szCs w:val="20"/>
+          <w:lang w:eastAsia="es-MX"/>
+        </w:rPr>
+      </w:pPr>
+      <w:r>
+        <w:rPr>
+          <w:rFonts w:eastAsia="Times New Roman" w:cs="Calibri" w:ascii="Montserrat" w:hAnsi="Montserrat"/>
+          <w:color w:val="000000"/>
+          <w:sz w:val="20"/>
+          <w:szCs w:val="20"/>
+          <w:lang w:val="en-CA" w:eastAsia="es-MX"/>
+        </w:rPr>
+        <w:t>$</w:t>
+      </w:r>
+      <w:r>
+        <w:rPr>
+          <w:rFonts w:eastAsia="Times New Roman" w:cs="Calibri" w:ascii="Montserrat" w:hAnsi="Montserrat"/>
+          <w:color w:val="000000"/>
+          <w:sz w:val="20"/>
+          <w:szCs w:val="20"/>
+          <w:lang w:eastAsia="es-MX"/>
+        </w:rPr>
+        <w:t>{/</w:t>
+      </w:r>
+      <w:r>
+        <w:rPr>
+          <w:rFonts w:eastAsia="Times New Roman" w:cs="Calibri" w:ascii="Montserrat" w:hAnsi="Montserrat"/>
+          <w:color w:val="000000"/>
+          <w:sz w:val="20"/>
+          <w:szCs w:val="20"/>
+          <w:lang w:val="en-CA" w:eastAsia="es-MX"/>
+        </w:rPr>
+        <w:t>docs_exp_bloque</w:t>
+      </w:r>
+      <w:r>
+        <w:rPr>
+          <w:rFonts w:eastAsia="Times New Roman" w:cs="Calibri" w:ascii="Montserrat" w:hAnsi="Montserrat"/>
+          <w:color w:val="000000"/>
+          <w:sz w:val="20"/>
+          <w:szCs w:val="20"/>
+          <w:lang w:eastAsia="es-MX"/>
+        </w:rPr>
+        <w:t>}</w:t>
       </w:r>
     </w:p>
     <w:p>
@@ -3357,7 +3670,7 @@
         <w:docPartGallery w:val="Page Numbers (Top of Page)"/>
         <w:docPartUnique w:val="true"/>
       </w:docPartObj>
-      <w:id w:val="1019664826"/>
+      <w:id w:val="917724637"/>
     </w:sdtPr>
     <w:sdtContent>
       <w:p>
@@ -3609,7 +3922,7 @@
       <mc:AlternateContent>
         <mc:Choice Requires="wps">
           <w:drawing>
-            <wp:anchor behindDoc="1" distT="0" distB="0" distL="0" distR="0" simplePos="0" locked="0" layoutInCell="1" allowOverlap="1" relativeHeight="3" wp14:anchorId="635A841A">
+            <wp:anchor behindDoc="1" distT="0" distB="0" distL="0" distR="0" simplePos="0" locked="0" layoutInCell="1" allowOverlap="1" relativeHeight="5" wp14:anchorId="635A841A">
               <wp:simplePos x="0" y="0"/>
               <wp:positionH relativeFrom="column">
                 <wp:posOffset>30480</wp:posOffset>
@@ -3617,7 +3930,7 @@
               <wp:positionV relativeFrom="paragraph">
                 <wp:posOffset>-1017270</wp:posOffset>
               </wp:positionV>
-              <wp:extent cx="908050" cy="1127125"/>
+              <wp:extent cx="908685" cy="1127760"/>
               <wp:effectExtent l="0" t="0" r="13970" b="24130"/>
               <wp:wrapNone/>
               <wp:docPr id="2" name="Cuadro de texto 2"/>
@@ -3628,7 +3941,7 @@
                     <wps:spPr>
                       <a:xfrm>
                         <a:off x="0" y="0"/>
-                        <a:ext cx="907560" cy="1126440"/>
+                        <a:ext cx="907920" cy="1127160"/>
                       </a:xfrm>
                       <a:prstGeom prst="rect">
                         <a:avLst/>
@@ -3654,7 +3967,7 @@
                         <w:p>
                           <w:pPr>
                             <w:pStyle w:val="Contenidodelmarco"/>
-                            <w:overflowPunct w:val="true"/>
+                            <w:overflowPunct w:val="false"/>
                             <w:spacing w:lineRule="auto" w:line="240" w:before="0" w:after="0"/>
                             <w:jc w:val="left"/>
                             <w:rPr/>
@@ -3683,7 +3996,7 @@
         </mc:Choice>
         <mc:Fallback>
           <w:pict>
-            <v:rect id="shape_0" ID="Cuadro de texto 2" fillcolor="white" stroked="t" style="position:absolute;margin-left:2.4pt;margin-top:-80.1pt;width:71.4pt;height:88.65pt" wp14:anchorId="635A841A">
+            <v:rect id="shape_0" ID="Cuadro de texto 2" fillcolor="white" stroked="t" style="position:absolute;margin-left:2.4pt;margin-top:-80.1pt;width:71.45pt;height:88.7pt" wp14:anchorId="635A841A">
               <w10:wrap type="square"/>
               <v:fill o:detectmouseclick="t" type="solid" color2="black"/>
               <v:stroke color="black" weight="6480" joinstyle="round" endcap="flat"/>
@@ -3692,7 +4005,7 @@
                   <w:p>
                     <w:pPr>
                       <w:pStyle w:val="Contenidodelmarco"/>
-                      <w:overflowPunct w:val="true"/>
+                      <w:overflowPunct w:val="false"/>
                       <w:spacing w:lineRule="auto" w:line="240" w:before="0" w:after="0"/>
                       <w:jc w:val="left"/>
                       <w:rPr/>

</xml_diff>

<commit_message>
Se quitó la biblioteca para PDF, no servía bien. Ajustes en el front, se agregó vista para indicar el proceso de exportación a PDF.
</commit_message>
<xml_diff>
--- a/public/word-templates/curriculum_SEP.docx
+++ b/public/word-templates/curriculum_SEP.docx
@@ -40,16 +40,17 @@
               <w:spacing w:lineRule="auto" w:line="240" w:before="0" w:after="0"/>
               <w:jc w:val="center"/>
               <w:rPr>
-                <w:rFonts w:ascii="Montserrat" w:hAnsi="Montserrat" w:eastAsia="Times New Roman" w:cs="Calibri"/>
-                <w:color w:val="000000"/>
-                <w:sz w:val="20"/>
-                <w:szCs w:val="20"/>
-                <w:lang w:eastAsia="es-MX"/>
-              </w:rPr>
-            </w:pPr>
-            <w:r>
-              <w:rPr>
-                <w:rFonts w:eastAsia="Times New Roman" w:cs="Calibri" w:ascii="Montserrat" w:hAnsi="Montserrat"/>
+                <w:rFonts w:ascii="Arial" w:hAnsi="Arial"/>
+                <w:b/>
+                <w:b/>
+                <w:bCs/>
+                <w:sz w:val="20"/>
+                <w:szCs w:val="20"/>
+              </w:rPr>
+            </w:pPr>
+            <w:r>
+              <w:rPr>
+                <w:rFonts w:eastAsia="Times New Roman" w:cs="Calibri" w:ascii="Arial" w:hAnsi="Arial"/>
                 <w:b/>
                 <w:bCs/>
                 <w:color w:val="000000"/>
@@ -72,16 +73,17 @@
               <w:spacing w:lineRule="auto" w:line="240" w:before="0" w:after="0"/>
               <w:cnfStyle w:val="100000000000" w:firstRow="1" w:lastRow="0" w:firstColumn="0" w:lastColumn="0" w:oddVBand="0" w:evenVBand="0" w:oddHBand="0" w:evenHBand="0" w:firstRowFirstColumn="0" w:firstRowLastColumn="0" w:lastRowFirstColumn="0" w:lastRowLastColumn="0"/>
               <w:rPr>
-                <w:rFonts w:ascii="Montserrat" w:hAnsi="Montserrat" w:eastAsia="Times New Roman" w:cs="Calibri"/>
-                <w:color w:val="000000"/>
-                <w:sz w:val="20"/>
-                <w:szCs w:val="20"/>
-                <w:lang w:eastAsia="es-MX"/>
-              </w:rPr>
-            </w:pPr>
-            <w:r>
-              <w:rPr>
-                <w:rFonts w:eastAsia="Times New Roman" w:cs="Calibri" w:ascii="Montserrat" w:hAnsi="Montserrat"/>
+                <w:rFonts w:ascii="Arial" w:hAnsi="Arial"/>
+                <w:b/>
+                <w:b/>
+                <w:bCs/>
+                <w:sz w:val="20"/>
+                <w:szCs w:val="20"/>
+              </w:rPr>
+            </w:pPr>
+            <w:r>
+              <w:rPr>
+                <w:rFonts w:eastAsia="Times New Roman" w:cs="Calibri" w:ascii="Arial" w:hAnsi="Arial"/>
                 <w:b/>
                 <w:bCs/>
                 <w:color w:val="000000"/>
@@ -112,18 +114,17 @@
               <w:ind w:left="0" w:right="0" w:hanging="0"/>
               <w:jc w:val="left"/>
               <w:rPr>
-                <w:rFonts w:ascii="Montserrat" w:hAnsi="Montserrat" w:eastAsia="Times New Roman" w:cs="Calibri"/>
-                <w:b w:val="false"/>
-                <w:b w:val="false"/>
-                <w:color w:val="000000"/>
-                <w:sz w:val="20"/>
-                <w:szCs w:val="20"/>
-                <w:lang w:eastAsia="es-MX"/>
-              </w:rPr>
-            </w:pPr>
-            <w:r>
-              <w:rPr>
-                <w:rFonts w:eastAsia="Arial Unicode MS" w:cs="Arial Unicode MS"/>
+                <w:rFonts w:ascii="Arial" w:hAnsi="Arial"/>
+                <w:b/>
+                <w:b/>
+                <w:bCs/>
+                <w:sz w:val="20"/>
+                <w:szCs w:val="20"/>
+              </w:rPr>
+            </w:pPr>
+            <w:r>
+              <w:rPr>
+                <w:rFonts w:eastAsia="Arial Unicode MS" w:cs="Arial Unicode MS" w:ascii="Arial" w:hAnsi="Arial"/>
                 <w:b w:val="false"/>
                 <w:bCs w:val="false"/>
                 <w:i w:val="false"/>
@@ -176,16 +177,19 @@
               <w:pStyle w:val="Normal"/>
               <w:spacing w:lineRule="auto" w:line="240" w:before="0" w:after="0"/>
               <w:rPr>
-                <w:rFonts w:ascii="Montserrat" w:hAnsi="Montserrat" w:eastAsia="Times New Roman" w:cs="Calibri"/>
-                <w:color w:val="000000"/>
-                <w:sz w:val="20"/>
-                <w:szCs w:val="20"/>
-                <w:lang w:eastAsia="es-MX"/>
-              </w:rPr>
-            </w:pPr>
-            <w:r>
-              <w:rPr>
-                <w:rFonts w:eastAsia="Times New Roman" w:cs="Calibri" w:ascii="Montserrat" w:hAnsi="Montserrat"/>
+                <w:rFonts w:ascii="Arial" w:hAnsi="Arial" w:eastAsia="Times New Roman" w:cs="Calibri"/>
+                <w:b/>
+                <w:b/>
+                <w:bCs/>
+                <w:color w:val="000000"/>
+                <w:sz w:val="20"/>
+                <w:szCs w:val="20"/>
+                <w:lang w:eastAsia="es-MX"/>
+              </w:rPr>
+            </w:pPr>
+            <w:r>
+              <w:rPr>
+                <w:rFonts w:eastAsia="Times New Roman" w:cs="Calibri" w:ascii="Arial" w:hAnsi="Arial"/>
                 <w:b/>
                 <w:bCs/>
                 <w:color w:val="000000"/>
@@ -208,18 +212,14 @@
               <w:spacing w:lineRule="auto" w:line="240" w:before="0" w:after="0"/>
               <w:cnfStyle w:val="000000100000" w:firstRow="0" w:lastRow="0" w:firstColumn="0" w:lastColumn="0" w:oddVBand="0" w:evenVBand="0" w:oddHBand="1" w:evenHBand="0" w:firstRowFirstColumn="0" w:firstRowLastColumn="0" w:lastRowFirstColumn="0" w:lastRowLastColumn="0"/>
               <w:rPr>
-                <w:rFonts w:ascii="Montserrat" w:hAnsi="Montserrat" w:eastAsia="Times New Roman" w:cs="Calibri"/>
-                <w:b/>
-                <w:b/>
-                <w:color w:val="000000"/>
-                <w:sz w:val="20"/>
-                <w:szCs w:val="20"/>
-                <w:lang w:eastAsia="es-MX"/>
-              </w:rPr>
-            </w:pPr>
-            <w:r>
-              <w:rPr>
-                <w:rFonts w:eastAsia="Times New Roman" w:cs="Calibri" w:ascii="Montserrat" w:hAnsi="Montserrat"/>
+                <w:rFonts w:ascii="Arial" w:hAnsi="Arial"/>
+                <w:sz w:val="20"/>
+                <w:szCs w:val="20"/>
+              </w:rPr>
+            </w:pPr>
+            <w:r>
+              <w:rPr>
+                <w:rFonts w:eastAsia="Times New Roman" w:cs="Calibri" w:ascii="Arial" w:hAnsi="Arial"/>
                 <w:b/>
                 <w:color w:val="000000"/>
                 <w:sz w:val="20"/>
@@ -250,16 +250,14 @@
               <w:ind w:left="0" w:right="0" w:hanging="0"/>
               <w:jc w:val="left"/>
               <w:rPr>
-                <w:rFonts w:ascii="Montserrat" w:hAnsi="Montserrat" w:eastAsia="Times New Roman" w:cs="Calibri"/>
-                <w:color w:val="000000"/>
-                <w:sz w:val="20"/>
-                <w:szCs w:val="20"/>
-                <w:lang w:eastAsia="es-MX"/>
-              </w:rPr>
-            </w:pPr>
-            <w:r>
-              <w:rPr>
-                <w:rFonts w:eastAsia="Arial Unicode MS" w:cs="Arial Unicode MS"/>
+                <w:rFonts w:ascii="Arial" w:hAnsi="Arial"/>
+                <w:sz w:val="20"/>
+                <w:szCs w:val="20"/>
+              </w:rPr>
+            </w:pPr>
+            <w:r>
+              <w:rPr>
+                <w:rFonts w:eastAsia="Arial Unicode MS" w:cs="Arial Unicode MS" w:ascii="Arial" w:hAnsi="Arial"/>
                 <w:b w:val="false"/>
                 <w:bCs w:val="false"/>
                 <w:i w:val="false"/>
@@ -310,16 +308,19 @@
               <w:pStyle w:val="Normal"/>
               <w:spacing w:lineRule="auto" w:line="240" w:before="0" w:after="0"/>
               <w:rPr>
-                <w:rFonts w:ascii="Montserrat" w:hAnsi="Montserrat" w:eastAsia="Times New Roman" w:cs="Calibri"/>
-                <w:color w:val="000000"/>
-                <w:sz w:val="20"/>
-                <w:szCs w:val="20"/>
-                <w:lang w:eastAsia="es-MX"/>
-              </w:rPr>
-            </w:pPr>
-            <w:r>
-              <w:rPr>
-                <w:rFonts w:eastAsia="Times New Roman" w:cs="Calibri" w:ascii="Montserrat" w:hAnsi="Montserrat"/>
+                <w:rFonts w:ascii="Arial" w:hAnsi="Arial" w:eastAsia="Times New Roman" w:cs="Calibri"/>
+                <w:b/>
+                <w:b/>
+                <w:bCs/>
+                <w:color w:val="000000"/>
+                <w:sz w:val="20"/>
+                <w:szCs w:val="20"/>
+                <w:lang w:eastAsia="es-MX"/>
+              </w:rPr>
+            </w:pPr>
+            <w:r>
+              <w:rPr>
+                <w:rFonts w:eastAsia="Times New Roman" w:cs="Calibri" w:ascii="Arial" w:hAnsi="Arial"/>
                 <w:b/>
                 <w:bCs/>
                 <w:color w:val="000000"/>
@@ -341,18 +342,14 @@
               <w:spacing w:lineRule="auto" w:line="240" w:before="0" w:after="0"/>
               <w:cnfStyle w:val="000000000000" w:firstRow="0" w:lastRow="0" w:firstColumn="0" w:lastColumn="0" w:oddVBand="0" w:evenVBand="0" w:oddHBand="0" w:evenHBand="0" w:firstRowFirstColumn="0" w:firstRowLastColumn="0" w:lastRowFirstColumn="0" w:lastRowLastColumn="0"/>
               <w:rPr>
-                <w:rFonts w:ascii="Montserrat" w:hAnsi="Montserrat" w:eastAsia="Times New Roman" w:cs="Calibri"/>
-                <w:b/>
-                <w:b/>
-                <w:color w:val="000000"/>
-                <w:sz w:val="20"/>
-                <w:szCs w:val="20"/>
-                <w:lang w:eastAsia="es-MX"/>
-              </w:rPr>
-            </w:pPr>
-            <w:r>
-              <w:rPr>
-                <w:rFonts w:eastAsia="Times New Roman" w:cs="Calibri" w:ascii="Montserrat" w:hAnsi="Montserrat"/>
+                <w:rFonts w:ascii="Arial" w:hAnsi="Arial"/>
+                <w:sz w:val="20"/>
+                <w:szCs w:val="20"/>
+              </w:rPr>
+            </w:pPr>
+            <w:r>
+              <w:rPr>
+                <w:rFonts w:eastAsia="Times New Roman" w:cs="Calibri" w:ascii="Arial" w:hAnsi="Arial"/>
                 <w:b/>
                 <w:color w:val="000000"/>
                 <w:sz w:val="20"/>
@@ -382,16 +379,14 @@
               <w:ind w:left="0" w:right="0" w:hanging="0"/>
               <w:jc w:val="left"/>
               <w:rPr>
-                <w:rFonts w:ascii="Montserrat" w:hAnsi="Montserrat" w:eastAsia="Times New Roman" w:cs="Calibri"/>
-                <w:color w:val="000000"/>
-                <w:sz w:val="20"/>
-                <w:szCs w:val="20"/>
-                <w:lang w:eastAsia="es-MX"/>
-              </w:rPr>
-            </w:pPr>
-            <w:r>
-              <w:rPr>
-                <w:rFonts w:eastAsia="Arial Unicode MS" w:cs="Arial Unicode MS"/>
+                <w:rFonts w:ascii="Arial" w:hAnsi="Arial"/>
+                <w:sz w:val="20"/>
+                <w:szCs w:val="20"/>
+              </w:rPr>
+            </w:pPr>
+            <w:r>
+              <w:rPr>
+                <w:rFonts w:eastAsia="Arial Unicode MS" w:cs="Arial Unicode MS" w:ascii="Arial" w:hAnsi="Arial"/>
                 <w:b w:val="false"/>
                 <w:bCs w:val="false"/>
                 <w:i w:val="false"/>
@@ -444,16 +439,19 @@
               <w:pStyle w:val="Normal"/>
               <w:spacing w:lineRule="auto" w:line="240" w:before="0" w:after="0"/>
               <w:rPr>
-                <w:rFonts w:ascii="Montserrat" w:hAnsi="Montserrat" w:eastAsia="Times New Roman" w:cs="Calibri"/>
-                <w:color w:val="000000"/>
-                <w:sz w:val="20"/>
-                <w:szCs w:val="20"/>
-                <w:lang w:eastAsia="es-MX"/>
-              </w:rPr>
-            </w:pPr>
-            <w:r>
-              <w:rPr>
-                <w:rFonts w:eastAsia="Times New Roman" w:cs="Calibri" w:ascii="Montserrat" w:hAnsi="Montserrat"/>
+                <w:rFonts w:ascii="Arial" w:hAnsi="Arial" w:eastAsia="Times New Roman" w:cs="Calibri"/>
+                <w:b/>
+                <w:b/>
+                <w:bCs/>
+                <w:color w:val="000000"/>
+                <w:sz w:val="20"/>
+                <w:szCs w:val="20"/>
+                <w:lang w:eastAsia="es-MX"/>
+              </w:rPr>
+            </w:pPr>
+            <w:r>
+              <w:rPr>
+                <w:rFonts w:eastAsia="Times New Roman" w:cs="Calibri" w:ascii="Arial" w:hAnsi="Arial"/>
                 <w:b/>
                 <w:bCs/>
                 <w:color w:val="000000"/>
@@ -476,18 +474,14 @@
               <w:spacing w:lineRule="auto" w:line="240" w:before="0" w:after="0"/>
               <w:cnfStyle w:val="000000100000" w:firstRow="0" w:lastRow="0" w:firstColumn="0" w:lastColumn="0" w:oddVBand="0" w:evenVBand="0" w:oddHBand="1" w:evenHBand="0" w:firstRowFirstColumn="0" w:firstRowLastColumn="0" w:lastRowFirstColumn="0" w:lastRowLastColumn="0"/>
               <w:rPr>
-                <w:rFonts w:ascii="Montserrat" w:hAnsi="Montserrat" w:eastAsia="Times New Roman" w:cs="Calibri"/>
-                <w:b/>
-                <w:b/>
-                <w:color w:val="000000"/>
-                <w:sz w:val="20"/>
-                <w:szCs w:val="20"/>
-                <w:lang w:eastAsia="es-MX"/>
-              </w:rPr>
-            </w:pPr>
-            <w:r>
-              <w:rPr>
-                <w:rFonts w:eastAsia="Times New Roman" w:cs="Calibri" w:ascii="Montserrat" w:hAnsi="Montserrat"/>
+                <w:rFonts w:ascii="Arial" w:hAnsi="Arial"/>
+                <w:sz w:val="20"/>
+                <w:szCs w:val="20"/>
+              </w:rPr>
+            </w:pPr>
+            <w:r>
+              <w:rPr>
+                <w:rFonts w:eastAsia="Times New Roman" w:cs="Calibri" w:ascii="Arial" w:hAnsi="Arial"/>
                 <w:b/>
                 <w:color w:val="000000"/>
                 <w:sz w:val="20"/>
@@ -518,16 +512,14 @@
               <w:ind w:left="0" w:right="0" w:hanging="0"/>
               <w:jc w:val="left"/>
               <w:rPr>
-                <w:rFonts w:ascii="Montserrat" w:hAnsi="Montserrat" w:eastAsia="Times New Roman" w:cs="Calibri"/>
-                <w:color w:val="000000"/>
-                <w:sz w:val="20"/>
-                <w:szCs w:val="20"/>
-                <w:lang w:eastAsia="es-MX"/>
-              </w:rPr>
-            </w:pPr>
-            <w:r>
-              <w:rPr>
-                <w:rFonts w:eastAsia="Arial Unicode MS" w:cs="Arial Unicode MS"/>
+                <w:rFonts w:ascii="Arial" w:hAnsi="Arial"/>
+                <w:sz w:val="20"/>
+                <w:szCs w:val="20"/>
+              </w:rPr>
+            </w:pPr>
+            <w:r>
+              <w:rPr>
+                <w:rFonts w:eastAsia="Arial Unicode MS" w:cs="Arial Unicode MS" w:ascii="Arial" w:hAnsi="Arial"/>
                 <w:b w:val="false"/>
                 <w:bCs w:val="false"/>
                 <w:i w:val="false"/>
@@ -578,16 +570,19 @@
               <w:pStyle w:val="Normal"/>
               <w:spacing w:lineRule="auto" w:line="240" w:before="0" w:after="0"/>
               <w:rPr>
-                <w:rFonts w:ascii="Montserrat" w:hAnsi="Montserrat" w:eastAsia="Times New Roman" w:cs="Calibri"/>
-                <w:color w:val="000000"/>
-                <w:sz w:val="20"/>
-                <w:szCs w:val="20"/>
-                <w:lang w:eastAsia="es-MX"/>
-              </w:rPr>
-            </w:pPr>
-            <w:r>
-              <w:rPr>
-                <w:rFonts w:eastAsia="Times New Roman" w:cs="Calibri" w:ascii="Montserrat" w:hAnsi="Montserrat"/>
+                <w:rFonts w:ascii="Arial" w:hAnsi="Arial" w:eastAsia="Times New Roman" w:cs="Calibri"/>
+                <w:b/>
+                <w:b/>
+                <w:bCs/>
+                <w:color w:val="000000"/>
+                <w:sz w:val="20"/>
+                <w:szCs w:val="20"/>
+                <w:lang w:eastAsia="es-MX"/>
+              </w:rPr>
+            </w:pPr>
+            <w:r>
+              <w:rPr>
+                <w:rFonts w:eastAsia="Times New Roman" w:cs="Calibri" w:ascii="Arial" w:hAnsi="Arial"/>
                 <w:b/>
                 <w:bCs/>
                 <w:color w:val="000000"/>
@@ -609,18 +604,14 @@
               <w:spacing w:lineRule="auto" w:line="240" w:before="0" w:after="0"/>
               <w:cnfStyle w:val="000000000000" w:firstRow="0" w:lastRow="0" w:firstColumn="0" w:lastColumn="0" w:oddVBand="0" w:evenVBand="0" w:oddHBand="0" w:evenHBand="0" w:firstRowFirstColumn="0" w:firstRowLastColumn="0" w:lastRowFirstColumn="0" w:lastRowLastColumn="0"/>
               <w:rPr>
-                <w:rFonts w:ascii="Montserrat" w:hAnsi="Montserrat" w:eastAsia="Times New Roman" w:cs="Calibri"/>
-                <w:b/>
-                <w:b/>
-                <w:color w:val="000000"/>
-                <w:sz w:val="20"/>
-                <w:szCs w:val="20"/>
-                <w:lang w:eastAsia="es-MX"/>
-              </w:rPr>
-            </w:pPr>
-            <w:r>
-              <w:rPr>
-                <w:rFonts w:eastAsia="Times New Roman" w:cs="Calibri" w:ascii="Montserrat" w:hAnsi="Montserrat"/>
+                <w:rFonts w:ascii="Arial" w:hAnsi="Arial"/>
+                <w:sz w:val="20"/>
+                <w:szCs w:val="20"/>
+              </w:rPr>
+            </w:pPr>
+            <w:r>
+              <w:rPr>
+                <w:rFonts w:eastAsia="Times New Roman" w:cs="Calibri" w:ascii="Arial" w:hAnsi="Arial"/>
                 <w:b/>
                 <w:color w:val="000000"/>
                 <w:sz w:val="20"/>
@@ -650,16 +641,14 @@
               <w:ind w:left="0" w:right="0" w:hanging="0"/>
               <w:jc w:val="left"/>
               <w:rPr>
-                <w:rFonts w:ascii="Montserrat" w:hAnsi="Montserrat" w:eastAsia="Times New Roman" w:cs="Calibri"/>
-                <w:color w:val="000000"/>
-                <w:sz w:val="20"/>
-                <w:szCs w:val="20"/>
-                <w:lang w:eastAsia="es-MX"/>
-              </w:rPr>
-            </w:pPr>
-            <w:r>
-              <w:rPr>
-                <w:rFonts w:eastAsia="Arial Unicode MS" w:cs="Arial Unicode MS"/>
+                <w:rFonts w:ascii="Arial" w:hAnsi="Arial"/>
+                <w:sz w:val="20"/>
+                <w:szCs w:val="20"/>
+              </w:rPr>
+            </w:pPr>
+            <w:r>
+              <w:rPr>
+                <w:rFonts w:eastAsia="Arial Unicode MS" w:cs="Arial Unicode MS" w:ascii="Arial" w:hAnsi="Arial"/>
                 <w:b w:val="false"/>
                 <w:bCs w:val="false"/>
                 <w:i w:val="false"/>
@@ -693,7 +682,7 @@
             </w:r>
             <w:r>
               <w:rPr>
-                <w:rFonts w:eastAsia="Arial Unicode MS" w:cs="Arial Unicode MS"/>
+                <w:rFonts w:eastAsia="Arial Unicode MS" w:cs="Arial Unicode MS" w:ascii="Arial" w:hAnsi="Arial"/>
                 <w:b w:val="false"/>
                 <w:bCs w:val="false"/>
                 <w:i w:val="false"/>
@@ -727,7 +716,7 @@
             </w:r>
             <w:r>
               <w:rPr>
-                <w:rFonts w:eastAsia="Arial Unicode MS" w:cs="Arial Unicode MS"/>
+                <w:rFonts w:eastAsia="Arial Unicode MS" w:cs="Arial Unicode MS" w:ascii="Arial" w:hAnsi="Arial"/>
                 <w:b w:val="false"/>
                 <w:bCs w:val="false"/>
                 <w:i w:val="false"/>
@@ -819,16 +808,17 @@
               <w:spacing w:lineRule="auto" w:line="240" w:before="0" w:after="0"/>
               <w:jc w:val="center"/>
               <w:rPr>
-                <w:rFonts w:ascii="Montserrat" w:hAnsi="Montserrat" w:eastAsia="Times New Roman" w:cs="Calibri"/>
-                <w:color w:val="000000"/>
-                <w:sz w:val="20"/>
-                <w:szCs w:val="20"/>
-                <w:lang w:eastAsia="es-MX"/>
-              </w:rPr>
-            </w:pPr>
-            <w:r>
-              <w:rPr>
-                <w:rFonts w:eastAsia="Times New Roman" w:cs="Calibri" w:ascii="Montserrat" w:hAnsi="Montserrat"/>
+                <w:rFonts w:ascii="Arial" w:hAnsi="Arial"/>
+                <w:b/>
+                <w:b/>
+                <w:bCs/>
+                <w:sz w:val="20"/>
+                <w:szCs w:val="20"/>
+              </w:rPr>
+            </w:pPr>
+            <w:r>
+              <w:rPr>
+                <w:rFonts w:eastAsia="Times New Roman" w:cs="Calibri" w:ascii="Arial" w:hAnsi="Arial"/>
                 <w:b/>
                 <w:bCs/>
                 <w:color w:val="000000"/>
@@ -853,16 +843,17 @@
               <w:jc w:val="center"/>
               <w:cnfStyle w:val="100000000000" w:firstRow="1" w:lastRow="0" w:firstColumn="0" w:lastColumn="0" w:oddVBand="0" w:evenVBand="0" w:oddHBand="0" w:evenHBand="0" w:firstRowFirstColumn="0" w:firstRowLastColumn="0" w:lastRowFirstColumn="0" w:lastRowLastColumn="0"/>
               <w:rPr>
-                <w:rFonts w:ascii="Montserrat" w:hAnsi="Montserrat" w:eastAsia="Times New Roman" w:cs="Calibri"/>
-                <w:color w:val="000000"/>
-                <w:sz w:val="20"/>
-                <w:szCs w:val="20"/>
-                <w:lang w:eastAsia="es-MX"/>
-              </w:rPr>
-            </w:pPr>
-            <w:r>
-              <w:rPr>
-                <w:rFonts w:eastAsia="Times New Roman" w:cs="Calibri" w:ascii="Montserrat" w:hAnsi="Montserrat"/>
+                <w:rFonts w:ascii="Arial" w:hAnsi="Arial"/>
+                <w:b/>
+                <w:b/>
+                <w:bCs/>
+                <w:sz w:val="20"/>
+                <w:szCs w:val="20"/>
+              </w:rPr>
+            </w:pPr>
+            <w:r>
+              <w:rPr>
+                <w:rFonts w:eastAsia="Times New Roman" w:cs="Calibri" w:ascii="Arial" w:hAnsi="Arial"/>
                 <w:b/>
                 <w:bCs/>
                 <w:color w:val="000000"/>
@@ -885,22 +876,17 @@
               <w:spacing w:lineRule="auto" w:line="240" w:before="0" w:after="0"/>
               <w:cnfStyle w:val="100000000000" w:firstRow="1" w:lastRow="0" w:firstColumn="0" w:lastColumn="0" w:oddVBand="0" w:evenVBand="0" w:oddHBand="0" w:evenHBand="0" w:firstRowFirstColumn="0" w:firstRowLastColumn="0" w:lastRowFirstColumn="0" w:lastRowLastColumn="0"/>
               <w:rPr>
-                <w:rFonts w:ascii="Montserrat" w:hAnsi="Montserrat" w:eastAsia="Times New Roman" w:cs="Calibri"/>
-                <w:b w:val="false"/>
-                <w:b w:val="false"/>
-                <w:bCs/>
-                <w:i w:val="false"/>
-                <w:i w:val="false"/>
-                <w:iCs w:val="false"/>
-                <w:color w:val="000000"/>
-                <w:sz w:val="20"/>
-                <w:szCs w:val="20"/>
-                <w:lang w:eastAsia="es-MX"/>
-              </w:rPr>
-            </w:pPr>
-            <w:r>
-              <w:rPr>
-                <w:rFonts w:eastAsia="Times New Roman" w:cs="Calibri" w:ascii="Montserrat" w:hAnsi="Montserrat"/>
+                <w:rFonts w:ascii="Arial" w:hAnsi="Arial"/>
+                <w:b/>
+                <w:b/>
+                <w:bCs/>
+                <w:sz w:val="20"/>
+                <w:szCs w:val="20"/>
+              </w:rPr>
+            </w:pPr>
+            <w:r>
+              <w:rPr>
+                <w:rFonts w:eastAsia="Times New Roman" w:cs="Calibri" w:ascii="Arial" w:hAnsi="Arial"/>
                 <w:b w:val="false"/>
                 <w:bCs/>
                 <w:i w:val="false"/>
@@ -933,16 +919,19 @@
               <w:pStyle w:val="Normal"/>
               <w:spacing w:lineRule="auto" w:line="240" w:before="0" w:after="0"/>
               <w:rPr>
-                <w:rFonts w:ascii="Montserrat" w:hAnsi="Montserrat" w:eastAsia="Times New Roman" w:cs="Calibri"/>
-                <w:color w:val="000000"/>
-                <w:sz w:val="20"/>
-                <w:szCs w:val="20"/>
-                <w:lang w:eastAsia="es-MX"/>
-              </w:rPr>
-            </w:pPr>
-            <w:r>
-              <w:rPr>
-                <w:rFonts w:eastAsia="Times New Roman" w:cs="Calibri" w:ascii="Montserrat" w:hAnsi="Montserrat"/>
+                <w:rFonts w:ascii="Arial" w:hAnsi="Arial" w:eastAsia="Times New Roman" w:cs="Calibri"/>
+                <w:b/>
+                <w:b/>
+                <w:bCs/>
+                <w:color w:val="000000"/>
+                <w:sz w:val="20"/>
+                <w:szCs w:val="20"/>
+                <w:lang w:eastAsia="es-MX"/>
+              </w:rPr>
+            </w:pPr>
+            <w:r>
+              <w:rPr>
+                <w:rFonts w:eastAsia="Times New Roman" w:cs="Calibri" w:ascii="Arial" w:hAnsi="Arial"/>
                 <w:b/>
                 <w:bCs/>
                 <w:color w:val="000000"/>
@@ -967,18 +956,14 @@
               <w:jc w:val="center"/>
               <w:cnfStyle w:val="000000100000" w:firstRow="0" w:lastRow="0" w:firstColumn="0" w:lastColumn="0" w:oddVBand="0" w:evenVBand="0" w:oddHBand="1" w:evenHBand="0" w:firstRowFirstColumn="0" w:firstRowLastColumn="0" w:lastRowFirstColumn="0" w:lastRowLastColumn="0"/>
               <w:rPr>
-                <w:rFonts w:ascii="Montserrat" w:hAnsi="Montserrat" w:eastAsia="Times New Roman" w:cs="Calibri"/>
-                <w:b/>
-                <w:b/>
-                <w:color w:val="000000"/>
-                <w:sz w:val="20"/>
-                <w:szCs w:val="20"/>
-                <w:lang w:eastAsia="es-MX"/>
-              </w:rPr>
-            </w:pPr>
-            <w:r>
-              <w:rPr>
-                <w:rFonts w:eastAsia="Times New Roman" w:cs="Calibri" w:ascii="Montserrat" w:hAnsi="Montserrat"/>
+                <w:rFonts w:ascii="Arial" w:hAnsi="Arial"/>
+                <w:sz w:val="20"/>
+                <w:szCs w:val="20"/>
+              </w:rPr>
+            </w:pPr>
+            <w:r>
+              <w:rPr>
+                <w:rFonts w:eastAsia="Times New Roman" w:cs="Calibri" w:ascii="Arial" w:hAnsi="Arial"/>
                 <w:b/>
                 <w:color w:val="000000"/>
                 <w:sz w:val="20"/>
@@ -1002,18 +987,14 @@
               <w:spacing w:lineRule="auto" w:line="240" w:before="0" w:after="0"/>
               <w:cnfStyle w:val="100000000000" w:firstRow="1" w:lastRow="0" w:firstColumn="0" w:lastColumn="0" w:oddVBand="0" w:evenVBand="0" w:oddHBand="0" w:evenHBand="0" w:firstRowFirstColumn="0" w:firstRowLastColumn="0" w:lastRowFirstColumn="0" w:lastRowLastColumn="0"/>
               <w:rPr>
-                <w:rFonts w:ascii="Montserrat" w:hAnsi="Montserrat" w:eastAsia="Times New Roman" w:cs="Calibri"/>
-                <w:i/>
-                <w:i/>
-                <w:color w:val="000000"/>
-                <w:sz w:val="20"/>
-                <w:szCs w:val="20"/>
-                <w:lang w:eastAsia="es-MX"/>
-              </w:rPr>
-            </w:pPr>
-            <w:r>
-              <w:rPr>
-                <w:rFonts w:eastAsia="Times New Roman" w:cs="Calibri" w:ascii="Montserrat" w:hAnsi="Montserrat"/>
+                <w:rFonts w:ascii="Arial" w:hAnsi="Arial"/>
+                <w:sz w:val="20"/>
+                <w:szCs w:val="20"/>
+              </w:rPr>
+            </w:pPr>
+            <w:r>
+              <w:rPr>
+                <w:rFonts w:eastAsia="Times New Roman" w:cs="Calibri" w:ascii="Arial" w:hAnsi="Arial"/>
                 <w:b w:val="false"/>
                 <w:bCs/>
                 <w:i w:val="false"/>
@@ -1044,16 +1025,19 @@
               <w:pStyle w:val="Normal"/>
               <w:spacing w:lineRule="auto" w:line="240" w:before="0" w:after="0"/>
               <w:rPr>
-                <w:rFonts w:ascii="Montserrat" w:hAnsi="Montserrat" w:eastAsia="Times New Roman" w:cs="Calibri"/>
-                <w:color w:val="000000"/>
-                <w:sz w:val="20"/>
-                <w:szCs w:val="20"/>
-                <w:lang w:eastAsia="es-MX"/>
-              </w:rPr>
-            </w:pPr>
-            <w:r>
-              <w:rPr>
-                <w:rFonts w:eastAsia="Times New Roman" w:cs="Calibri" w:ascii="Montserrat" w:hAnsi="Montserrat"/>
+                <w:rFonts w:ascii="Arial" w:hAnsi="Arial" w:eastAsia="Times New Roman" w:cs="Calibri"/>
+                <w:b/>
+                <w:b/>
+                <w:bCs/>
+                <w:color w:val="000000"/>
+                <w:sz w:val="20"/>
+                <w:szCs w:val="20"/>
+                <w:lang w:eastAsia="es-MX"/>
+              </w:rPr>
+            </w:pPr>
+            <w:r>
+              <w:rPr>
+                <w:rFonts w:eastAsia="Times New Roman" w:cs="Calibri" w:ascii="Arial" w:hAnsi="Arial"/>
                 <w:b/>
                 <w:bCs/>
                 <w:color w:val="000000"/>
@@ -1077,18 +1061,14 @@
               <w:jc w:val="center"/>
               <w:cnfStyle w:val="000000000000" w:firstRow="0" w:lastRow="0" w:firstColumn="0" w:lastColumn="0" w:oddVBand="0" w:evenVBand="0" w:oddHBand="0" w:evenHBand="0" w:firstRowFirstColumn="0" w:firstRowLastColumn="0" w:lastRowFirstColumn="0" w:lastRowLastColumn="0"/>
               <w:rPr>
-                <w:rFonts w:ascii="Montserrat" w:hAnsi="Montserrat" w:eastAsia="Times New Roman" w:cs="Calibri"/>
-                <w:b/>
-                <w:b/>
-                <w:color w:val="000000"/>
-                <w:sz w:val="20"/>
-                <w:szCs w:val="20"/>
-                <w:lang w:eastAsia="es-MX"/>
-              </w:rPr>
-            </w:pPr>
-            <w:r>
-              <w:rPr>
-                <w:rFonts w:eastAsia="Times New Roman" w:cs="Calibri" w:ascii="Montserrat" w:hAnsi="Montserrat"/>
+                <w:rFonts w:ascii="Arial" w:hAnsi="Arial"/>
+                <w:sz w:val="20"/>
+                <w:szCs w:val="20"/>
+              </w:rPr>
+            </w:pPr>
+            <w:r>
+              <w:rPr>
+                <w:rFonts w:eastAsia="Times New Roman" w:cs="Calibri" w:ascii="Arial" w:hAnsi="Arial"/>
                 <w:b/>
                 <w:color w:val="000000"/>
                 <w:sz w:val="20"/>
@@ -1110,18 +1090,14 @@
               <w:spacing w:lineRule="auto" w:line="240" w:before="0" w:after="0"/>
               <w:cnfStyle w:val="100000000000" w:firstRow="1" w:lastRow="0" w:firstColumn="0" w:lastColumn="0" w:oddVBand="0" w:evenVBand="0" w:oddHBand="0" w:evenHBand="0" w:firstRowFirstColumn="0" w:firstRowLastColumn="0" w:lastRowFirstColumn="0" w:lastRowLastColumn="0"/>
               <w:rPr>
-                <w:rFonts w:ascii="Montserrat" w:hAnsi="Montserrat" w:eastAsia="Times New Roman" w:cs="Calibri"/>
-                <w:i/>
-                <w:i/>
-                <w:color w:val="000000"/>
-                <w:sz w:val="20"/>
-                <w:szCs w:val="20"/>
-                <w:lang w:eastAsia="es-MX"/>
-              </w:rPr>
-            </w:pPr>
-            <w:r>
-              <w:rPr>
-                <w:rFonts w:eastAsia="Times New Roman" w:cs="Calibri" w:ascii="Montserrat" w:hAnsi="Montserrat"/>
+                <w:rFonts w:ascii="Arial" w:hAnsi="Arial"/>
+                <w:sz w:val="20"/>
+                <w:szCs w:val="20"/>
+              </w:rPr>
+            </w:pPr>
+            <w:r>
+              <w:rPr>
+                <w:rFonts w:eastAsia="Times New Roman" w:cs="Calibri" w:ascii="Arial" w:hAnsi="Arial"/>
                 <w:b w:val="false"/>
                 <w:bCs/>
                 <w:i w:val="false"/>
@@ -1154,16 +1130,19 @@
               <w:pStyle w:val="Normal"/>
               <w:spacing w:lineRule="auto" w:line="240" w:before="0" w:after="0"/>
               <w:rPr>
-                <w:rFonts w:ascii="Montserrat" w:hAnsi="Montserrat" w:eastAsia="Times New Roman" w:cs="Calibri"/>
-                <w:color w:val="000000"/>
-                <w:sz w:val="20"/>
-                <w:szCs w:val="20"/>
-                <w:lang w:eastAsia="es-MX"/>
-              </w:rPr>
-            </w:pPr>
-            <w:r>
-              <w:rPr>
-                <w:rFonts w:eastAsia="Times New Roman" w:cs="Calibri" w:ascii="Montserrat" w:hAnsi="Montserrat"/>
+                <w:rFonts w:ascii="Arial" w:hAnsi="Arial" w:eastAsia="Times New Roman" w:cs="Calibri"/>
+                <w:b/>
+                <w:b/>
+                <w:bCs/>
+                <w:color w:val="000000"/>
+                <w:sz w:val="20"/>
+                <w:szCs w:val="20"/>
+                <w:lang w:eastAsia="es-MX"/>
+              </w:rPr>
+            </w:pPr>
+            <w:r>
+              <w:rPr>
+                <w:rFonts w:eastAsia="Times New Roman" w:cs="Calibri" w:ascii="Arial" w:hAnsi="Arial"/>
                 <w:b/>
                 <w:bCs/>
                 <w:color w:val="000000"/>
@@ -1188,18 +1167,14 @@
               <w:jc w:val="center"/>
               <w:cnfStyle w:val="000000100000" w:firstRow="0" w:lastRow="0" w:firstColumn="0" w:lastColumn="0" w:oddVBand="0" w:evenVBand="0" w:oddHBand="1" w:evenHBand="0" w:firstRowFirstColumn="0" w:firstRowLastColumn="0" w:lastRowFirstColumn="0" w:lastRowLastColumn="0"/>
               <w:rPr>
-                <w:rFonts w:ascii="Montserrat" w:hAnsi="Montserrat" w:eastAsia="Times New Roman" w:cs="Calibri"/>
-                <w:b/>
-                <w:b/>
-                <w:color w:val="000000"/>
-                <w:sz w:val="20"/>
-                <w:szCs w:val="20"/>
-                <w:lang w:eastAsia="es-MX"/>
-              </w:rPr>
-            </w:pPr>
-            <w:r>
-              <w:rPr>
-                <w:rFonts w:eastAsia="Times New Roman" w:cs="Calibri" w:ascii="Montserrat" w:hAnsi="Montserrat"/>
+                <w:rFonts w:ascii="Arial" w:hAnsi="Arial"/>
+                <w:sz w:val="20"/>
+                <w:szCs w:val="20"/>
+              </w:rPr>
+            </w:pPr>
+            <w:r>
+              <w:rPr>
+                <w:rFonts w:eastAsia="Times New Roman" w:cs="Calibri" w:ascii="Arial" w:hAnsi="Arial"/>
                 <w:b/>
                 <w:color w:val="000000"/>
                 <w:sz w:val="20"/>
@@ -1223,18 +1198,14 @@
               <w:spacing w:lineRule="auto" w:line="240" w:before="0" w:after="0"/>
               <w:cnfStyle w:val="100000000000" w:firstRow="1" w:lastRow="0" w:firstColumn="0" w:lastColumn="0" w:oddVBand="0" w:evenVBand="0" w:oddHBand="0" w:evenHBand="0" w:firstRowFirstColumn="0" w:firstRowLastColumn="0" w:lastRowFirstColumn="0" w:lastRowLastColumn="0"/>
               <w:rPr>
-                <w:rFonts w:ascii="Montserrat" w:hAnsi="Montserrat" w:eastAsia="Times New Roman" w:cs="Calibri"/>
-                <w:i/>
-                <w:i/>
-                <w:color w:val="000000"/>
-                <w:sz w:val="20"/>
-                <w:szCs w:val="20"/>
-                <w:lang w:eastAsia="es-MX"/>
-              </w:rPr>
-            </w:pPr>
-            <w:r>
-              <w:rPr>
-                <w:rFonts w:eastAsia="Times New Roman" w:cs="Calibri" w:ascii="Montserrat" w:hAnsi="Montserrat"/>
+                <w:rFonts w:ascii="Arial" w:hAnsi="Arial"/>
+                <w:sz w:val="20"/>
+                <w:szCs w:val="20"/>
+              </w:rPr>
+            </w:pPr>
+            <w:r>
+              <w:rPr>
+                <w:rFonts w:eastAsia="Times New Roman" w:cs="Calibri" w:ascii="Arial" w:hAnsi="Arial"/>
                 <w:b w:val="false"/>
                 <w:bCs/>
                 <w:i w:val="false"/>
@@ -1265,16 +1236,19 @@
               <w:pStyle w:val="Normal"/>
               <w:spacing w:lineRule="auto" w:line="240" w:before="0" w:after="0"/>
               <w:rPr>
-                <w:rFonts w:ascii="Montserrat" w:hAnsi="Montserrat" w:eastAsia="Times New Roman" w:cs="Calibri"/>
-                <w:color w:val="000000"/>
-                <w:sz w:val="20"/>
-                <w:szCs w:val="20"/>
-                <w:lang w:eastAsia="es-MX"/>
-              </w:rPr>
-            </w:pPr>
-            <w:r>
-              <w:rPr>
-                <w:rFonts w:eastAsia="Times New Roman" w:cs="Calibri" w:ascii="Montserrat" w:hAnsi="Montserrat"/>
+                <w:rFonts w:ascii="Arial" w:hAnsi="Arial" w:eastAsia="Times New Roman" w:cs="Calibri"/>
+                <w:b/>
+                <w:b/>
+                <w:bCs/>
+                <w:color w:val="000000"/>
+                <w:sz w:val="20"/>
+                <w:szCs w:val="20"/>
+                <w:lang w:eastAsia="es-MX"/>
+              </w:rPr>
+            </w:pPr>
+            <w:r>
+              <w:rPr>
+                <w:rFonts w:eastAsia="Times New Roman" w:cs="Calibri" w:ascii="Arial" w:hAnsi="Arial"/>
                 <w:b/>
                 <w:bCs/>
                 <w:color w:val="000000"/>
@@ -1298,18 +1272,14 @@
               <w:jc w:val="center"/>
               <w:cnfStyle w:val="000000000000" w:firstRow="0" w:lastRow="0" w:firstColumn="0" w:lastColumn="0" w:oddVBand="0" w:evenVBand="0" w:oddHBand="0" w:evenHBand="0" w:firstRowFirstColumn="0" w:firstRowLastColumn="0" w:lastRowFirstColumn="0" w:lastRowLastColumn="0"/>
               <w:rPr>
-                <w:rFonts w:ascii="Montserrat" w:hAnsi="Montserrat" w:eastAsia="Times New Roman" w:cs="Calibri"/>
-                <w:b/>
-                <w:b/>
-                <w:color w:val="000000"/>
-                <w:sz w:val="20"/>
-                <w:szCs w:val="20"/>
-                <w:lang w:eastAsia="es-MX"/>
-              </w:rPr>
-            </w:pPr>
-            <w:r>
-              <w:rPr>
-                <w:rFonts w:eastAsia="Times New Roman" w:cs="Calibri" w:ascii="Montserrat" w:hAnsi="Montserrat"/>
+                <w:rFonts w:ascii="Arial" w:hAnsi="Arial"/>
+                <w:sz w:val="20"/>
+                <w:szCs w:val="20"/>
+              </w:rPr>
+            </w:pPr>
+            <w:r>
+              <w:rPr>
+                <w:rFonts w:eastAsia="Times New Roman" w:cs="Calibri" w:ascii="Arial" w:hAnsi="Arial"/>
                 <w:b/>
                 <w:color w:val="000000"/>
                 <w:sz w:val="20"/>
@@ -1332,7 +1302,7 @@
               <w:spacing w:lineRule="auto" w:line="240" w:before="0" w:after="0"/>
               <w:cnfStyle w:val="100000000000" w:firstRow="1" w:lastRow="0" w:firstColumn="0" w:lastColumn="0" w:oddVBand="0" w:evenVBand="0" w:oddHBand="0" w:evenHBand="0" w:firstRowFirstColumn="0" w:firstRowLastColumn="0" w:lastRowFirstColumn="0" w:lastRowLastColumn="0"/>
               <w:rPr>
-                <w:rFonts w:ascii="Montserrat" w:hAnsi="Montserrat" w:eastAsia="Times New Roman" w:cs="Calibri"/>
+                <w:rFonts w:ascii="Arial" w:hAnsi="Arial" w:eastAsia="Times New Roman" w:cs="Calibri"/>
                 <w:i/>
                 <w:i/>
                 <w:color w:val="000000"/>
@@ -1342,7 +1312,14 @@
               </w:rPr>
             </w:pPr>
             <w:r>
-              <w:rPr/>
+              <w:rPr>
+                <w:rFonts w:eastAsia="Times New Roman" w:cs="Calibri" w:ascii="Arial" w:hAnsi="Arial"/>
+                <w:i/>
+                <w:color w:val="000000"/>
+                <w:sz w:val="20"/>
+                <w:szCs w:val="20"/>
+                <w:lang w:eastAsia="es-MX"/>
+              </w:rPr>
             </w:r>
           </w:p>
           <w:p>
@@ -1351,18 +1328,14 @@
               <w:spacing w:lineRule="auto" w:line="240" w:before="0" w:after="0"/>
               <w:cnfStyle w:val="100000000000" w:firstRow="1" w:lastRow="0" w:firstColumn="0" w:lastColumn="0" w:oddVBand="0" w:evenVBand="0" w:oddHBand="0" w:evenHBand="0" w:firstRowFirstColumn="0" w:firstRowLastColumn="0" w:lastRowFirstColumn="0" w:lastRowLastColumn="0"/>
               <w:rPr>
-                <w:rFonts w:ascii="Montserrat" w:hAnsi="Montserrat" w:eastAsia="Times New Roman" w:cs="Calibri"/>
-                <w:i/>
-                <w:i/>
-                <w:color w:val="000000"/>
-                <w:sz w:val="20"/>
-                <w:szCs w:val="20"/>
-                <w:lang w:eastAsia="es-MX"/>
-              </w:rPr>
-            </w:pPr>
-            <w:r>
-              <w:rPr>
-                <w:rFonts w:eastAsia="Times New Roman" w:cs="Calibri" w:ascii="Montserrat" w:hAnsi="Montserrat"/>
+                <w:rFonts w:ascii="Arial" w:hAnsi="Arial"/>
+                <w:sz w:val="20"/>
+                <w:szCs w:val="20"/>
+              </w:rPr>
+            </w:pPr>
+            <w:r>
+              <w:rPr>
+                <w:rFonts w:eastAsia="Times New Roman" w:cs="Calibri" w:ascii="Arial" w:hAnsi="Arial"/>
                 <w:b/>
                 <w:bCs/>
                 <w:i w:val="false"/>
@@ -1382,18 +1355,14 @@
               <w:spacing w:lineRule="auto" w:line="240" w:before="0" w:after="0"/>
               <w:cnfStyle w:val="100000000000" w:firstRow="1" w:lastRow="0" w:firstColumn="0" w:lastColumn="0" w:oddVBand="0" w:evenVBand="0" w:oddHBand="0" w:evenHBand="0" w:firstRowFirstColumn="0" w:firstRowLastColumn="0" w:lastRowFirstColumn="0" w:lastRowLastColumn="0"/>
               <w:rPr>
-                <w:rFonts w:ascii="Montserrat" w:hAnsi="Montserrat" w:eastAsia="Times New Roman" w:cs="Calibri"/>
-                <w:i/>
-                <w:i/>
-                <w:color w:val="000000"/>
-                <w:sz w:val="20"/>
-                <w:szCs w:val="20"/>
-                <w:lang w:eastAsia="es-MX"/>
-              </w:rPr>
-            </w:pPr>
-            <w:r>
-              <w:rPr>
-                <w:rFonts w:eastAsia="Times New Roman" w:cs="Calibri" w:ascii="Montserrat" w:hAnsi="Montserrat"/>
+                <w:rFonts w:ascii="Arial" w:hAnsi="Arial"/>
+                <w:sz w:val="20"/>
+                <w:szCs w:val="20"/>
+              </w:rPr>
+            </w:pPr>
+            <w:r>
+              <w:rPr>
+                <w:rFonts w:eastAsia="Times New Roman" w:cs="Calibri" w:ascii="Arial" w:hAnsi="Arial"/>
                 <w:b w:val="false"/>
                 <w:bCs/>
                 <w:i w:val="false"/>
@@ -1412,18 +1381,14 @@
               <w:spacing w:lineRule="auto" w:line="240" w:before="0" w:after="0"/>
               <w:cnfStyle w:val="100000000000" w:firstRow="1" w:lastRow="0" w:firstColumn="0" w:lastColumn="0" w:oddVBand="0" w:evenVBand="0" w:oddHBand="0" w:evenHBand="0" w:firstRowFirstColumn="0" w:firstRowLastColumn="0" w:lastRowFirstColumn="0" w:lastRowLastColumn="0"/>
               <w:rPr>
-                <w:rFonts w:ascii="Montserrat" w:hAnsi="Montserrat" w:eastAsia="Times New Roman" w:cs="Calibri"/>
-                <w:i/>
-                <w:i/>
-                <w:color w:val="000000"/>
-                <w:sz w:val="20"/>
-                <w:szCs w:val="20"/>
-                <w:lang w:eastAsia="es-MX"/>
-              </w:rPr>
-            </w:pPr>
-            <w:r>
-              <w:rPr>
-                <w:rFonts w:eastAsia="Times New Roman" w:cs="Calibri" w:ascii="Montserrat" w:hAnsi="Montserrat"/>
+                <w:rFonts w:ascii="Arial" w:hAnsi="Arial"/>
+                <w:sz w:val="20"/>
+                <w:szCs w:val="20"/>
+              </w:rPr>
+            </w:pPr>
+            <w:r>
+              <w:rPr>
+                <w:rFonts w:eastAsia="Times New Roman" w:cs="Calibri" w:ascii="Arial" w:hAnsi="Arial"/>
                 <w:b/>
                 <w:bCs/>
                 <w:i w:val="false"/>
@@ -1438,7 +1403,7 @@
             </w:r>
             <w:r>
               <w:rPr>
-                <w:rFonts w:eastAsia="Times New Roman" w:cs="Calibri" w:ascii="Montserrat" w:hAnsi="Montserrat"/>
+                <w:rFonts w:eastAsia="Times New Roman" w:cs="Calibri" w:ascii="Arial" w:hAnsi="Arial"/>
                 <w:b w:val="false"/>
                 <w:bCs/>
                 <w:i w:val="false"/>
@@ -1452,7 +1417,7 @@
             </w:r>
             <w:r>
               <w:rPr>
-                <w:rFonts w:eastAsia="Times New Roman" w:cs="Calibri" w:ascii="Montserrat" w:hAnsi="Montserrat"/>
+                <w:rFonts w:eastAsia="Times New Roman" w:cs="Calibri" w:ascii="Arial" w:hAnsi="Arial"/>
                 <w:b w:val="false"/>
                 <w:bCs/>
                 <w:i w:val="false"/>
@@ -1467,7 +1432,7 @@
             </w:r>
             <w:r>
               <w:rPr>
-                <w:rFonts w:eastAsia="Times New Roman" w:cs="Calibri" w:ascii="Montserrat" w:hAnsi="Montserrat"/>
+                <w:rFonts w:eastAsia="Times New Roman" w:cs="Calibri" w:ascii="Arial" w:hAnsi="Arial"/>
                 <w:b w:val="false"/>
                 <w:bCs/>
                 <w:i w:val="false"/>
@@ -1486,18 +1451,14 @@
               <w:spacing w:lineRule="auto" w:line="240" w:before="0" w:after="0"/>
               <w:cnfStyle w:val="100000000000" w:firstRow="1" w:lastRow="0" w:firstColumn="0" w:lastColumn="0" w:oddVBand="0" w:evenVBand="0" w:oddHBand="0" w:evenHBand="0" w:firstRowFirstColumn="0" w:firstRowLastColumn="0" w:lastRowFirstColumn="0" w:lastRowLastColumn="0"/>
               <w:rPr>
-                <w:rFonts w:ascii="Montserrat" w:hAnsi="Montserrat" w:eastAsia="Times New Roman" w:cs="Calibri"/>
-                <w:i/>
-                <w:i/>
-                <w:color w:val="000000"/>
-                <w:sz w:val="20"/>
-                <w:szCs w:val="20"/>
-                <w:lang w:eastAsia="es-MX"/>
-              </w:rPr>
-            </w:pPr>
-            <w:r>
-              <w:rPr>
-                <w:rFonts w:eastAsia="Times New Roman" w:cs="Calibri" w:ascii="Montserrat" w:hAnsi="Montserrat"/>
+                <w:rFonts w:ascii="Arial" w:hAnsi="Arial"/>
+                <w:sz w:val="20"/>
+                <w:szCs w:val="20"/>
+              </w:rPr>
+            </w:pPr>
+            <w:r>
+              <w:rPr>
+                <w:rFonts w:eastAsia="Times New Roman" w:cs="Calibri" w:ascii="Arial" w:hAnsi="Arial"/>
                 <w:b w:val="false"/>
                 <w:bCs/>
                 <w:i w:val="false"/>
@@ -1567,16 +1528,17 @@
               <w:spacing w:lineRule="auto" w:line="240" w:before="0" w:after="0"/>
               <w:jc w:val="center"/>
               <w:rPr>
-                <w:rFonts w:ascii="Montserrat" w:hAnsi="Montserrat" w:eastAsia="Times New Roman" w:cs="Calibri"/>
-                <w:color w:val="000000"/>
-                <w:sz w:val="20"/>
-                <w:szCs w:val="20"/>
-                <w:lang w:eastAsia="es-MX"/>
-              </w:rPr>
-            </w:pPr>
-            <w:r>
-              <w:rPr>
-                <w:rFonts w:eastAsia="Times New Roman" w:cs="Calibri" w:ascii="Montserrat" w:hAnsi="Montserrat"/>
+                <w:rFonts w:ascii="Arial" w:hAnsi="Arial"/>
+                <w:b/>
+                <w:b/>
+                <w:bCs/>
+                <w:sz w:val="20"/>
+                <w:szCs w:val="20"/>
+              </w:rPr>
+            </w:pPr>
+            <w:r>
+              <w:rPr>
+                <w:rFonts w:eastAsia="Times New Roman" w:cs="Calibri" w:ascii="Arial" w:hAnsi="Arial"/>
                 <w:b/>
                 <w:bCs/>
                 <w:color w:val="000000"/>
@@ -1600,7 +1562,242 @@
               <w:spacing w:lineRule="auto" w:line="240" w:before="0" w:after="0"/>
               <w:cnfStyle w:val="100000000000" w:firstRow="1" w:lastRow="0" w:firstColumn="0" w:lastColumn="0" w:oddVBand="0" w:evenVBand="0" w:oddHBand="0" w:evenHBand="0" w:firstRowFirstColumn="0" w:firstRowLastColumn="0" w:lastRowFirstColumn="0" w:lastRowLastColumn="0"/>
               <w:rPr>
-                <w:rFonts w:ascii="Montserrat" w:hAnsi="Montserrat" w:eastAsia="Times New Roman" w:cs="Calibri"/>
+                <w:rFonts w:ascii="Arial" w:hAnsi="Arial"/>
+                <w:b/>
+                <w:b/>
+                <w:bCs/>
+                <w:sz w:val="20"/>
+                <w:szCs w:val="20"/>
+              </w:rPr>
+            </w:pPr>
+            <w:r>
+              <w:rPr>
+                <w:rFonts w:eastAsia="Times New Roman" w:cs="Calibri" w:ascii="Arial" w:hAnsi="Arial"/>
+                <w:b w:val="false"/>
+                <w:bCs/>
+                <w:i w:val="false"/>
+                <w:iCs w:val="false"/>
+                <w:color w:val="000000"/>
+                <w:sz w:val="20"/>
+                <w:szCs w:val="20"/>
+                <w:lang w:val="es-MX" w:eastAsia="es-MX"/>
+              </w:rPr>
+              <w:t>${</w:t>
+            </w:r>
+            <w:r>
+              <w:rPr>
+                <w:rFonts w:eastAsia="Times New Roman" w:cs="Calibri" w:ascii="Arial" w:hAnsi="Arial"/>
+                <w:b w:val="false"/>
+                <w:bCs/>
+                <w:i w:val="false"/>
+                <w:iCs w:val="false"/>
+                <w:color w:val="000000"/>
+                <w:kern w:val="0"/>
+                <w:sz w:val="20"/>
+                <w:szCs w:val="20"/>
+                <w:lang w:val="es-MX" w:eastAsia="es-MX" w:bidi="ar-SA"/>
+              </w:rPr>
+              <w:t>experiencia_previa_bloque</w:t>
+            </w:r>
+            <w:r>
+              <w:rPr>
+                <w:rFonts w:eastAsia="Times New Roman" w:cs="Calibri" w:ascii="Arial" w:hAnsi="Arial"/>
+                <w:b w:val="false"/>
+                <w:bCs/>
+                <w:i w:val="false"/>
+                <w:iCs w:val="false"/>
+                <w:color w:val="000000"/>
+                <w:sz w:val="20"/>
+                <w:szCs w:val="20"/>
+                <w:lang w:val="es-MX" w:eastAsia="es-MX"/>
+              </w:rPr>
+              <w:t>}</w:t>
+            </w:r>
+          </w:p>
+          <w:p>
+            <w:pPr>
+              <w:pStyle w:val="Normal"/>
+              <w:spacing w:lineRule="auto" w:line="240" w:before="0" w:after="0"/>
+              <w:cnfStyle w:val="100000000000" w:firstRow="1" w:lastRow="0" w:firstColumn="0" w:lastColumn="0" w:oddVBand="0" w:evenVBand="0" w:oddHBand="0" w:evenHBand="0" w:firstRowFirstColumn="0" w:firstRowLastColumn="0" w:lastRowFirstColumn="0" w:lastRowLastColumn="0"/>
+              <w:rPr>
+                <w:rFonts w:ascii="Arial" w:hAnsi="Arial"/>
+                <w:b/>
+                <w:b/>
+                <w:bCs/>
+                <w:sz w:val="20"/>
+                <w:szCs w:val="20"/>
+              </w:rPr>
+            </w:pPr>
+            <w:r>
+              <w:rPr>
+                <w:rFonts w:eastAsia="Times New Roman" w:cs="Calibri" w:ascii="Arial" w:hAnsi="Arial"/>
+                <w:b/>
+                <w:bCs/>
+                <w:i w:val="false"/>
+                <w:iCs w:val="false"/>
+                <w:color w:val="000000"/>
+                <w:kern w:val="0"/>
+                <w:sz w:val="20"/>
+                <w:szCs w:val="20"/>
+                <w:lang w:val="es-MX" w:eastAsia="es-MX" w:bidi="ar-SA"/>
+              </w:rPr>
+              <w:t>Nombre del curso</w:t>
+            </w:r>
+            <w:r>
+              <w:rPr>
+                <w:rFonts w:eastAsia="Times New Roman" w:cs="Calibri" w:ascii="Arial" w:hAnsi="Arial"/>
+                <w:b/>
+                <w:bCs/>
+                <w:i w:val="false"/>
+                <w:iCs w:val="false"/>
+                <w:color w:val="000000"/>
+                <w:sz w:val="20"/>
+                <w:szCs w:val="20"/>
+                <w:lang w:val="es-MX" w:eastAsia="es-MX"/>
+              </w:rPr>
+              <w:t>:</w:t>
+            </w:r>
+            <w:r>
+              <w:rPr>
+                <w:rFonts w:eastAsia="Times New Roman" w:cs="Calibri" w:ascii="Arial" w:hAnsi="Arial"/>
+                <w:b w:val="false"/>
+                <w:bCs/>
+                <w:i w:val="false"/>
+                <w:iCs w:val="false"/>
+                <w:color w:val="000000"/>
+                <w:sz w:val="20"/>
+                <w:szCs w:val="20"/>
+                <w:lang w:val="es-MX" w:eastAsia="es-MX"/>
+              </w:rPr>
+              <w:t xml:space="preserve"> ${curso</w:t>
+            </w:r>
+            <w:r>
+              <w:rPr>
+                <w:rFonts w:eastAsia="Times New Roman" w:cs="Calibri" w:ascii="Arial" w:hAnsi="Arial"/>
+                <w:b w:val="false"/>
+                <w:bCs/>
+                <w:i w:val="false"/>
+                <w:iCs w:val="false"/>
+                <w:color w:val="000000"/>
+                <w:kern w:val="0"/>
+                <w:sz w:val="20"/>
+                <w:szCs w:val="20"/>
+                <w:lang w:val="es-MX" w:eastAsia="es-MX" w:bidi="ar-SA"/>
+              </w:rPr>
+              <w:t>_sep</w:t>
+            </w:r>
+            <w:r>
+              <w:rPr>
+                <w:rFonts w:eastAsia="Times New Roman" w:cs="Calibri" w:ascii="Arial" w:hAnsi="Arial"/>
+                <w:b w:val="false"/>
+                <w:bCs/>
+                <w:i w:val="false"/>
+                <w:iCs w:val="false"/>
+                <w:color w:val="000000"/>
+                <w:sz w:val="20"/>
+                <w:szCs w:val="20"/>
+                <w:lang w:val="es-MX" w:eastAsia="es-MX"/>
+              </w:rPr>
+              <w:t>}</w:t>
+            </w:r>
+          </w:p>
+          <w:p>
+            <w:pPr>
+              <w:pStyle w:val="Normal"/>
+              <w:spacing w:lineRule="auto" w:line="240" w:before="0" w:after="0"/>
+              <w:cnfStyle w:val="100000000000" w:firstRow="1" w:lastRow="0" w:firstColumn="0" w:lastColumn="0" w:oddVBand="0" w:evenVBand="0" w:oddHBand="0" w:evenHBand="0" w:firstRowFirstColumn="0" w:firstRowLastColumn="0" w:lastRowFirstColumn="0" w:lastRowLastColumn="0"/>
+              <w:rPr>
+                <w:rFonts w:ascii="Arial" w:hAnsi="Arial"/>
+                <w:b/>
+                <w:b/>
+                <w:bCs/>
+                <w:sz w:val="20"/>
+                <w:szCs w:val="20"/>
+              </w:rPr>
+            </w:pPr>
+            <w:r>
+              <w:rPr>
+                <w:rFonts w:eastAsia="Times New Roman" w:cs="Calibri" w:ascii="Arial" w:hAnsi="Arial"/>
+                <w:b/>
+                <w:bCs/>
+                <w:i w:val="false"/>
+                <w:iCs w:val="false"/>
+                <w:color w:val="000000"/>
+                <w:kern w:val="0"/>
+                <w:sz w:val="20"/>
+                <w:szCs w:val="20"/>
+                <w:lang w:val="es-MX" w:eastAsia="es-MX" w:bidi="ar-SA"/>
+              </w:rPr>
+              <w:t>Periodo</w:t>
+            </w:r>
+            <w:r>
+              <w:rPr>
+                <w:rFonts w:eastAsia="Times New Roman" w:cs="Calibri" w:ascii="Arial" w:hAnsi="Arial"/>
+                <w:b/>
+                <w:bCs/>
+                <w:i w:val="false"/>
+                <w:iCs w:val="false"/>
+                <w:color w:val="000000"/>
+                <w:sz w:val="20"/>
+                <w:szCs w:val="20"/>
+                <w:lang w:val="es-MX" w:eastAsia="es-MX"/>
+              </w:rPr>
+              <w:t>:</w:t>
+            </w:r>
+            <w:r>
+              <w:rPr>
+                <w:rFonts w:eastAsia="Times New Roman" w:cs="Calibri" w:ascii="Arial" w:hAnsi="Arial"/>
+                <w:b w:val="false"/>
+                <w:bCs/>
+                <w:i w:val="false"/>
+                <w:iCs w:val="false"/>
+                <w:color w:val="000000"/>
+                <w:sz w:val="20"/>
+                <w:szCs w:val="20"/>
+                <w:lang w:val="es-MX" w:eastAsia="es-MX"/>
+              </w:rPr>
+              <w:t xml:space="preserve"> ${</w:t>
+            </w:r>
+            <w:r>
+              <w:rPr>
+                <w:rFonts w:eastAsia="Times New Roman" w:cs="Calibri" w:ascii="Arial" w:hAnsi="Arial"/>
+                <w:b w:val="false"/>
+                <w:bCs/>
+                <w:i w:val="false"/>
+                <w:iCs w:val="false"/>
+                <w:color w:val="000000"/>
+                <w:kern w:val="0"/>
+                <w:sz w:val="20"/>
+                <w:szCs w:val="20"/>
+                <w:lang w:val="es-MX" w:eastAsia="es-MX" w:bidi="ar-SA"/>
+              </w:rPr>
+              <w:t>periodo</w:t>
+            </w:r>
+            <w:r>
+              <w:rPr>
+                <w:rFonts w:eastAsia="Times New Roman" w:cs="Calibri" w:ascii="Arial" w:hAnsi="Arial"/>
+                <w:b w:val="false"/>
+                <w:bCs/>
+                <w:i w:val="false"/>
+                <w:iCs w:val="false"/>
+                <w:color w:val="000000"/>
+                <w:sz w:val="20"/>
+                <w:szCs w:val="20"/>
+                <w:lang w:val="es-MX" w:eastAsia="es-MX"/>
+              </w:rPr>
+              <w:t>}</w:t>
+            </w:r>
+          </w:p>
+          <w:p>
+            <w:pPr>
+              <w:pStyle w:val="Normal"/>
+              <w:spacing w:lineRule="auto" w:line="240" w:before="0" w:after="0"/>
+              <w:cnfStyle w:val="100000000000" w:firstRow="1" w:lastRow="0" w:firstColumn="0" w:lastColumn="0" w:oddVBand="0" w:evenVBand="0" w:oddHBand="0" w:evenHBand="0" w:firstRowFirstColumn="0" w:firstRowLastColumn="0" w:lastRowFirstColumn="0" w:lastRowLastColumn="0"/>
+              <w:rPr>
+                <w:rFonts w:ascii="Arial" w:hAnsi="Arial" w:eastAsia="Times New Roman" w:cs="Calibri"/>
+                <w:b/>
+                <w:b/>
+                <w:bCs/>
                 <w:i/>
                 <w:i/>
                 <w:color w:val="000000"/>
@@ -1611,7 +1808,34 @@
             </w:pPr>
             <w:r>
               <w:rPr>
-                <w:rFonts w:eastAsia="Times New Roman" w:cs="Calibri" w:ascii="Montserrat" w:hAnsi="Montserrat"/>
+                <w:rFonts w:eastAsia="Times New Roman" w:cs="Calibri" w:ascii="Arial" w:hAnsi="Arial"/>
+                <w:b/>
+                <w:bCs/>
+                <w:i/>
+                <w:color w:val="000000"/>
+                <w:sz w:val="20"/>
+                <w:szCs w:val="20"/>
+                <w:lang w:eastAsia="es-MX"/>
+              </w:rPr>
+            </w:r>
+          </w:p>
+          <w:p>
+            <w:pPr>
+              <w:pStyle w:val="Normal"/>
+              <w:spacing w:lineRule="auto" w:line="240" w:before="0" w:after="0"/>
+              <w:cnfStyle w:val="100000000000" w:firstRow="1" w:lastRow="0" w:firstColumn="0" w:lastColumn="0" w:oddVBand="0" w:evenVBand="0" w:oddHBand="0" w:evenHBand="0" w:firstRowFirstColumn="0" w:firstRowLastColumn="0" w:lastRowFirstColumn="0" w:lastRowLastColumn="0"/>
+              <w:rPr>
+                <w:rFonts w:ascii="Arial" w:hAnsi="Arial"/>
+                <w:b/>
+                <w:b/>
+                <w:bCs/>
+                <w:sz w:val="20"/>
+                <w:szCs w:val="20"/>
+              </w:rPr>
+            </w:pPr>
+            <w:r>
+              <w:rPr>
+                <w:rFonts w:eastAsia="Times New Roman" w:cs="Calibri" w:ascii="Arial" w:hAnsi="Arial"/>
                 <w:b w:val="false"/>
                 <w:bCs/>
                 <w:i w:val="false"/>
@@ -1621,11 +1845,11 @@
                 <w:szCs w:val="20"/>
                 <w:lang w:val="es-MX" w:eastAsia="es-MX"/>
               </w:rPr>
-              <w:t>${</w:t>
-            </w:r>
-            <w:r>
-              <w:rPr>
-                <w:rFonts w:eastAsia="Times New Roman" w:cs="Calibri" w:ascii="Montserrat" w:hAnsi="Montserrat"/>
+              <w:t>${/</w:t>
+            </w:r>
+            <w:r>
+              <w:rPr>
+                <w:rFonts w:eastAsia="Times New Roman" w:cs="Calibri" w:ascii="Arial" w:hAnsi="Arial"/>
                 <w:b w:val="false"/>
                 <w:bCs/>
                 <w:i w:val="false"/>
@@ -1640,264 +1864,7 @@
             </w:r>
             <w:r>
               <w:rPr>
-                <w:rFonts w:eastAsia="Times New Roman" w:cs="Calibri" w:ascii="Montserrat" w:hAnsi="Montserrat"/>
-                <w:b w:val="false"/>
-                <w:bCs/>
-                <w:i w:val="false"/>
-                <w:iCs w:val="false"/>
-                <w:color w:val="000000"/>
-                <w:sz w:val="20"/>
-                <w:szCs w:val="20"/>
-                <w:lang w:val="es-MX" w:eastAsia="es-MX"/>
-              </w:rPr>
-              <w:t>}</w:t>
-            </w:r>
-          </w:p>
-          <w:p>
-            <w:pPr>
-              <w:pStyle w:val="Normal"/>
-              <w:spacing w:lineRule="auto" w:line="240" w:before="0" w:after="0"/>
-              <w:cnfStyle w:val="100000000000" w:firstRow="1" w:lastRow="0" w:firstColumn="0" w:lastColumn="0" w:oddVBand="0" w:evenVBand="0" w:oddHBand="0" w:evenHBand="0" w:firstRowFirstColumn="0" w:firstRowLastColumn="0" w:lastRowFirstColumn="0" w:lastRowLastColumn="0"/>
-              <w:rPr>
-                <w:rFonts w:ascii="Montserrat" w:hAnsi="Montserrat" w:eastAsia="Times New Roman" w:cs="Calibri"/>
-                <w:i/>
-                <w:i/>
-                <w:color w:val="000000"/>
-                <w:sz w:val="20"/>
-                <w:szCs w:val="20"/>
-                <w:lang w:eastAsia="es-MX"/>
-              </w:rPr>
-            </w:pPr>
-            <w:r>
-              <w:rPr>
-                <w:rFonts w:eastAsia="Times New Roman" w:cs="Calibri" w:ascii="Montserrat" w:hAnsi="Montserrat"/>
-                <w:b/>
-                <w:bCs/>
-                <w:i w:val="false"/>
-                <w:iCs w:val="false"/>
-                <w:color w:val="000000"/>
-                <w:kern w:val="0"/>
-                <w:sz w:val="20"/>
-                <w:szCs w:val="20"/>
-                <w:lang w:val="es-MX" w:eastAsia="es-MX" w:bidi="ar-SA"/>
-              </w:rPr>
-              <w:t>Nombre del curso</w:t>
-            </w:r>
-            <w:r>
-              <w:rPr>
-                <w:rFonts w:eastAsia="Times New Roman" w:cs="Calibri" w:ascii="Montserrat" w:hAnsi="Montserrat"/>
-                <w:b/>
-                <w:bCs/>
-                <w:i w:val="false"/>
-                <w:iCs w:val="false"/>
-                <w:color w:val="000000"/>
-                <w:sz w:val="20"/>
-                <w:szCs w:val="20"/>
-                <w:lang w:val="es-MX" w:eastAsia="es-MX"/>
-              </w:rPr>
-              <w:t>:</w:t>
-            </w:r>
-            <w:r>
-              <w:rPr>
-                <w:rFonts w:eastAsia="Times New Roman" w:cs="Calibri" w:ascii="Montserrat" w:hAnsi="Montserrat"/>
-                <w:b w:val="false"/>
-                <w:bCs/>
-                <w:i w:val="false"/>
-                <w:iCs w:val="false"/>
-                <w:color w:val="000000"/>
-                <w:sz w:val="20"/>
-                <w:szCs w:val="20"/>
-                <w:lang w:val="es-MX" w:eastAsia="es-MX"/>
-              </w:rPr>
-              <w:t xml:space="preserve"> ${curso</w:t>
-            </w:r>
-            <w:r>
-              <w:rPr>
-                <w:rFonts w:eastAsia="Times New Roman" w:cs="Calibri" w:ascii="Montserrat" w:hAnsi="Montserrat"/>
-                <w:b w:val="false"/>
-                <w:bCs/>
-                <w:i w:val="false"/>
-                <w:iCs w:val="false"/>
-                <w:color w:val="000000"/>
-                <w:kern w:val="0"/>
-                <w:sz w:val="20"/>
-                <w:szCs w:val="20"/>
-                <w:lang w:val="es-MX" w:eastAsia="es-MX" w:bidi="ar-SA"/>
-              </w:rPr>
-              <w:t>_sep</w:t>
-            </w:r>
-            <w:r>
-              <w:rPr>
-                <w:rFonts w:eastAsia="Times New Roman" w:cs="Calibri" w:ascii="Montserrat" w:hAnsi="Montserrat"/>
-                <w:b w:val="false"/>
-                <w:bCs/>
-                <w:i w:val="false"/>
-                <w:iCs w:val="false"/>
-                <w:color w:val="000000"/>
-                <w:sz w:val="20"/>
-                <w:szCs w:val="20"/>
-                <w:lang w:val="es-MX" w:eastAsia="es-MX"/>
-              </w:rPr>
-              <w:t>}</w:t>
-            </w:r>
-          </w:p>
-          <w:p>
-            <w:pPr>
-              <w:pStyle w:val="Normal"/>
-              <w:spacing w:lineRule="auto" w:line="240" w:before="0" w:after="0"/>
-              <w:cnfStyle w:val="100000000000" w:firstRow="1" w:lastRow="0" w:firstColumn="0" w:lastColumn="0" w:oddVBand="0" w:evenVBand="0" w:oddHBand="0" w:evenHBand="0" w:firstRowFirstColumn="0" w:firstRowLastColumn="0" w:lastRowFirstColumn="0" w:lastRowLastColumn="0"/>
-              <w:rPr>
-                <w:rFonts w:ascii="Montserrat" w:hAnsi="Montserrat" w:eastAsia="Times New Roman" w:cs="Calibri"/>
-                <w:i/>
-                <w:i/>
-                <w:color w:val="000000"/>
-                <w:sz w:val="20"/>
-                <w:szCs w:val="20"/>
-                <w:lang w:eastAsia="es-MX"/>
-              </w:rPr>
-            </w:pPr>
-            <w:r>
-              <w:rPr>
-                <w:rFonts w:eastAsia="Times New Roman" w:cs="Calibri" w:ascii="Montserrat" w:hAnsi="Montserrat"/>
-                <w:b/>
-                <w:bCs/>
-                <w:i w:val="false"/>
-                <w:iCs w:val="false"/>
-                <w:color w:val="000000"/>
-                <w:kern w:val="0"/>
-                <w:sz w:val="20"/>
-                <w:szCs w:val="20"/>
-                <w:lang w:val="es-MX" w:eastAsia="es-MX" w:bidi="ar-SA"/>
-              </w:rPr>
-              <w:t>Periodo</w:t>
-            </w:r>
-            <w:r>
-              <w:rPr>
-                <w:rFonts w:eastAsia="Times New Roman" w:cs="Calibri" w:ascii="Montserrat" w:hAnsi="Montserrat"/>
-                <w:b/>
-                <w:bCs/>
-                <w:i w:val="false"/>
-                <w:iCs w:val="false"/>
-                <w:color w:val="000000"/>
-                <w:sz w:val="20"/>
-                <w:szCs w:val="20"/>
-                <w:lang w:val="es-MX" w:eastAsia="es-MX"/>
-              </w:rPr>
-              <w:t>:</w:t>
-            </w:r>
-            <w:r>
-              <w:rPr>
-                <w:rFonts w:eastAsia="Times New Roman" w:cs="Calibri" w:ascii="Montserrat" w:hAnsi="Montserrat"/>
-                <w:b w:val="false"/>
-                <w:bCs/>
-                <w:i w:val="false"/>
-                <w:iCs w:val="false"/>
-                <w:color w:val="000000"/>
-                <w:sz w:val="20"/>
-                <w:szCs w:val="20"/>
-                <w:lang w:val="es-MX" w:eastAsia="es-MX"/>
-              </w:rPr>
-              <w:t xml:space="preserve"> ${</w:t>
-            </w:r>
-            <w:r>
-              <w:rPr>
-                <w:rFonts w:eastAsia="Times New Roman" w:cs="Calibri" w:ascii="Montserrat" w:hAnsi="Montserrat"/>
-                <w:b w:val="false"/>
-                <w:bCs/>
-                <w:i w:val="false"/>
-                <w:iCs w:val="false"/>
-                <w:color w:val="000000"/>
-                <w:kern w:val="0"/>
-                <w:sz w:val="20"/>
-                <w:szCs w:val="20"/>
-                <w:lang w:val="es-MX" w:eastAsia="es-MX" w:bidi="ar-SA"/>
-              </w:rPr>
-              <w:t>periodo</w:t>
-            </w:r>
-            <w:r>
-              <w:rPr>
-                <w:rFonts w:eastAsia="Times New Roman" w:cs="Calibri" w:ascii="Montserrat" w:hAnsi="Montserrat"/>
-                <w:b w:val="false"/>
-                <w:bCs/>
-                <w:i w:val="false"/>
-                <w:iCs w:val="false"/>
-                <w:color w:val="000000"/>
-                <w:sz w:val="20"/>
-                <w:szCs w:val="20"/>
-                <w:lang w:val="es-MX" w:eastAsia="es-MX"/>
-              </w:rPr>
-              <w:t>}</w:t>
-            </w:r>
-          </w:p>
-          <w:p>
-            <w:pPr>
-              <w:pStyle w:val="Normal"/>
-              <w:spacing w:lineRule="auto" w:line="240" w:before="0" w:after="0"/>
-              <w:cnfStyle w:val="100000000000" w:firstRow="1" w:lastRow="0" w:firstColumn="0" w:lastColumn="0" w:oddVBand="0" w:evenVBand="0" w:oddHBand="0" w:evenHBand="0" w:firstRowFirstColumn="0" w:firstRowLastColumn="0" w:lastRowFirstColumn="0" w:lastRowLastColumn="0"/>
-              <w:rPr>
-                <w:rFonts w:ascii="Montserrat" w:hAnsi="Montserrat" w:eastAsia="Times New Roman" w:cs="Calibri"/>
-                <w:i/>
-                <w:i/>
-                <w:color w:val="000000"/>
-                <w:sz w:val="20"/>
-                <w:szCs w:val="20"/>
-                <w:lang w:eastAsia="es-MX"/>
-              </w:rPr>
-            </w:pPr>
-            <w:r>
-              <w:rPr>
-                <w:b/>
-                <w:bCs/>
-              </w:rPr>
-            </w:r>
-          </w:p>
-          <w:p>
-            <w:pPr>
-              <w:pStyle w:val="Normal"/>
-              <w:spacing w:lineRule="auto" w:line="240" w:before="0" w:after="0"/>
-              <w:cnfStyle w:val="100000000000" w:firstRow="1" w:lastRow="0" w:firstColumn="0" w:lastColumn="0" w:oddVBand="0" w:evenVBand="0" w:oddHBand="0" w:evenHBand="0" w:firstRowFirstColumn="0" w:firstRowLastColumn="0" w:lastRowFirstColumn="0" w:lastRowLastColumn="0"/>
-              <w:rPr>
-                <w:rFonts w:ascii="Montserrat" w:hAnsi="Montserrat" w:eastAsia="Times New Roman" w:cs="Calibri"/>
-                <w:i/>
-                <w:i/>
-                <w:color w:val="000000"/>
-                <w:sz w:val="20"/>
-                <w:szCs w:val="20"/>
-                <w:lang w:eastAsia="es-MX"/>
-              </w:rPr>
-            </w:pPr>
-            <w:r>
-              <w:rPr>
-                <w:rFonts w:eastAsia="Times New Roman" w:cs="Calibri" w:ascii="Montserrat" w:hAnsi="Montserrat"/>
-                <w:b w:val="false"/>
-                <w:bCs/>
-                <w:i w:val="false"/>
-                <w:iCs w:val="false"/>
-                <w:color w:val="000000"/>
-                <w:sz w:val="20"/>
-                <w:szCs w:val="20"/>
-                <w:lang w:val="es-MX" w:eastAsia="es-MX"/>
-              </w:rPr>
-              <w:t>${/</w:t>
-            </w:r>
-            <w:r>
-              <w:rPr>
-                <w:rFonts w:eastAsia="Times New Roman" w:cs="Calibri" w:ascii="Montserrat" w:hAnsi="Montserrat"/>
-                <w:b w:val="false"/>
-                <w:bCs/>
-                <w:i w:val="false"/>
-                <w:iCs w:val="false"/>
-                <w:color w:val="000000"/>
-                <w:kern w:val="0"/>
-                <w:sz w:val="20"/>
-                <w:szCs w:val="20"/>
-                <w:lang w:val="es-MX" w:eastAsia="es-MX" w:bidi="ar-SA"/>
-              </w:rPr>
-              <w:t>experiencia_previa_bloque</w:t>
-            </w:r>
-            <w:r>
-              <w:rPr>
-                <w:rFonts w:eastAsia="Times New Roman" w:cs="Calibri" w:ascii="Montserrat" w:hAnsi="Montserrat"/>
+                <w:rFonts w:eastAsia="Times New Roman" w:cs="Calibri" w:ascii="Arial" w:hAnsi="Arial"/>
                 <w:b w:val="false"/>
                 <w:bCs/>
                 <w:i w:val="false"/>
@@ -1931,16 +1898,17 @@
               <w:spacing w:lineRule="auto" w:line="240" w:before="0" w:after="0"/>
               <w:jc w:val="center"/>
               <w:rPr>
-                <w:rFonts w:ascii="Montserrat" w:hAnsi="Montserrat" w:eastAsia="Times New Roman" w:cs="Calibri"/>
-                <w:color w:val="000000"/>
-                <w:sz w:val="20"/>
-                <w:szCs w:val="20"/>
-                <w:lang w:eastAsia="es-MX"/>
-              </w:rPr>
-            </w:pPr>
-            <w:r>
-              <w:rPr>
-                <w:rFonts w:eastAsia="Times New Roman" w:cs="Calibri" w:ascii="Montserrat" w:hAnsi="Montserrat"/>
+                <w:rFonts w:ascii="Arial" w:hAnsi="Arial"/>
+                <w:b/>
+                <w:b/>
+                <w:bCs/>
+                <w:sz w:val="20"/>
+                <w:szCs w:val="20"/>
+              </w:rPr>
+            </w:pPr>
+            <w:r>
+              <w:rPr>
+                <w:rFonts w:eastAsia="Times New Roman" w:cs="Calibri" w:ascii="Arial" w:hAnsi="Arial"/>
                 <w:b/>
                 <w:bCs/>
                 <w:color w:val="000000"/>
@@ -1965,7 +1933,156 @@
               <w:spacing w:lineRule="auto" w:line="240" w:before="0" w:after="0"/>
               <w:cnfStyle w:val="100000000000" w:firstRow="1" w:lastRow="0" w:firstColumn="0" w:lastColumn="0" w:oddVBand="0" w:evenVBand="0" w:oddHBand="0" w:evenHBand="0" w:firstRowFirstColumn="0" w:firstRowLastColumn="0" w:lastRowFirstColumn="0" w:lastRowLastColumn="0"/>
               <w:rPr>
-                <w:rFonts w:ascii="Montserrat" w:hAnsi="Montserrat" w:eastAsia="Times New Roman" w:cs="Calibri"/>
+                <w:rFonts w:ascii="Arial" w:hAnsi="Arial"/>
+                <w:sz w:val="20"/>
+                <w:szCs w:val="20"/>
+              </w:rPr>
+            </w:pPr>
+            <w:r>
+              <w:rPr>
+                <w:rFonts w:eastAsia="Times New Roman" w:cs="Calibri" w:ascii="Arial" w:hAnsi="Arial"/>
+                <w:b/>
+                <w:bCs/>
+                <w:i w:val="false"/>
+                <w:iCs w:val="false"/>
+                <w:color w:val="000000"/>
+                <w:kern w:val="0"/>
+                <w:sz w:val="20"/>
+                <w:szCs w:val="20"/>
+                <w:lang w:val="es-MX" w:eastAsia="es-MX" w:bidi="ar-SA"/>
+              </w:rPr>
+              <w:t>Nombre de documento(s):</w:t>
+            </w:r>
+          </w:p>
+          <w:p>
+            <w:pPr>
+              <w:pStyle w:val="Normal"/>
+              <w:spacing w:lineRule="auto" w:line="240" w:before="0" w:after="0"/>
+              <w:cnfStyle w:val="100000000000" w:firstRow="1" w:lastRow="0" w:firstColumn="0" w:lastColumn="0" w:oddVBand="0" w:evenVBand="0" w:oddHBand="0" w:evenHBand="0" w:firstRowFirstColumn="0" w:firstRowLastColumn="0" w:lastRowFirstColumn="0" w:lastRowLastColumn="0"/>
+              <w:rPr>
+                <w:rFonts w:ascii="Arial" w:hAnsi="Arial"/>
+                <w:sz w:val="20"/>
+                <w:szCs w:val="20"/>
+              </w:rPr>
+            </w:pPr>
+            <w:r>
+              <w:rPr>
+                <w:rFonts w:eastAsia="Times New Roman" w:cs="Calibri" w:ascii="Arial" w:hAnsi="Arial"/>
+                <w:b w:val="false"/>
+                <w:bCs/>
+                <w:i w:val="false"/>
+                <w:iCs w:val="false"/>
+                <w:color w:val="000000"/>
+                <w:sz w:val="20"/>
+                <w:szCs w:val="20"/>
+                <w:lang w:val="es-MX" w:eastAsia="es-MX"/>
+              </w:rPr>
+              <w:t>${capa_bloque}</w:t>
+            </w:r>
+          </w:p>
+          <w:p>
+            <w:pPr>
+              <w:pStyle w:val="Normal"/>
+              <w:spacing w:lineRule="auto" w:line="240" w:before="0" w:after="0"/>
+              <w:cnfStyle w:val="100000000000" w:firstRow="1" w:lastRow="0" w:firstColumn="0" w:lastColumn="0" w:oddVBand="0" w:evenVBand="0" w:oddHBand="0" w:evenHBand="0" w:firstRowFirstColumn="0" w:firstRowLastColumn="0" w:lastRowFirstColumn="0" w:lastRowLastColumn="0"/>
+              <w:rPr>
+                <w:rFonts w:ascii="Arial" w:hAnsi="Arial"/>
+                <w:sz w:val="20"/>
+                <w:szCs w:val="20"/>
+              </w:rPr>
+            </w:pPr>
+            <w:r>
+              <w:rPr>
+                <w:rFonts w:eastAsia="Times New Roman" w:cs="Calibri" w:ascii="Arial" w:hAnsi="Arial"/>
+                <w:b/>
+                <w:bCs/>
+                <w:i w:val="false"/>
+                <w:iCs w:val="false"/>
+                <w:color w:val="000000"/>
+                <w:kern w:val="0"/>
+                <w:sz w:val="20"/>
+                <w:szCs w:val="20"/>
+                <w:lang w:val="es-MX" w:eastAsia="es-MX" w:bidi="ar-SA"/>
+              </w:rPr>
+              <w:t xml:space="preserve">- </w:t>
+            </w:r>
+            <w:r>
+              <w:rPr>
+                <w:rFonts w:eastAsia="Times New Roman" w:cs="Calibri" w:ascii="Arial" w:hAnsi="Arial"/>
+                <w:b w:val="false"/>
+                <w:bCs/>
+                <w:i w:val="false"/>
+                <w:iCs w:val="false"/>
+                <w:color w:val="000000"/>
+                <w:sz w:val="20"/>
+                <w:szCs w:val="20"/>
+                <w:lang w:val="es-MX" w:eastAsia="es-MX"/>
+              </w:rPr>
+              <w:t>${</w:t>
+            </w:r>
+            <w:r>
+              <w:rPr>
+                <w:rFonts w:eastAsia="Times New Roman" w:cs="Calibri" w:ascii="Arial" w:hAnsi="Arial"/>
+                <w:b w:val="false"/>
+                <w:bCs/>
+                <w:i w:val="false"/>
+                <w:iCs w:val="false"/>
+                <w:color w:val="000000"/>
+                <w:kern w:val="0"/>
+                <w:sz w:val="20"/>
+                <w:szCs w:val="20"/>
+                <w:lang w:val="es-MX" w:eastAsia="es-MX" w:bidi="ar-SA"/>
+              </w:rPr>
+              <w:t>nombre_doc</w:t>
+            </w:r>
+            <w:r>
+              <w:rPr>
+                <w:rFonts w:eastAsia="Times New Roman" w:cs="Calibri" w:ascii="Arial" w:hAnsi="Arial"/>
+                <w:b w:val="false"/>
+                <w:bCs/>
+                <w:i w:val="false"/>
+                <w:iCs w:val="false"/>
+                <w:color w:val="000000"/>
+                <w:sz w:val="20"/>
+                <w:szCs w:val="20"/>
+                <w:lang w:val="es-MX" w:eastAsia="es-MX"/>
+              </w:rPr>
+              <w:t>}</w:t>
+            </w:r>
+          </w:p>
+          <w:p>
+            <w:pPr>
+              <w:pStyle w:val="Normal"/>
+              <w:spacing w:lineRule="auto" w:line="240" w:before="0" w:after="0"/>
+              <w:cnfStyle w:val="100000000000" w:firstRow="1" w:lastRow="0" w:firstColumn="0" w:lastColumn="0" w:oddVBand="0" w:evenVBand="0" w:oddHBand="0" w:evenHBand="0" w:firstRowFirstColumn="0" w:firstRowLastColumn="0" w:lastRowFirstColumn="0" w:lastRowLastColumn="0"/>
+              <w:rPr>
+                <w:rFonts w:ascii="Arial" w:hAnsi="Arial"/>
+                <w:sz w:val="20"/>
+                <w:szCs w:val="20"/>
+              </w:rPr>
+            </w:pPr>
+            <w:r>
+              <w:rPr>
+                <w:rFonts w:eastAsia="Times New Roman" w:cs="Calibri" w:ascii="Arial" w:hAnsi="Arial"/>
+                <w:b w:val="false"/>
+                <w:bCs/>
+                <w:i w:val="false"/>
+                <w:iCs w:val="false"/>
+                <w:color w:val="000000"/>
+                <w:sz w:val="20"/>
+                <w:szCs w:val="20"/>
+                <w:lang w:val="es-MX" w:eastAsia="es-MX"/>
+              </w:rPr>
+              <w:t>${/capa_bloque}</w:t>
+            </w:r>
+          </w:p>
+          <w:p>
+            <w:pPr>
+              <w:pStyle w:val="Normal"/>
+              <w:spacing w:lineRule="auto" w:line="240" w:before="0" w:after="0"/>
+              <w:cnfStyle w:val="100000000000" w:firstRow="1" w:lastRow="0" w:firstColumn="0" w:lastColumn="0" w:oddVBand="0" w:evenVBand="0" w:oddHBand="0" w:evenHBand="0" w:firstRowFirstColumn="0" w:firstRowLastColumn="0" w:lastRowFirstColumn="0" w:lastRowLastColumn="0"/>
+              <w:rPr>
+                <w:rFonts w:ascii="Arial" w:hAnsi="Arial" w:eastAsia="Times New Roman" w:cs="Calibri"/>
                 <w:i/>
                 <w:i/>
                 <w:color w:val="000000"/>
@@ -1976,171 +2093,13 @@
             </w:pPr>
             <w:r>
               <w:rPr>
-                <w:rFonts w:eastAsia="Times New Roman" w:cs="Calibri" w:ascii="Montserrat" w:hAnsi="Montserrat"/>
-                <w:b/>
-                <w:bCs/>
-                <w:i w:val="false"/>
-                <w:iCs w:val="false"/>
-                <w:color w:val="000000"/>
-                <w:kern w:val="0"/>
-                <w:sz w:val="20"/>
-                <w:szCs w:val="20"/>
-                <w:lang w:val="es-MX" w:eastAsia="es-MX" w:bidi="ar-SA"/>
-              </w:rPr>
-              <w:t>Nombre de documento(s):</w:t>
-            </w:r>
-          </w:p>
-          <w:p>
-            <w:pPr>
-              <w:pStyle w:val="Normal"/>
-              <w:spacing w:lineRule="auto" w:line="240" w:before="0" w:after="0"/>
-              <w:cnfStyle w:val="100000000000" w:firstRow="1" w:lastRow="0" w:firstColumn="0" w:lastColumn="0" w:oddVBand="0" w:evenVBand="0" w:oddHBand="0" w:evenHBand="0" w:firstRowFirstColumn="0" w:firstRowLastColumn="0" w:lastRowFirstColumn="0" w:lastRowLastColumn="0"/>
-              <w:rPr>
-                <w:rFonts w:ascii="Montserrat" w:hAnsi="Montserrat" w:eastAsia="Times New Roman" w:cs="Calibri"/>
+                <w:rFonts w:eastAsia="Times New Roman" w:cs="Calibri" w:ascii="Arial" w:hAnsi="Arial"/>
                 <w:i/>
-                <w:i/>
-                <w:color w:val="000000"/>
-                <w:sz w:val="20"/>
-                <w:szCs w:val="20"/>
-                <w:lang w:eastAsia="es-MX"/>
-              </w:rPr>
-            </w:pPr>
-            <w:r>
-              <w:rPr>
-                <w:rFonts w:eastAsia="Times New Roman" w:cs="Calibri" w:ascii="Montserrat" w:hAnsi="Montserrat"/>
-                <w:b w:val="false"/>
-                <w:bCs/>
-                <w:i w:val="false"/>
-                <w:iCs w:val="false"/>
-                <w:color w:val="000000"/>
-                <w:sz w:val="20"/>
-                <w:szCs w:val="20"/>
-                <w:lang w:val="es-MX" w:eastAsia="es-MX"/>
-              </w:rPr>
-              <w:t>${capa_bloque}</w:t>
-            </w:r>
-          </w:p>
-          <w:p>
-            <w:pPr>
-              <w:pStyle w:val="Normal"/>
-              <w:spacing w:lineRule="auto" w:line="240" w:before="0" w:after="0"/>
-              <w:cnfStyle w:val="100000000000" w:firstRow="1" w:lastRow="0" w:firstColumn="0" w:lastColumn="0" w:oddVBand="0" w:evenVBand="0" w:oddHBand="0" w:evenHBand="0" w:firstRowFirstColumn="0" w:firstRowLastColumn="0" w:lastRowFirstColumn="0" w:lastRowLastColumn="0"/>
-              <w:rPr>
-                <w:rFonts w:ascii="Montserrat" w:hAnsi="Montserrat" w:eastAsia="Times New Roman" w:cs="Calibri"/>
-                <w:i/>
-                <w:i/>
-                <w:color w:val="000000"/>
-                <w:sz w:val="20"/>
-                <w:szCs w:val="20"/>
-                <w:lang w:eastAsia="es-MX"/>
-              </w:rPr>
-            </w:pPr>
-            <w:r>
-              <w:rPr>
-                <w:rFonts w:eastAsia="Times New Roman" w:cs="Calibri" w:ascii="Montserrat" w:hAnsi="Montserrat"/>
-                <w:b/>
-                <w:bCs/>
-                <w:i w:val="false"/>
-                <w:iCs w:val="false"/>
-                <w:color w:val="000000"/>
-                <w:kern w:val="0"/>
-                <w:sz w:val="20"/>
-                <w:szCs w:val="20"/>
-                <w:lang w:val="es-MX" w:eastAsia="es-MX" w:bidi="ar-SA"/>
-              </w:rPr>
-              <w:t xml:space="preserve">- </w:t>
-            </w:r>
-            <w:r>
-              <w:rPr>
-                <w:rFonts w:eastAsia="Times New Roman" w:cs="Calibri" w:ascii="Montserrat" w:hAnsi="Montserrat"/>
-                <w:b w:val="false"/>
-                <w:bCs/>
-                <w:i w:val="false"/>
-                <w:iCs w:val="false"/>
-                <w:color w:val="000000"/>
-                <w:sz w:val="20"/>
-                <w:szCs w:val="20"/>
-                <w:lang w:val="es-MX" w:eastAsia="es-MX"/>
-              </w:rPr>
-              <w:t>${</w:t>
-            </w:r>
-            <w:r>
-              <w:rPr>
-                <w:rFonts w:eastAsia="Times New Roman" w:cs="Calibri" w:ascii="Montserrat" w:hAnsi="Montserrat"/>
-                <w:b w:val="false"/>
-                <w:bCs/>
-                <w:i w:val="false"/>
-                <w:iCs w:val="false"/>
-                <w:color w:val="000000"/>
-                <w:kern w:val="0"/>
-                <w:sz w:val="20"/>
-                <w:szCs w:val="20"/>
-                <w:lang w:val="es-MX" w:eastAsia="es-MX" w:bidi="ar-SA"/>
-              </w:rPr>
-              <w:t>nombre_doc</w:t>
-            </w:r>
-            <w:r>
-              <w:rPr>
-                <w:rFonts w:eastAsia="Times New Roman" w:cs="Calibri" w:ascii="Montserrat" w:hAnsi="Montserrat"/>
-                <w:b w:val="false"/>
-                <w:bCs/>
-                <w:i w:val="false"/>
-                <w:iCs w:val="false"/>
-                <w:color w:val="000000"/>
-                <w:sz w:val="20"/>
-                <w:szCs w:val="20"/>
-                <w:lang w:val="es-MX" w:eastAsia="es-MX"/>
-              </w:rPr>
-              <w:t>}</w:t>
-            </w:r>
-          </w:p>
-          <w:p>
-            <w:pPr>
-              <w:pStyle w:val="Normal"/>
-              <w:spacing w:lineRule="auto" w:line="240" w:before="0" w:after="0"/>
-              <w:cnfStyle w:val="100000000000" w:firstRow="1" w:lastRow="0" w:firstColumn="0" w:lastColumn="0" w:oddVBand="0" w:evenVBand="0" w:oddHBand="0" w:evenHBand="0" w:firstRowFirstColumn="0" w:firstRowLastColumn="0" w:lastRowFirstColumn="0" w:lastRowLastColumn="0"/>
-              <w:rPr>
-                <w:rFonts w:ascii="Montserrat" w:hAnsi="Montserrat" w:eastAsia="Times New Roman" w:cs="Calibri"/>
-                <w:i/>
-                <w:i/>
-                <w:color w:val="000000"/>
-                <w:sz w:val="20"/>
-                <w:szCs w:val="20"/>
-                <w:lang w:eastAsia="es-MX"/>
-              </w:rPr>
-            </w:pPr>
-            <w:r>
-              <w:rPr>
-                <w:rFonts w:eastAsia="Times New Roman" w:cs="Calibri" w:ascii="Montserrat" w:hAnsi="Montserrat"/>
-                <w:b w:val="false"/>
-                <w:bCs/>
-                <w:i w:val="false"/>
-                <w:iCs w:val="false"/>
-                <w:color w:val="000000"/>
-                <w:sz w:val="20"/>
-                <w:szCs w:val="20"/>
-                <w:lang w:val="es-MX" w:eastAsia="es-MX"/>
-              </w:rPr>
-              <w:t>${/capa_bloque}</w:t>
-            </w:r>
-          </w:p>
-          <w:p>
-            <w:pPr>
-              <w:pStyle w:val="Normal"/>
-              <w:spacing w:lineRule="auto" w:line="240" w:before="0" w:after="0"/>
-              <w:cnfStyle w:val="100000000000" w:firstRow="1" w:lastRow="0" w:firstColumn="0" w:lastColumn="0" w:oddVBand="0" w:evenVBand="0" w:oddHBand="0" w:evenHBand="0" w:firstRowFirstColumn="0" w:firstRowLastColumn="0" w:lastRowFirstColumn="0" w:lastRowLastColumn="0"/>
-              <w:rPr>
-                <w:rFonts w:ascii="Montserrat" w:hAnsi="Montserrat" w:eastAsia="Times New Roman" w:cs="Calibri"/>
-                <w:i/>
-                <w:i/>
-                <w:color w:val="000000"/>
-                <w:sz w:val="20"/>
-                <w:szCs w:val="20"/>
-                <w:lang w:eastAsia="es-MX"/>
-              </w:rPr>
-            </w:pPr>
-            <w:r>
-              <w:rPr/>
+                <w:color w:val="000000"/>
+                <w:sz w:val="20"/>
+                <w:szCs w:val="20"/>
+                <w:lang w:eastAsia="es-MX"/>
+              </w:rPr>
             </w:r>
           </w:p>
         </w:tc>
@@ -2162,16 +2121,17 @@
               <w:spacing w:lineRule="auto" w:line="240" w:before="0" w:after="0"/>
               <w:jc w:val="center"/>
               <w:rPr>
-                <w:rFonts w:ascii="Montserrat" w:hAnsi="Montserrat" w:eastAsia="Times New Roman" w:cs="Calibri"/>
-                <w:color w:val="000000"/>
-                <w:sz w:val="20"/>
-                <w:szCs w:val="20"/>
-                <w:lang w:eastAsia="es-MX"/>
-              </w:rPr>
-            </w:pPr>
-            <w:r>
-              <w:rPr>
-                <w:rFonts w:eastAsia="Times New Roman" w:cs="Calibri" w:ascii="Montserrat" w:hAnsi="Montserrat"/>
+                <w:rFonts w:ascii="Arial" w:hAnsi="Arial"/>
+                <w:b/>
+                <w:b/>
+                <w:bCs/>
+                <w:sz w:val="20"/>
+                <w:szCs w:val="20"/>
+              </w:rPr>
+            </w:pPr>
+            <w:r>
+              <w:rPr>
+                <w:rFonts w:eastAsia="Times New Roman" w:cs="Calibri" w:ascii="Arial" w:hAnsi="Arial"/>
                 <w:b/>
                 <w:bCs/>
                 <w:color w:val="000000"/>
@@ -2194,11 +2154,15 @@
               <w:pStyle w:val="Normal"/>
               <w:spacing w:lineRule="auto" w:line="240" w:before="0" w:after="0"/>
               <w:cnfStyle w:val="100000000000" w:firstRow="1" w:lastRow="0" w:firstColumn="0" w:lastColumn="0" w:oddVBand="0" w:evenVBand="0" w:oddHBand="0" w:evenHBand="0" w:firstRowFirstColumn="0" w:firstRowLastColumn="0" w:lastRowFirstColumn="0" w:lastRowLastColumn="0"/>
-              <w:rPr/>
-            </w:pPr>
-            <w:r>
-              <w:rPr>
-                <w:rFonts w:eastAsia="Times New Roman" w:cs="Calibri" w:ascii="Montserrat" w:hAnsi="Montserrat"/>
+              <w:rPr>
+                <w:rFonts w:ascii="Arial" w:hAnsi="Arial"/>
+                <w:sz w:val="20"/>
+                <w:szCs w:val="20"/>
+              </w:rPr>
+            </w:pPr>
+            <w:r>
+              <w:rPr>
+                <w:rFonts w:eastAsia="Times New Roman" w:cs="Calibri" w:ascii="Arial" w:hAnsi="Arial"/>
                 <w:b w:val="false"/>
                 <w:bCs/>
                 <w:i w:val="false"/>
@@ -2217,7 +2181,259 @@
               <w:spacing w:lineRule="auto" w:line="240" w:before="0" w:after="0"/>
               <w:cnfStyle w:val="100000000000" w:firstRow="1" w:lastRow="0" w:firstColumn="0" w:lastColumn="0" w:oddVBand="0" w:evenVBand="0" w:oddHBand="0" w:evenHBand="0" w:firstRowFirstColumn="0" w:firstRowLastColumn="0" w:lastRowFirstColumn="0" w:lastRowLastColumn="0"/>
               <w:rPr>
-                <w:rFonts w:ascii="Montserrat" w:hAnsi="Montserrat" w:eastAsia="Times New Roman" w:cs="Calibri"/>
+                <w:rFonts w:ascii="Arial" w:hAnsi="Arial"/>
+                <w:sz w:val="20"/>
+                <w:szCs w:val="20"/>
+              </w:rPr>
+            </w:pPr>
+            <w:r>
+              <w:rPr>
+                <w:rFonts w:eastAsia="Times New Roman" w:cs="Calibri" w:ascii="Arial" w:hAnsi="Arial"/>
+                <w:b/>
+                <w:bCs/>
+                <w:i w:val="false"/>
+                <w:iCs w:val="false"/>
+                <w:color w:val="000000"/>
+                <w:kern w:val="0"/>
+                <w:sz w:val="20"/>
+                <w:szCs w:val="20"/>
+                <w:lang w:val="es-MX" w:eastAsia="es-MX" w:bidi="ar-SA"/>
+              </w:rPr>
+              <w:t>Modalidad</w:t>
+            </w:r>
+            <w:r>
+              <w:rPr>
+                <w:rFonts w:eastAsia="Times New Roman" w:cs="Calibri" w:ascii="Arial" w:hAnsi="Arial"/>
+                <w:b/>
+                <w:bCs/>
+                <w:i w:val="false"/>
+                <w:iCs w:val="false"/>
+                <w:color w:val="000000"/>
+                <w:sz w:val="20"/>
+                <w:szCs w:val="20"/>
+                <w:lang w:val="es-MX" w:eastAsia="es-MX"/>
+              </w:rPr>
+              <w:t>:</w:t>
+            </w:r>
+            <w:r>
+              <w:rPr>
+                <w:rFonts w:eastAsia="Times New Roman" w:cs="Calibri" w:ascii="Arial" w:hAnsi="Arial"/>
+                <w:b w:val="false"/>
+                <w:bCs/>
+                <w:i w:val="false"/>
+                <w:iCs w:val="false"/>
+                <w:color w:val="000000"/>
+                <w:sz w:val="20"/>
+                <w:szCs w:val="20"/>
+                <w:lang w:val="es-MX" w:eastAsia="es-MX"/>
+              </w:rPr>
+              <w:t xml:space="preserve"> ${</w:t>
+            </w:r>
+            <w:r>
+              <w:rPr>
+                <w:rFonts w:eastAsia="Times New Roman" w:cs="Calibri" w:ascii="Arial" w:hAnsi="Arial"/>
+                <w:b w:val="false"/>
+                <w:bCs/>
+                <w:i w:val="false"/>
+                <w:iCs w:val="false"/>
+                <w:color w:val="000000"/>
+                <w:kern w:val="0"/>
+                <w:sz w:val="20"/>
+                <w:szCs w:val="20"/>
+                <w:lang w:val="es-MX" w:eastAsia="es-MX" w:bidi="ar-SA"/>
+              </w:rPr>
+              <w:t>modalidad</w:t>
+            </w:r>
+            <w:r>
+              <w:rPr>
+                <w:rFonts w:eastAsia="Times New Roman" w:cs="Calibri" w:ascii="Arial" w:hAnsi="Arial"/>
+                <w:b w:val="false"/>
+                <w:bCs/>
+                <w:i w:val="false"/>
+                <w:iCs w:val="false"/>
+                <w:color w:val="000000"/>
+                <w:sz w:val="20"/>
+                <w:szCs w:val="20"/>
+                <w:lang w:val="es-MX" w:eastAsia="es-MX"/>
+              </w:rPr>
+              <w:t>}</w:t>
+            </w:r>
+          </w:p>
+          <w:p>
+            <w:pPr>
+              <w:pStyle w:val="Normal"/>
+              <w:spacing w:lineRule="auto" w:line="240" w:before="0" w:after="0"/>
+              <w:cnfStyle w:val="100000000000" w:firstRow="1" w:lastRow="0" w:firstColumn="0" w:lastColumn="0" w:oddVBand="0" w:evenVBand="0" w:oddHBand="0" w:evenHBand="0" w:firstRowFirstColumn="0" w:firstRowLastColumn="0" w:lastRowFirstColumn="0" w:lastRowLastColumn="0"/>
+              <w:rPr>
+                <w:rFonts w:ascii="Arial" w:hAnsi="Arial"/>
+                <w:sz w:val="20"/>
+                <w:szCs w:val="20"/>
+              </w:rPr>
+            </w:pPr>
+            <w:r>
+              <w:rPr>
+                <w:rFonts w:eastAsia="Times New Roman" w:cs="Calibri" w:ascii="Arial" w:hAnsi="Arial"/>
+                <w:b/>
+                <w:bCs/>
+                <w:i w:val="false"/>
+                <w:iCs w:val="false"/>
+                <w:color w:val="000000"/>
+                <w:kern w:val="0"/>
+                <w:sz w:val="20"/>
+                <w:szCs w:val="20"/>
+                <w:lang w:val="es-MX" w:eastAsia="es-MX" w:bidi="ar-SA"/>
+              </w:rPr>
+              <w:t>Nombre de certificación</w:t>
+            </w:r>
+            <w:r>
+              <w:rPr>
+                <w:rFonts w:eastAsia="Times New Roman" w:cs="Calibri" w:ascii="Arial" w:hAnsi="Arial"/>
+                <w:b/>
+                <w:bCs/>
+                <w:i w:val="false"/>
+                <w:iCs w:val="false"/>
+                <w:color w:val="000000"/>
+                <w:sz w:val="20"/>
+                <w:szCs w:val="20"/>
+                <w:lang w:val="es-MX" w:eastAsia="es-MX"/>
+              </w:rPr>
+              <w:t>:</w:t>
+            </w:r>
+            <w:r>
+              <w:rPr>
+                <w:rFonts w:eastAsia="Times New Roman" w:cs="Calibri" w:ascii="Arial" w:hAnsi="Arial"/>
+                <w:b w:val="false"/>
+                <w:bCs/>
+                <w:i w:val="false"/>
+                <w:iCs w:val="false"/>
+                <w:color w:val="000000"/>
+                <w:sz w:val="20"/>
+                <w:szCs w:val="20"/>
+                <w:lang w:val="es-MX" w:eastAsia="es-MX"/>
+              </w:rPr>
+              <w:t xml:space="preserve"> ${</w:t>
+            </w:r>
+            <w:r>
+              <w:rPr>
+                <w:rFonts w:eastAsia="Times New Roman" w:cs="Calibri" w:ascii="Arial" w:hAnsi="Arial"/>
+                <w:b w:val="false"/>
+                <w:bCs/>
+                <w:i w:val="false"/>
+                <w:iCs w:val="false"/>
+                <w:color w:val="000000"/>
+                <w:kern w:val="0"/>
+                <w:sz w:val="20"/>
+                <w:szCs w:val="20"/>
+                <w:lang w:val="es-MX" w:eastAsia="es-MX" w:bidi="ar-SA"/>
+              </w:rPr>
+              <w:t>nombre_cert</w:t>
+            </w:r>
+            <w:r>
+              <w:rPr>
+                <w:rFonts w:eastAsia="Times New Roman" w:cs="Calibri" w:ascii="Arial" w:hAnsi="Arial"/>
+                <w:b w:val="false"/>
+                <w:bCs/>
+                <w:i w:val="false"/>
+                <w:iCs w:val="false"/>
+                <w:color w:val="000000"/>
+                <w:sz w:val="20"/>
+                <w:szCs w:val="20"/>
+                <w:lang w:val="es-MX" w:eastAsia="es-MX"/>
+              </w:rPr>
+              <w:t>}</w:t>
+            </w:r>
+          </w:p>
+          <w:p>
+            <w:pPr>
+              <w:pStyle w:val="Normal"/>
+              <w:spacing w:lineRule="auto" w:line="240" w:before="0" w:after="0"/>
+              <w:cnfStyle w:val="100000000000" w:firstRow="1" w:lastRow="0" w:firstColumn="0" w:lastColumn="0" w:oddVBand="0" w:evenVBand="0" w:oddHBand="0" w:evenHBand="0" w:firstRowFirstColumn="0" w:firstRowLastColumn="0" w:lastRowFirstColumn="0" w:lastRowLastColumn="0"/>
+              <w:rPr>
+                <w:rFonts w:ascii="Arial" w:hAnsi="Arial"/>
+                <w:sz w:val="20"/>
+                <w:szCs w:val="20"/>
+              </w:rPr>
+            </w:pPr>
+            <w:r>
+              <w:rPr>
+                <w:rFonts w:eastAsia="Times New Roman" w:cs="Calibri" w:ascii="Arial" w:hAnsi="Arial"/>
+                <w:b/>
+                <w:bCs/>
+                <w:i w:val="false"/>
+                <w:iCs w:val="false"/>
+                <w:color w:val="000000"/>
+                <w:kern w:val="0"/>
+                <w:sz w:val="20"/>
+                <w:szCs w:val="20"/>
+                <w:lang w:val="es-MX" w:eastAsia="es-MX" w:bidi="ar-SA"/>
+              </w:rPr>
+              <w:t>Institución emisora</w:t>
+            </w:r>
+            <w:r>
+              <w:rPr>
+                <w:rFonts w:eastAsia="Times New Roman" w:cs="Calibri" w:ascii="Arial" w:hAnsi="Arial"/>
+                <w:b/>
+                <w:bCs/>
+                <w:i w:val="false"/>
+                <w:iCs w:val="false"/>
+                <w:color w:val="000000"/>
+                <w:sz w:val="20"/>
+                <w:szCs w:val="20"/>
+                <w:lang w:val="es-MX" w:eastAsia="es-MX"/>
+              </w:rPr>
+              <w:t>:</w:t>
+            </w:r>
+            <w:r>
+              <w:rPr>
+                <w:rFonts w:eastAsia="Times New Roman" w:cs="Calibri" w:ascii="Arial" w:hAnsi="Arial"/>
+                <w:b w:val="false"/>
+                <w:bCs/>
+                <w:i w:val="false"/>
+                <w:iCs w:val="false"/>
+                <w:color w:val="000000"/>
+                <w:sz w:val="20"/>
+                <w:szCs w:val="20"/>
+                <w:lang w:val="es-MX" w:eastAsia="es-MX"/>
+              </w:rPr>
+              <w:t xml:space="preserve"> ${</w:t>
+            </w:r>
+            <w:r>
+              <w:rPr>
+                <w:rFonts w:eastAsia="Times New Roman" w:cs="Calibri" w:ascii="Arial" w:hAnsi="Arial"/>
+                <w:b w:val="false"/>
+                <w:bCs/>
+                <w:i w:val="false"/>
+                <w:iCs w:val="false"/>
+                <w:color w:val="000000"/>
+                <w:kern w:val="0"/>
+                <w:sz w:val="20"/>
+                <w:szCs w:val="20"/>
+                <w:lang w:val="es-MX" w:eastAsia="es-MX" w:bidi="ar-SA"/>
+              </w:rPr>
+              <w:t>institucion_emisora</w:t>
+            </w:r>
+            <w:r>
+              <w:rPr>
+                <w:rFonts w:eastAsia="Times New Roman" w:cs="Calibri" w:ascii="Arial" w:hAnsi="Arial"/>
+                <w:b w:val="false"/>
+                <w:bCs/>
+                <w:i w:val="false"/>
+                <w:iCs w:val="false"/>
+                <w:color w:val="000000"/>
+                <w:sz w:val="20"/>
+                <w:szCs w:val="20"/>
+                <w:lang w:val="es-MX" w:eastAsia="es-MX"/>
+              </w:rPr>
+              <w:t>}</w:t>
+            </w:r>
+          </w:p>
+          <w:p>
+            <w:pPr>
+              <w:pStyle w:val="Normal"/>
+              <w:spacing w:lineRule="auto" w:line="240" w:before="0" w:after="0"/>
+              <w:cnfStyle w:val="100000000000" w:firstRow="1" w:lastRow="0" w:firstColumn="0" w:lastColumn="0" w:oddVBand="0" w:evenVBand="0" w:oddHBand="0" w:evenHBand="0" w:firstRowFirstColumn="0" w:firstRowLastColumn="0" w:lastRowFirstColumn="0" w:lastRowLastColumn="0"/>
+              <w:rPr>
+                <w:rFonts w:ascii="Arial" w:hAnsi="Arial" w:eastAsia="Times New Roman" w:cs="Calibri"/>
                 <w:i/>
                 <w:i/>
                 <w:color w:val="000000"/>
@@ -2228,75 +2444,13 @@
             </w:pPr>
             <w:r>
               <w:rPr>
-                <w:rFonts w:eastAsia="Times New Roman" w:cs="Calibri" w:ascii="Montserrat" w:hAnsi="Montserrat"/>
-                <w:b/>
-                <w:bCs/>
-                <w:i w:val="false"/>
-                <w:iCs w:val="false"/>
-                <w:color w:val="000000"/>
-                <w:kern w:val="0"/>
-                <w:sz w:val="20"/>
-                <w:szCs w:val="20"/>
-                <w:lang w:val="es-MX" w:eastAsia="es-MX" w:bidi="ar-SA"/>
-              </w:rPr>
-              <w:t>Modalidad</w:t>
-            </w:r>
-            <w:r>
-              <w:rPr>
-                <w:rFonts w:eastAsia="Times New Roman" w:cs="Calibri" w:ascii="Montserrat" w:hAnsi="Montserrat"/>
-                <w:b/>
-                <w:bCs/>
-                <w:i w:val="false"/>
-                <w:iCs w:val="false"/>
-                <w:color w:val="000000"/>
-                <w:sz w:val="20"/>
-                <w:szCs w:val="20"/>
-                <w:lang w:val="es-MX" w:eastAsia="es-MX"/>
-              </w:rPr>
-              <w:t>:</w:t>
-            </w:r>
-            <w:r>
-              <w:rPr>
-                <w:rFonts w:eastAsia="Times New Roman" w:cs="Calibri" w:ascii="Montserrat" w:hAnsi="Montserrat"/>
-                <w:b w:val="false"/>
-                <w:bCs/>
-                <w:i w:val="false"/>
-                <w:iCs w:val="false"/>
-                <w:color w:val="000000"/>
-                <w:sz w:val="20"/>
-                <w:szCs w:val="20"/>
-                <w:lang w:val="es-MX" w:eastAsia="es-MX"/>
-              </w:rPr>
-              <w:t xml:space="preserve"> ${</w:t>
-            </w:r>
-            <w:r>
-              <w:rPr>
-                <w:rFonts w:eastAsia="Times New Roman" w:cs="Calibri" w:ascii="Montserrat" w:hAnsi="Montserrat"/>
-                <w:b w:val="false"/>
-                <w:bCs/>
-                <w:i w:val="false"/>
-                <w:iCs w:val="false"/>
-                <w:color w:val="000000"/>
-                <w:kern w:val="0"/>
-                <w:sz w:val="20"/>
-                <w:szCs w:val="20"/>
-                <w:lang w:val="es-MX" w:eastAsia="es-MX" w:bidi="ar-SA"/>
-              </w:rPr>
-              <w:t>modalidad</w:t>
-            </w:r>
-            <w:r>
-              <w:rPr>
-                <w:rFonts w:eastAsia="Times New Roman" w:cs="Calibri" w:ascii="Montserrat" w:hAnsi="Montserrat"/>
-                <w:b w:val="false"/>
-                <w:bCs/>
-                <w:i w:val="false"/>
-                <w:iCs w:val="false"/>
-                <w:color w:val="000000"/>
-                <w:sz w:val="20"/>
-                <w:szCs w:val="20"/>
-                <w:lang w:val="es-MX" w:eastAsia="es-MX"/>
-              </w:rPr>
-              <w:t>}</w:t>
+                <w:rFonts w:eastAsia="Times New Roman" w:cs="Calibri" w:ascii="Arial" w:hAnsi="Arial"/>
+                <w:i/>
+                <w:color w:val="000000"/>
+                <w:sz w:val="20"/>
+                <w:szCs w:val="20"/>
+                <w:lang w:eastAsia="es-MX"/>
+              </w:rPr>
             </w:r>
           </w:p>
           <w:p>
@@ -2305,209 +2459,14 @@
               <w:spacing w:lineRule="auto" w:line="240" w:before="0" w:after="0"/>
               <w:cnfStyle w:val="100000000000" w:firstRow="1" w:lastRow="0" w:firstColumn="0" w:lastColumn="0" w:oddVBand="0" w:evenVBand="0" w:oddHBand="0" w:evenHBand="0" w:firstRowFirstColumn="0" w:firstRowLastColumn="0" w:lastRowFirstColumn="0" w:lastRowLastColumn="0"/>
               <w:rPr>
-                <w:rFonts w:ascii="Montserrat" w:hAnsi="Montserrat" w:eastAsia="Times New Roman" w:cs="Calibri"/>
-                <w:i/>
-                <w:i/>
-                <w:color w:val="000000"/>
-                <w:sz w:val="20"/>
-                <w:szCs w:val="20"/>
-                <w:lang w:eastAsia="es-MX"/>
-              </w:rPr>
-            </w:pPr>
-            <w:r>
-              <w:rPr>
-                <w:rFonts w:eastAsia="Times New Roman" w:cs="Calibri" w:ascii="Montserrat" w:hAnsi="Montserrat"/>
-                <w:b/>
-                <w:bCs/>
-                <w:i w:val="false"/>
-                <w:iCs w:val="false"/>
-                <w:color w:val="000000"/>
-                <w:kern w:val="0"/>
-                <w:sz w:val="20"/>
-                <w:szCs w:val="20"/>
-                <w:lang w:val="es-MX" w:eastAsia="es-MX" w:bidi="ar-SA"/>
-              </w:rPr>
-              <w:t>Nombre de certificación</w:t>
-            </w:r>
-            <w:r>
-              <w:rPr>
-                <w:rFonts w:eastAsia="Times New Roman" w:cs="Calibri" w:ascii="Montserrat" w:hAnsi="Montserrat"/>
-                <w:b/>
-                <w:bCs/>
-                <w:i w:val="false"/>
-                <w:iCs w:val="false"/>
-                <w:color w:val="000000"/>
-                <w:sz w:val="20"/>
-                <w:szCs w:val="20"/>
-                <w:lang w:val="es-MX" w:eastAsia="es-MX"/>
-              </w:rPr>
-              <w:t>:</w:t>
-            </w:r>
-            <w:r>
-              <w:rPr>
-                <w:rFonts w:eastAsia="Times New Roman" w:cs="Calibri" w:ascii="Montserrat" w:hAnsi="Montserrat"/>
-                <w:b w:val="false"/>
-                <w:bCs/>
-                <w:i w:val="false"/>
-                <w:iCs w:val="false"/>
-                <w:color w:val="000000"/>
-                <w:sz w:val="20"/>
-                <w:szCs w:val="20"/>
-                <w:lang w:val="es-MX" w:eastAsia="es-MX"/>
-              </w:rPr>
-              <w:t xml:space="preserve"> ${</w:t>
-            </w:r>
-            <w:r>
-              <w:rPr>
-                <w:rFonts w:eastAsia="Times New Roman" w:cs="Calibri" w:ascii="Montserrat" w:hAnsi="Montserrat"/>
-                <w:b w:val="false"/>
-                <w:bCs/>
-                <w:i w:val="false"/>
-                <w:iCs w:val="false"/>
-                <w:color w:val="000000"/>
-                <w:kern w:val="0"/>
-                <w:sz w:val="20"/>
-                <w:szCs w:val="20"/>
-                <w:lang w:val="es-MX" w:eastAsia="es-MX" w:bidi="ar-SA"/>
-              </w:rPr>
-              <w:t>nombre_cert</w:t>
-            </w:r>
-            <w:r>
-              <w:rPr>
-                <w:rFonts w:eastAsia="Times New Roman" w:cs="Calibri" w:ascii="Montserrat" w:hAnsi="Montserrat"/>
-                <w:b w:val="false"/>
-                <w:bCs/>
-                <w:i w:val="false"/>
-                <w:iCs w:val="false"/>
-                <w:color w:val="000000"/>
-                <w:sz w:val="20"/>
-                <w:szCs w:val="20"/>
-                <w:lang w:val="es-MX" w:eastAsia="es-MX"/>
-              </w:rPr>
-              <w:t>}</w:t>
-            </w:r>
-          </w:p>
-          <w:p>
-            <w:pPr>
-              <w:pStyle w:val="Normal"/>
-              <w:spacing w:lineRule="auto" w:line="240" w:before="0" w:after="0"/>
-              <w:cnfStyle w:val="100000000000" w:firstRow="1" w:lastRow="0" w:firstColumn="0" w:lastColumn="0" w:oddVBand="0" w:evenVBand="0" w:oddHBand="0" w:evenHBand="0" w:firstRowFirstColumn="0" w:firstRowLastColumn="0" w:lastRowFirstColumn="0" w:lastRowLastColumn="0"/>
-              <w:rPr>
-                <w:rFonts w:ascii="Montserrat" w:hAnsi="Montserrat" w:eastAsia="Times New Roman" w:cs="Calibri"/>
-                <w:i/>
-                <w:i/>
-                <w:color w:val="000000"/>
-                <w:sz w:val="20"/>
-                <w:szCs w:val="20"/>
-                <w:lang w:eastAsia="es-MX"/>
-              </w:rPr>
-            </w:pPr>
-            <w:r>
-              <w:rPr>
-                <w:rFonts w:eastAsia="Times New Roman" w:cs="Calibri" w:ascii="Montserrat" w:hAnsi="Montserrat"/>
-                <w:b/>
-                <w:bCs/>
-                <w:i w:val="false"/>
-                <w:iCs w:val="false"/>
-                <w:color w:val="000000"/>
-                <w:kern w:val="0"/>
-                <w:sz w:val="20"/>
-                <w:szCs w:val="20"/>
-                <w:lang w:val="es-MX" w:eastAsia="es-MX" w:bidi="ar-SA"/>
-              </w:rPr>
-              <w:t>Institución emisora</w:t>
-            </w:r>
-            <w:r>
-              <w:rPr>
-                <w:rFonts w:eastAsia="Times New Roman" w:cs="Calibri" w:ascii="Montserrat" w:hAnsi="Montserrat"/>
-                <w:b/>
-                <w:bCs/>
-                <w:i w:val="false"/>
-                <w:iCs w:val="false"/>
-                <w:color w:val="000000"/>
-                <w:sz w:val="20"/>
-                <w:szCs w:val="20"/>
-                <w:lang w:val="es-MX" w:eastAsia="es-MX"/>
-              </w:rPr>
-              <w:t>:</w:t>
-            </w:r>
-            <w:r>
-              <w:rPr>
-                <w:rFonts w:eastAsia="Times New Roman" w:cs="Calibri" w:ascii="Montserrat" w:hAnsi="Montserrat"/>
-                <w:b w:val="false"/>
-                <w:bCs/>
-                <w:i w:val="false"/>
-                <w:iCs w:val="false"/>
-                <w:color w:val="000000"/>
-                <w:sz w:val="20"/>
-                <w:szCs w:val="20"/>
-                <w:lang w:val="es-MX" w:eastAsia="es-MX"/>
-              </w:rPr>
-              <w:t xml:space="preserve"> ${</w:t>
-            </w:r>
-            <w:r>
-              <w:rPr>
-                <w:rFonts w:eastAsia="Times New Roman" w:cs="Calibri" w:ascii="Montserrat" w:hAnsi="Montserrat"/>
-                <w:b w:val="false"/>
-                <w:bCs/>
-                <w:i w:val="false"/>
-                <w:iCs w:val="false"/>
-                <w:color w:val="000000"/>
-                <w:kern w:val="0"/>
-                <w:sz w:val="20"/>
-                <w:szCs w:val="20"/>
-                <w:lang w:val="es-MX" w:eastAsia="es-MX" w:bidi="ar-SA"/>
-              </w:rPr>
-              <w:t>institucion_emisora</w:t>
-            </w:r>
-            <w:r>
-              <w:rPr>
-                <w:rFonts w:eastAsia="Times New Roman" w:cs="Calibri" w:ascii="Montserrat" w:hAnsi="Montserrat"/>
-                <w:b w:val="false"/>
-                <w:bCs/>
-                <w:i w:val="false"/>
-                <w:iCs w:val="false"/>
-                <w:color w:val="000000"/>
-                <w:sz w:val="20"/>
-                <w:szCs w:val="20"/>
-                <w:lang w:val="es-MX" w:eastAsia="es-MX"/>
-              </w:rPr>
-              <w:t>}</w:t>
-            </w:r>
-          </w:p>
-          <w:p>
-            <w:pPr>
-              <w:pStyle w:val="Normal"/>
-              <w:spacing w:lineRule="auto" w:line="240" w:before="0" w:after="0"/>
-              <w:cnfStyle w:val="100000000000" w:firstRow="1" w:lastRow="0" w:firstColumn="0" w:lastColumn="0" w:oddVBand="0" w:evenVBand="0" w:oddHBand="0" w:evenHBand="0" w:firstRowFirstColumn="0" w:firstRowLastColumn="0" w:lastRowFirstColumn="0" w:lastRowLastColumn="0"/>
-              <w:rPr>
-                <w:rFonts w:ascii="Montserrat" w:hAnsi="Montserrat" w:eastAsia="Times New Roman" w:cs="Calibri"/>
-                <w:i/>
-                <w:i/>
-                <w:color w:val="000000"/>
-                <w:sz w:val="20"/>
-                <w:szCs w:val="20"/>
-                <w:lang w:eastAsia="es-MX"/>
-              </w:rPr>
-            </w:pPr>
-            <w:r>
-              <w:rPr/>
-            </w:r>
-          </w:p>
-          <w:p>
-            <w:pPr>
-              <w:pStyle w:val="Normal"/>
-              <w:spacing w:lineRule="auto" w:line="240" w:before="0" w:after="0"/>
-              <w:cnfStyle w:val="100000000000" w:firstRow="1" w:lastRow="0" w:firstColumn="0" w:lastColumn="0" w:oddVBand="0" w:evenVBand="0" w:oddHBand="0" w:evenHBand="0" w:firstRowFirstColumn="0" w:firstRowLastColumn="0" w:lastRowFirstColumn="0" w:lastRowLastColumn="0"/>
-              <w:rPr>
-                <w:i w:val="false"/>
-                <w:i w:val="false"/>
-                <w:iCs w:val="false"/>
-              </w:rPr>
-            </w:pPr>
-            <w:r>
-              <w:rPr>
-                <w:rFonts w:eastAsia="Times New Roman" w:cs="Calibri" w:ascii="Montserrat" w:hAnsi="Montserrat"/>
+                <w:rFonts w:ascii="Arial" w:hAnsi="Arial"/>
+                <w:sz w:val="20"/>
+                <w:szCs w:val="20"/>
+              </w:rPr>
+            </w:pPr>
+            <w:r>
+              <w:rPr>
+                <w:rFonts w:eastAsia="Times New Roman" w:cs="Calibri" w:ascii="Arial" w:hAnsi="Arial"/>
                 <w:b w:val="false"/>
                 <w:bCs/>
                 <w:i w:val="false"/>
@@ -2541,16 +2500,17 @@
               <w:spacing w:lineRule="auto" w:line="240" w:before="0" w:after="0"/>
               <w:jc w:val="center"/>
               <w:rPr>
-                <w:rFonts w:ascii="Montserrat" w:hAnsi="Montserrat" w:eastAsia="Times New Roman" w:cs="Calibri"/>
-                <w:color w:val="000000"/>
-                <w:sz w:val="20"/>
-                <w:szCs w:val="20"/>
-                <w:lang w:eastAsia="es-MX"/>
-              </w:rPr>
-            </w:pPr>
-            <w:r>
-              <w:rPr>
-                <w:rFonts w:eastAsia="Times New Roman" w:cs="Calibri" w:ascii="Montserrat" w:hAnsi="Montserrat"/>
+                <w:rFonts w:ascii="Arial" w:hAnsi="Arial"/>
+                <w:b/>
+                <w:b/>
+                <w:bCs/>
+                <w:sz w:val="20"/>
+                <w:szCs w:val="20"/>
+              </w:rPr>
+            </w:pPr>
+            <w:r>
+              <w:rPr>
+                <w:rFonts w:eastAsia="Times New Roman" w:cs="Calibri" w:ascii="Arial" w:hAnsi="Arial"/>
                 <w:b/>
                 <w:bCs/>
                 <w:color w:val="000000"/>
@@ -2575,18 +2535,14 @@
               <w:spacing w:lineRule="auto" w:line="240" w:before="0" w:after="0"/>
               <w:cnfStyle w:val="100000000000" w:firstRow="1" w:lastRow="0" w:firstColumn="0" w:lastColumn="0" w:oddVBand="0" w:evenVBand="0" w:oddHBand="0" w:evenHBand="0" w:firstRowFirstColumn="0" w:firstRowLastColumn="0" w:lastRowFirstColumn="0" w:lastRowLastColumn="0"/>
               <w:rPr>
-                <w:rFonts w:ascii="Montserrat" w:hAnsi="Montserrat" w:eastAsia="Times New Roman" w:cs="Calibri"/>
-                <w:i/>
-                <w:i/>
-                <w:color w:val="000000"/>
-                <w:sz w:val="20"/>
-                <w:szCs w:val="20"/>
-                <w:lang w:eastAsia="es-MX"/>
-              </w:rPr>
-            </w:pPr>
-            <w:r>
-              <w:rPr>
-                <w:rFonts w:eastAsia="Times New Roman" w:cs="Calibri" w:ascii="Montserrat" w:hAnsi="Montserrat"/>
+                <w:rFonts w:ascii="Arial" w:hAnsi="Arial"/>
+                <w:sz w:val="20"/>
+                <w:szCs w:val="20"/>
+              </w:rPr>
+            </w:pPr>
+            <w:r>
+              <w:rPr>
+                <w:rFonts w:eastAsia="Times New Roman" w:cs="Calibri" w:ascii="Arial" w:hAnsi="Arial"/>
                 <w:b w:val="false"/>
                 <w:bCs/>
                 <w:i w:val="false"/>
@@ -2618,16 +2574,17 @@
               <w:spacing w:lineRule="auto" w:line="240" w:before="0" w:after="0"/>
               <w:jc w:val="center"/>
               <w:rPr>
-                <w:rFonts w:ascii="Montserrat" w:hAnsi="Montserrat" w:eastAsia="Times New Roman" w:cs="Calibri"/>
-                <w:color w:val="000000"/>
-                <w:sz w:val="20"/>
-                <w:szCs w:val="20"/>
-                <w:lang w:eastAsia="es-MX"/>
-              </w:rPr>
-            </w:pPr>
-            <w:r>
-              <w:rPr>
-                <w:rFonts w:eastAsia="Times New Roman" w:cs="Calibri" w:ascii="Montserrat" w:hAnsi="Montserrat"/>
+                <w:rFonts w:ascii="Arial" w:hAnsi="Arial"/>
+                <w:b/>
+                <w:b/>
+                <w:bCs/>
+                <w:sz w:val="20"/>
+                <w:szCs w:val="20"/>
+              </w:rPr>
+            </w:pPr>
+            <w:r>
+              <w:rPr>
+                <w:rFonts w:eastAsia="Times New Roman" w:cs="Calibri" w:ascii="Arial" w:hAnsi="Arial"/>
                 <w:b/>
                 <w:bCs/>
                 <w:color w:val="000000"/>
@@ -2650,8 +2607,16 @@
               <w:spacing w:lineRule="auto" w:line="240" w:before="0" w:after="0"/>
               <w:cnfStyle w:val="100000000000" w:firstRow="1" w:lastRow="0" w:firstColumn="0" w:lastColumn="0" w:oddVBand="0" w:evenVBand="0" w:oddHBand="0" w:evenHBand="0" w:firstRowFirstColumn="0" w:firstRowLastColumn="0" w:lastRowFirstColumn="0" w:lastRowLastColumn="0"/>
               <w:rPr>
-                <w:rFonts w:ascii="Montserrat" w:hAnsi="Montserrat" w:eastAsia="Times New Roman" w:cs="Calibri"/>
-                <w:i w:val="false"/>
+                <w:rFonts w:ascii="Arial" w:hAnsi="Arial"/>
+                <w:sz w:val="20"/>
+                <w:szCs w:val="20"/>
+              </w:rPr>
+            </w:pPr>
+            <w:r>
+              <w:rPr>
+                <w:rFonts w:eastAsia="Times New Roman" w:cs="Calibri" w:ascii="Arial" w:hAnsi="Arial"/>
+                <w:b w:val="false"/>
+                <w:bCs/>
                 <w:i w:val="false"/>
                 <w:iCs w:val="false"/>
                 <w:color w:val="000000"/>
@@ -2659,29 +2624,16 @@
                 <w:szCs w:val="20"/>
                 <w:lang w:val="es-MX" w:eastAsia="es-MX"/>
               </w:rPr>
-            </w:pPr>
-            <w:r>
-              <w:rPr>
-                <w:rFonts w:eastAsia="Times New Roman" w:cs="Calibri" w:ascii="Montserrat" w:hAnsi="Montserrat"/>
+              <w:t>${</w:t>
+            </w:r>
+            <w:r>
+              <w:rPr>
+                <w:rFonts w:eastAsia="Times New Roman" w:cs="Calibri" w:ascii="Arial" w:hAnsi="Arial"/>
                 <w:b w:val="false"/>
                 <w:bCs/>
                 <w:i w:val="false"/>
                 <w:iCs w:val="false"/>
                 <w:color w:val="000000"/>
-                <w:sz w:val="20"/>
-                <w:szCs w:val="20"/>
-                <w:lang w:val="es-MX" w:eastAsia="es-MX"/>
-              </w:rPr>
-              <w:t>${</w:t>
-            </w:r>
-            <w:r>
-              <w:rPr>
-                <w:rFonts w:eastAsia="Times New Roman" w:cs="Calibri" w:ascii="Montserrat" w:hAnsi="Montserrat"/>
-                <w:b w:val="false"/>
-                <w:bCs/>
-                <w:i w:val="false"/>
-                <w:iCs w:val="false"/>
-                <w:color w:val="000000"/>
                 <w:kern w:val="0"/>
                 <w:sz w:val="20"/>
                 <w:szCs w:val="20"/>
@@ -2691,7 +2643,7 @@
             </w:r>
             <w:r>
               <w:rPr>
-                <w:rFonts w:eastAsia="Times New Roman" w:cs="Calibri" w:ascii="Montserrat" w:hAnsi="Montserrat"/>
+                <w:rFonts w:eastAsia="Times New Roman" w:cs="Calibri" w:ascii="Arial" w:hAnsi="Arial"/>
                 <w:b w:val="false"/>
                 <w:bCs/>
                 <w:i w:val="false"/>
@@ -2710,8 +2662,14 @@
               <w:spacing w:lineRule="auto" w:line="240" w:before="120" w:after="120"/>
               <w:cnfStyle w:val="000000000000" w:firstRow="0" w:lastRow="0" w:firstColumn="0" w:lastColumn="0" w:oddVBand="0" w:evenVBand="0" w:oddHBand="0" w:evenHBand="0" w:firstRowFirstColumn="0" w:firstRowLastColumn="0" w:lastRowFirstColumn="0" w:lastRowLastColumn="0"/>
               <w:rPr>
-                <w:rFonts w:ascii="Montserrat" w:hAnsi="Montserrat" w:eastAsia="Times New Roman" w:cs="Calibri"/>
-                <w:i w:val="false"/>
+                <w:rFonts w:ascii="Arial" w:hAnsi="Arial"/>
+                <w:sz w:val="20"/>
+                <w:szCs w:val="20"/>
+              </w:rPr>
+            </w:pPr>
+            <w:r>
+              <w:rPr>
+                <w:rFonts w:eastAsia="Times New Roman" w:cs="Calibri" w:ascii="Arial" w:hAnsi="Arial"/>
                 <w:i w:val="false"/>
                 <w:iCs w:val="false"/>
                 <w:color w:val="000000"/>
@@ -2719,10 +2677,24 @@
                 <w:szCs w:val="20"/>
                 <w:lang w:val="es-MX" w:eastAsia="es-MX"/>
               </w:rPr>
-            </w:pPr>
-            <w:r>
-              <w:rPr>
-                <w:rFonts w:eastAsia="Times New Roman" w:cs="Calibri" w:ascii="Montserrat" w:hAnsi="Montserrat"/>
+              <w:t>${</w:t>
+            </w:r>
+            <w:r>
+              <w:rPr>
+                <w:rFonts w:eastAsia="Times New Roman" w:cs="Calibri" w:ascii="Arial" w:hAnsi="Arial"/>
+                <w:i w:val="false"/>
+                <w:iCs w:val="false"/>
+                <w:color w:val="000000"/>
+                <w:kern w:val="0"/>
+                <w:sz w:val="20"/>
+                <w:szCs w:val="20"/>
+                <w:lang w:val="es-MX" w:eastAsia="es-MX" w:bidi="ar-SA"/>
+              </w:rPr>
+              <w:t>nombre_curso</w:t>
+            </w:r>
+            <w:r>
+              <w:rPr>
+                <w:rFonts w:eastAsia="Times New Roman" w:cs="Calibri" w:ascii="Arial" w:hAnsi="Arial"/>
                 <w:i w:val="false"/>
                 <w:iCs w:val="false"/>
                 <w:color w:val="000000"/>
@@ -2730,11 +2702,39 @@
                 <w:szCs w:val="20"/>
                 <w:lang w:val="es-MX" w:eastAsia="es-MX"/>
               </w:rPr>
-              <w:t>${</w:t>
-            </w:r>
-            <w:r>
-              <w:rPr>
-                <w:rFonts w:eastAsia="Times New Roman" w:cs="Calibri" w:ascii="Montserrat" w:hAnsi="Montserrat"/>
+              <w:t>}</w:t>
+            </w:r>
+          </w:p>
+          <w:p>
+            <w:pPr>
+              <w:pStyle w:val="Normal"/>
+              <w:spacing w:lineRule="auto" w:line="240" w:before="0" w:after="0"/>
+              <w:cnfStyle w:val="100000000000" w:firstRow="1" w:lastRow="0" w:firstColumn="0" w:lastColumn="0" w:oddVBand="0" w:evenVBand="0" w:oddHBand="0" w:evenHBand="0" w:firstRowFirstColumn="0" w:firstRowLastColumn="0" w:lastRowFirstColumn="0" w:lastRowLastColumn="0"/>
+              <w:rPr>
+                <w:rFonts w:ascii="Arial" w:hAnsi="Arial"/>
+                <w:sz w:val="20"/>
+                <w:szCs w:val="20"/>
+              </w:rPr>
+            </w:pPr>
+            <w:r>
+              <w:rPr>
+                <w:rFonts w:eastAsia="Times New Roman" w:cs="Calibri" w:ascii="Arial" w:hAnsi="Arial"/>
+                <w:b w:val="false"/>
+                <w:bCs/>
+                <w:i w:val="false"/>
+                <w:iCs w:val="false"/>
+                <w:color w:val="000000"/>
+                <w:sz w:val="20"/>
+                <w:szCs w:val="20"/>
+                <w:lang w:val="es-MX" w:eastAsia="es-MX"/>
+              </w:rPr>
+              <w:t>${/</w:t>
+            </w:r>
+            <w:r>
+              <w:rPr>
+                <w:rFonts w:eastAsia="Times New Roman" w:cs="Calibri" w:ascii="Arial" w:hAnsi="Arial"/>
+                <w:b w:val="false"/>
+                <w:bCs/>
                 <w:i w:val="false"/>
                 <w:iCs w:val="false"/>
                 <w:color w:val="000000"/>
@@ -2743,69 +2743,11 @@
                 <w:szCs w:val="20"/>
                 <w:lang w:val="es-MX" w:eastAsia="es-MX" w:bidi="ar-SA"/>
               </w:rPr>
-              <w:t>nombre_curso</w:t>
-            </w:r>
-            <w:r>
-              <w:rPr>
-                <w:rFonts w:eastAsia="Times New Roman" w:cs="Calibri" w:ascii="Montserrat" w:hAnsi="Montserrat"/>
-                <w:i w:val="false"/>
-                <w:iCs w:val="false"/>
-                <w:color w:val="000000"/>
-                <w:sz w:val="20"/>
-                <w:szCs w:val="20"/>
-                <w:lang w:val="es-MX" w:eastAsia="es-MX"/>
-              </w:rPr>
-              <w:t>}</w:t>
-            </w:r>
-          </w:p>
-          <w:p>
-            <w:pPr>
-              <w:pStyle w:val="Normal"/>
-              <w:spacing w:lineRule="auto" w:line="240" w:before="0" w:after="0"/>
-              <w:cnfStyle w:val="100000000000" w:firstRow="1" w:lastRow="0" w:firstColumn="0" w:lastColumn="0" w:oddVBand="0" w:evenVBand="0" w:oddHBand="0" w:evenHBand="0" w:firstRowFirstColumn="0" w:firstRowLastColumn="0" w:lastRowFirstColumn="0" w:lastRowLastColumn="0"/>
-              <w:rPr>
-                <w:rFonts w:ascii="Montserrat" w:hAnsi="Montserrat" w:eastAsia="Times New Roman" w:cs="Calibri"/>
-                <w:i w:val="false"/>
-                <w:i w:val="false"/>
-                <w:iCs w:val="false"/>
-                <w:color w:val="000000"/>
-                <w:sz w:val="20"/>
-                <w:szCs w:val="20"/>
-                <w:lang w:val="es-MX" w:eastAsia="es-MX"/>
-              </w:rPr>
-            </w:pPr>
-            <w:r>
-              <w:rPr>
-                <w:rFonts w:eastAsia="Times New Roman" w:cs="Calibri" w:ascii="Montserrat" w:hAnsi="Montserrat"/>
-                <w:b w:val="false"/>
-                <w:bCs/>
-                <w:i w:val="false"/>
-                <w:iCs w:val="false"/>
-                <w:color w:val="000000"/>
-                <w:sz w:val="20"/>
-                <w:szCs w:val="20"/>
-                <w:lang w:val="es-MX" w:eastAsia="es-MX"/>
-              </w:rPr>
-              <w:t>${/</w:t>
-            </w:r>
-            <w:r>
-              <w:rPr>
-                <w:rFonts w:eastAsia="Times New Roman" w:cs="Calibri" w:ascii="Montserrat" w:hAnsi="Montserrat"/>
-                <w:b w:val="false"/>
-                <w:bCs/>
-                <w:i w:val="false"/>
-                <w:iCs w:val="false"/>
-                <w:color w:val="000000"/>
-                <w:kern w:val="0"/>
-                <w:sz w:val="20"/>
-                <w:szCs w:val="20"/>
-                <w:lang w:val="es-MX" w:eastAsia="es-MX" w:bidi="ar-SA"/>
-              </w:rPr>
               <w:t>cursos_sdpc</w:t>
             </w:r>
             <w:r>
               <w:rPr>
-                <w:rFonts w:eastAsia="Times New Roman" w:cs="Calibri" w:ascii="Montserrat" w:hAnsi="Montserrat"/>
+                <w:rFonts w:eastAsia="Times New Roman" w:cs="Calibri" w:ascii="Arial" w:hAnsi="Arial"/>
                 <w:b w:val="false"/>
                 <w:bCs/>
                 <w:i w:val="false"/>
@@ -2892,16 +2834,14 @@
         <w:pStyle w:val="Normal"/>
         <w:spacing w:lineRule="auto" w:line="240" w:before="0" w:after="0"/>
         <w:rPr>
-          <w:rFonts w:ascii="Montserrat" w:hAnsi="Montserrat" w:eastAsia="Times New Roman" w:cs="Calibri"/>
-          <w:color w:val="000000"/>
-          <w:sz w:val="20"/>
-          <w:szCs w:val="20"/>
-          <w:lang w:eastAsia="es-MX"/>
+          <w:rFonts w:ascii="Arial" w:hAnsi="Arial"/>
+          <w:sz w:val="20"/>
+          <w:szCs w:val="20"/>
         </w:rPr>
       </w:pPr>
       <w:r>
         <w:rPr>
-          <w:rFonts w:eastAsia="Times New Roman" w:cs="Calibri" w:ascii="Montserrat" w:hAnsi="Montserrat"/>
+          <w:rFonts w:eastAsia="Times New Roman" w:cs="Calibri" w:ascii="Arial" w:hAnsi="Arial"/>
           <w:color w:val="000000"/>
           <w:sz w:val="20"/>
           <w:szCs w:val="20"/>
@@ -2911,7 +2851,7 @@
       </w:r>
       <w:r>
         <w:rPr>
-          <w:rFonts w:eastAsia="Times New Roman" w:cs="Calibri" w:ascii="Montserrat" w:hAnsi="Montserrat"/>
+          <w:rFonts w:eastAsia="Times New Roman" w:cs="Calibri" w:ascii="Arial" w:hAnsi="Arial"/>
           <w:color w:val="000000"/>
           <w:sz w:val="20"/>
           <w:szCs w:val="20"/>
@@ -2921,7 +2861,7 @@
       </w:r>
       <w:r>
         <w:rPr>
-          <w:rFonts w:eastAsia="Times New Roman" w:cs="Calibri" w:ascii="Montserrat" w:hAnsi="Montserrat"/>
+          <w:rFonts w:eastAsia="Times New Roman" w:cs="Calibri" w:ascii="Arial" w:hAnsi="Arial"/>
           <w:color w:val="000000"/>
           <w:sz w:val="20"/>
           <w:szCs w:val="20"/>
@@ -2931,7 +2871,7 @@
       </w:r>
       <w:r>
         <w:rPr>
-          <w:rFonts w:eastAsia="Times New Roman" w:cs="Calibri" w:ascii="Montserrat" w:hAnsi="Montserrat"/>
+          <w:rFonts w:eastAsia="Times New Roman" w:cs="Calibri" w:ascii="Arial" w:hAnsi="Arial"/>
           <w:color w:val="000000"/>
           <w:sz w:val="20"/>
           <w:szCs w:val="20"/>
@@ -2945,7 +2885,7 @@
         <w:pStyle w:val="Normal"/>
         <w:spacing w:lineRule="auto" w:line="240" w:before="0" w:after="0"/>
         <w:rPr>
-          <w:rFonts w:ascii="Montserrat" w:hAnsi="Montserrat" w:eastAsia="Times New Roman" w:cs="Calibri"/>
+          <w:rFonts w:ascii="Arial" w:hAnsi="Arial" w:eastAsia="Times New Roman" w:cs="Calibri"/>
           <w:color w:val="000000"/>
           <w:sz w:val="20"/>
           <w:szCs w:val="20"/>
@@ -2954,11 +2894,11 @@
       </w:pPr>
       <w:r>
         <w:rPr>
-          <w:rFonts w:eastAsia="Times New Roman" w:cs="Calibri" w:ascii="Montserrat" w:hAnsi="Montserrat"/>
+          <w:rFonts w:eastAsia="Times New Roman" w:cs="Calibri" w:ascii="Arial" w:hAnsi="Arial"/>
           <w:color w:val="000000"/>
           <w:sz w:val="20"/>
           <w:szCs w:val="20"/>
-          <w:lang w:val="en-CA" w:eastAsia="es-MX"/>
+          <w:lang w:eastAsia="es-MX"/>
         </w:rPr>
       </w:r>
     </w:p>
@@ -2968,16 +2908,14 @@
         <w:spacing w:lineRule="auto" w:line="240" w:before="0" w:after="0"/>
         <w:jc w:val="center"/>
         <w:rPr>
-          <w:rFonts w:ascii="Montserrat" w:hAnsi="Montserrat" w:eastAsia="Times New Roman" w:cs="Calibri"/>
-          <w:color w:val="000000"/>
-          <w:sz w:val="20"/>
-          <w:szCs w:val="20"/>
-          <w:lang w:val="en-CA" w:eastAsia="es-MX"/>
+          <w:rFonts w:ascii="Arial" w:hAnsi="Arial"/>
+          <w:sz w:val="20"/>
+          <w:szCs w:val="20"/>
         </w:rPr>
       </w:pPr>
       <w:r>
         <w:rPr>
-          <w:rFonts w:eastAsia="Times New Roman" w:cs="Calibri" w:ascii="Montserrat" w:hAnsi="Montserrat"/>
+          <w:rFonts w:eastAsia="Times New Roman" w:cs="Calibri" w:ascii="Arial" w:hAnsi="Arial"/>
           <w:color w:val="000000"/>
           <w:sz w:val="20"/>
           <w:szCs w:val="20"/>
@@ -2992,16 +2930,14 @@
         <w:spacing w:lineRule="auto" w:line="240" w:before="0" w:after="0"/>
         <w:jc w:val="center"/>
         <w:rPr>
-          <w:rFonts w:ascii="Montserrat" w:hAnsi="Montserrat" w:eastAsia="Times New Roman" w:cs="Calibri"/>
-          <w:color w:val="000000"/>
-          <w:sz w:val="20"/>
-          <w:szCs w:val="20"/>
-          <w:lang w:val="en-CA" w:eastAsia="es-MX"/>
+          <w:rFonts w:ascii="Arial" w:hAnsi="Arial"/>
+          <w:sz w:val="20"/>
+          <w:szCs w:val="20"/>
         </w:rPr>
       </w:pPr>
       <w:r>
         <w:rPr>
-          <w:rFonts w:eastAsia="Times New Roman" w:cs="Calibri" w:ascii="Montserrat" w:hAnsi="Montserrat"/>
+          <w:rFonts w:eastAsia="Times New Roman" w:cs="Calibri" w:ascii="Arial" w:hAnsi="Arial"/>
           <w:color w:val="000000"/>
           <w:sz w:val="20"/>
           <w:szCs w:val="20"/>
@@ -3016,7 +2952,7 @@
         <w:spacing w:lineRule="auto" w:line="240" w:before="0" w:after="0"/>
         <w:jc w:val="center"/>
         <w:rPr>
-          <w:rFonts w:ascii="Montserrat" w:hAnsi="Montserrat" w:eastAsia="Times New Roman" w:cs="Calibri"/>
+          <w:rFonts w:ascii="Arial" w:hAnsi="Arial" w:eastAsia="Times New Roman" w:cs="Calibri"/>
           <w:color w:val="000000"/>
           <w:sz w:val="20"/>
           <w:szCs w:val="20"/>
@@ -3025,7 +2961,7 @@
       </w:pPr>
       <w:r>
         <w:rPr>
-          <w:rFonts w:eastAsia="Times New Roman" w:cs="Calibri" w:ascii="Montserrat" w:hAnsi="Montserrat"/>
+          <w:rFonts w:eastAsia="Times New Roman" w:cs="Calibri" w:ascii="Arial" w:hAnsi="Arial"/>
           <w:color w:val="000000"/>
           <w:sz w:val="20"/>
           <w:szCs w:val="20"/>
@@ -3039,7 +2975,7 @@
         <w:spacing w:lineRule="auto" w:line="240" w:before="0" w:after="0"/>
         <w:jc w:val="center"/>
         <w:rPr>
-          <w:rFonts w:ascii="Montserrat" w:hAnsi="Montserrat" w:eastAsia="Times New Roman" w:cs="Calibri"/>
+          <w:rFonts w:ascii="Arial" w:hAnsi="Arial" w:eastAsia="Times New Roman" w:cs="Calibri"/>
           <w:color w:val="000000"/>
           <w:sz w:val="20"/>
           <w:szCs w:val="20"/>
@@ -3048,7 +2984,7 @@
       </w:pPr>
       <w:r>
         <w:rPr>
-          <w:rFonts w:eastAsia="Times New Roman" w:cs="Calibri" w:ascii="Montserrat" w:hAnsi="Montserrat"/>
+          <w:rFonts w:eastAsia="Times New Roman" w:cs="Calibri" w:ascii="Arial" w:hAnsi="Arial"/>
           <w:color w:val="000000"/>
           <w:sz w:val="20"/>
           <w:szCs w:val="20"/>
@@ -3061,16 +2997,14 @@
         <w:pStyle w:val="Normal"/>
         <w:spacing w:lineRule="auto" w:line="240" w:before="0" w:after="0"/>
         <w:rPr>
-          <w:rFonts w:ascii="Montserrat" w:hAnsi="Montserrat" w:eastAsia="Times New Roman" w:cs="Calibri"/>
-          <w:color w:val="000000"/>
-          <w:sz w:val="20"/>
-          <w:szCs w:val="20"/>
-          <w:lang w:eastAsia="es-MX"/>
+          <w:rFonts w:ascii="Arial" w:hAnsi="Arial"/>
+          <w:sz w:val="20"/>
+          <w:szCs w:val="20"/>
         </w:rPr>
       </w:pPr>
       <w:r>
         <w:rPr>
-          <w:rFonts w:eastAsia="Times New Roman" w:cs="Calibri" w:ascii="Montserrat" w:hAnsi="Montserrat"/>
+          <w:rFonts w:eastAsia="Times New Roman" w:cs="Calibri" w:ascii="Arial" w:hAnsi="Arial"/>
           <w:color w:val="000000"/>
           <w:sz w:val="20"/>
           <w:szCs w:val="20"/>
@@ -3080,7 +3014,7 @@
       </w:r>
       <w:r>
         <w:rPr>
-          <w:rFonts w:eastAsia="Times New Roman" w:cs="Calibri" w:ascii="Montserrat" w:hAnsi="Montserrat"/>
+          <w:rFonts w:eastAsia="Times New Roman" w:cs="Calibri" w:ascii="Arial" w:hAnsi="Arial"/>
           <w:color w:val="000000"/>
           <w:sz w:val="20"/>
           <w:szCs w:val="20"/>
@@ -3090,7 +3024,7 @@
       </w:r>
       <w:r>
         <w:rPr>
-          <w:rFonts w:eastAsia="Times New Roman" w:cs="Calibri" w:ascii="Montserrat" w:hAnsi="Montserrat"/>
+          <w:rFonts w:eastAsia="Times New Roman" w:cs="Calibri" w:ascii="Arial" w:hAnsi="Arial"/>
           <w:color w:val="000000"/>
           <w:sz w:val="20"/>
           <w:szCs w:val="20"/>
@@ -3100,7 +3034,7 @@
       </w:r>
       <w:r>
         <w:rPr>
-          <w:rFonts w:eastAsia="Times New Roman" w:cs="Calibri" w:ascii="Montserrat" w:hAnsi="Montserrat"/>
+          <w:rFonts w:eastAsia="Times New Roman" w:cs="Calibri" w:ascii="Arial" w:hAnsi="Arial"/>
           <w:color w:val="000000"/>
           <w:sz w:val="20"/>
           <w:szCs w:val="20"/>
@@ -3114,7 +3048,7 @@
         <w:pStyle w:val="Normal"/>
         <w:spacing w:lineRule="auto" w:line="240" w:before="0" w:after="0"/>
         <w:rPr>
-          <w:rFonts w:ascii="Montserrat" w:hAnsi="Montserrat" w:eastAsia="Times New Roman" w:cs="Calibri"/>
+          <w:rFonts w:ascii="Arial" w:hAnsi="Arial" w:eastAsia="Times New Roman" w:cs="Calibri"/>
           <w:color w:val="000000"/>
           <w:sz w:val="20"/>
           <w:szCs w:val="20"/>
@@ -3123,7 +3057,7 @@
       </w:pPr>
       <w:r>
         <w:rPr>
-          <w:rFonts w:eastAsia="Times New Roman" w:cs="Calibri" w:ascii="Montserrat" w:hAnsi="Montserrat"/>
+          <w:rFonts w:eastAsia="Times New Roman" w:cs="Calibri" w:ascii="Arial" w:hAnsi="Arial"/>
           <w:color w:val="000000"/>
           <w:sz w:val="20"/>
           <w:szCs w:val="20"/>
@@ -3136,7 +3070,7 @@
         <w:pStyle w:val="Normal"/>
         <w:spacing w:lineRule="auto" w:line="240" w:before="0" w:after="0"/>
         <w:rPr>
-          <w:rFonts w:ascii="Montserrat" w:hAnsi="Montserrat" w:eastAsia="Times New Roman" w:cs="Calibri"/>
+          <w:rFonts w:ascii="Arial" w:hAnsi="Arial" w:eastAsia="Times New Roman" w:cs="Calibri"/>
           <w:color w:val="000000"/>
           <w:sz w:val="20"/>
           <w:szCs w:val="20"/>
@@ -3145,7 +3079,7 @@
       </w:pPr>
       <w:r>
         <w:rPr>
-          <w:rFonts w:eastAsia="Times New Roman" w:cs="Calibri" w:ascii="Montserrat" w:hAnsi="Montserrat"/>
+          <w:rFonts w:eastAsia="Times New Roman" w:cs="Calibri" w:ascii="Arial" w:hAnsi="Arial"/>
           <w:color w:val="000000"/>
           <w:sz w:val="20"/>
           <w:szCs w:val="20"/>
@@ -3158,16 +3092,14 @@
         <w:pStyle w:val="Normal"/>
         <w:spacing w:lineRule="auto" w:line="240" w:before="0" w:after="0"/>
         <w:rPr>
-          <w:rFonts w:ascii="Montserrat" w:hAnsi="Montserrat" w:eastAsia="Times New Roman" w:cs="Calibri"/>
-          <w:color w:val="000000"/>
-          <w:sz w:val="20"/>
-          <w:szCs w:val="20"/>
-          <w:lang w:eastAsia="es-MX"/>
+          <w:rFonts w:ascii="Arial" w:hAnsi="Arial"/>
+          <w:sz w:val="20"/>
+          <w:szCs w:val="20"/>
         </w:rPr>
       </w:pPr>
       <w:r>
         <w:rPr>
-          <w:rFonts w:eastAsia="Times New Roman" w:cs="Calibri" w:ascii="Montserrat" w:hAnsi="Montserrat"/>
+          <w:rFonts w:eastAsia="Times New Roman" w:cs="Calibri" w:ascii="Arial" w:hAnsi="Arial"/>
           <w:color w:val="000000"/>
           <w:sz w:val="20"/>
           <w:szCs w:val="20"/>
@@ -3177,7 +3109,7 @@
       </w:r>
       <w:r>
         <w:rPr>
-          <w:rFonts w:eastAsia="Times New Roman" w:cs="Calibri" w:ascii="Montserrat" w:hAnsi="Montserrat"/>
+          <w:rFonts w:eastAsia="Times New Roman" w:cs="Calibri" w:ascii="Arial" w:hAnsi="Arial"/>
           <w:color w:val="000000"/>
           <w:sz w:val="20"/>
           <w:szCs w:val="20"/>
@@ -3187,7 +3119,7 @@
       </w:r>
       <w:r>
         <w:rPr>
-          <w:rFonts w:eastAsia="Times New Roman" w:cs="Calibri" w:ascii="Montserrat" w:hAnsi="Montserrat"/>
+          <w:rFonts w:eastAsia="Times New Roman" w:cs="Calibri" w:ascii="Arial" w:hAnsi="Arial"/>
           <w:color w:val="000000"/>
           <w:sz w:val="20"/>
           <w:szCs w:val="20"/>
@@ -3197,7 +3129,7 @@
       </w:r>
       <w:r>
         <w:rPr>
-          <w:rFonts w:eastAsia="Times New Roman" w:cs="Calibri" w:ascii="Montserrat" w:hAnsi="Montserrat"/>
+          <w:rFonts w:eastAsia="Times New Roman" w:cs="Calibri" w:ascii="Arial" w:hAnsi="Arial"/>
           <w:color w:val="000000"/>
           <w:sz w:val="20"/>
           <w:szCs w:val="20"/>
@@ -3211,7 +3143,7 @@
         <w:pStyle w:val="Normal"/>
         <w:spacing w:lineRule="auto" w:line="240" w:before="0" w:after="0"/>
         <w:rPr>
-          <w:rFonts w:ascii="Montserrat" w:hAnsi="Montserrat" w:eastAsia="Times New Roman" w:cs="Calibri"/>
+          <w:rFonts w:ascii="Arial" w:hAnsi="Arial" w:eastAsia="Times New Roman" w:cs="Calibri"/>
           <w:color w:val="000000"/>
           <w:sz w:val="20"/>
           <w:szCs w:val="20"/>
@@ -3220,11 +3152,11 @@
       </w:pPr>
       <w:r>
         <w:rPr>
-          <w:rFonts w:eastAsia="Times New Roman" w:cs="Calibri" w:ascii="Montserrat" w:hAnsi="Montserrat"/>
+          <w:rFonts w:eastAsia="Times New Roman" w:cs="Calibri" w:ascii="Arial" w:hAnsi="Arial"/>
           <w:color w:val="000000"/>
           <w:sz w:val="20"/>
           <w:szCs w:val="20"/>
-          <w:lang w:val="en-CA" w:eastAsia="es-MX"/>
+          <w:lang w:eastAsia="es-MX"/>
         </w:rPr>
       </w:r>
     </w:p>
@@ -3234,16 +3166,14 @@
         <w:spacing w:lineRule="auto" w:line="240" w:before="0" w:after="0"/>
         <w:jc w:val="center"/>
         <w:rPr>
-          <w:rFonts w:ascii="Montserrat" w:hAnsi="Montserrat" w:eastAsia="Times New Roman" w:cs="Calibri"/>
-          <w:color w:val="000000"/>
-          <w:sz w:val="20"/>
-          <w:szCs w:val="20"/>
-          <w:lang w:val="en-CA" w:eastAsia="es-MX"/>
+          <w:rFonts w:ascii="Arial" w:hAnsi="Arial"/>
+          <w:sz w:val="20"/>
+          <w:szCs w:val="20"/>
         </w:rPr>
       </w:pPr>
       <w:r>
         <w:rPr>
-          <w:rFonts w:eastAsia="Times New Roman" w:cs="Calibri" w:ascii="Montserrat" w:hAnsi="Montserrat"/>
+          <w:rFonts w:eastAsia="Times New Roman" w:cs="Calibri" w:ascii="Arial" w:hAnsi="Arial"/>
           <w:color w:val="000000"/>
           <w:sz w:val="20"/>
           <w:szCs w:val="20"/>
@@ -3258,16 +3188,14 @@
         <w:spacing w:lineRule="auto" w:line="240" w:before="0" w:after="0"/>
         <w:jc w:val="center"/>
         <w:rPr>
-          <w:rFonts w:ascii="Montserrat" w:hAnsi="Montserrat" w:eastAsia="Times New Roman" w:cs="Calibri"/>
-          <w:color w:val="000000"/>
-          <w:sz w:val="20"/>
-          <w:szCs w:val="20"/>
-          <w:lang w:val="en-CA" w:eastAsia="es-MX"/>
+          <w:rFonts w:ascii="Arial" w:hAnsi="Arial"/>
+          <w:sz w:val="20"/>
+          <w:szCs w:val="20"/>
         </w:rPr>
       </w:pPr>
       <w:r>
         <w:rPr>
-          <w:rFonts w:eastAsia="Times New Roman" w:cs="Calibri" w:ascii="Montserrat" w:hAnsi="Montserrat"/>
+          <w:rFonts w:eastAsia="Times New Roman" w:cs="Calibri" w:ascii="Arial" w:hAnsi="Arial"/>
           <w:color w:val="000000"/>
           <w:sz w:val="20"/>
           <w:szCs w:val="20"/>
@@ -3282,7 +3210,7 @@
         <w:spacing w:lineRule="auto" w:line="240" w:before="0" w:after="0"/>
         <w:jc w:val="center"/>
         <w:rPr>
-          <w:rFonts w:ascii="Montserrat" w:hAnsi="Montserrat" w:eastAsia="Times New Roman" w:cs="Calibri"/>
+          <w:rFonts w:ascii="Arial" w:hAnsi="Arial" w:eastAsia="Times New Roman" w:cs="Calibri"/>
           <w:color w:val="000000"/>
           <w:sz w:val="20"/>
           <w:szCs w:val="20"/>
@@ -3291,7 +3219,7 @@
       </w:pPr>
       <w:r>
         <w:rPr>
-          <w:rFonts w:eastAsia="Times New Roman" w:cs="Calibri" w:ascii="Montserrat" w:hAnsi="Montserrat"/>
+          <w:rFonts w:eastAsia="Times New Roman" w:cs="Calibri" w:ascii="Arial" w:hAnsi="Arial"/>
           <w:color w:val="000000"/>
           <w:sz w:val="20"/>
           <w:szCs w:val="20"/>
@@ -3305,7 +3233,7 @@
         <w:spacing w:lineRule="auto" w:line="240" w:before="0" w:after="0"/>
         <w:jc w:val="center"/>
         <w:rPr>
-          <w:rFonts w:ascii="Montserrat" w:hAnsi="Montserrat" w:eastAsia="Times New Roman" w:cs="Calibri"/>
+          <w:rFonts w:ascii="Arial" w:hAnsi="Arial" w:eastAsia="Times New Roman" w:cs="Calibri"/>
           <w:color w:val="000000"/>
           <w:sz w:val="20"/>
           <w:szCs w:val="20"/>
@@ -3314,7 +3242,7 @@
       </w:pPr>
       <w:r>
         <w:rPr>
-          <w:rFonts w:eastAsia="Times New Roman" w:cs="Calibri" w:ascii="Montserrat" w:hAnsi="Montserrat"/>
+          <w:rFonts w:eastAsia="Times New Roman" w:cs="Calibri" w:ascii="Arial" w:hAnsi="Arial"/>
           <w:color w:val="000000"/>
           <w:sz w:val="20"/>
           <w:szCs w:val="20"/>
@@ -3327,16 +3255,14 @@
         <w:pStyle w:val="Normal"/>
         <w:spacing w:lineRule="auto" w:line="240" w:before="0" w:after="0"/>
         <w:rPr>
-          <w:rFonts w:ascii="Montserrat" w:hAnsi="Montserrat" w:eastAsia="Times New Roman" w:cs="Calibri"/>
-          <w:color w:val="000000"/>
-          <w:sz w:val="20"/>
-          <w:szCs w:val="20"/>
-          <w:lang w:eastAsia="es-MX"/>
+          <w:rFonts w:ascii="Arial" w:hAnsi="Arial"/>
+          <w:sz w:val="20"/>
+          <w:szCs w:val="20"/>
         </w:rPr>
       </w:pPr>
       <w:r>
         <w:rPr>
-          <w:rFonts w:eastAsia="Times New Roman" w:cs="Calibri" w:ascii="Montserrat" w:hAnsi="Montserrat"/>
+          <w:rFonts w:eastAsia="Times New Roman" w:cs="Calibri" w:ascii="Arial" w:hAnsi="Arial"/>
           <w:color w:val="000000"/>
           <w:sz w:val="20"/>
           <w:szCs w:val="20"/>
@@ -3346,7 +3272,7 @@
       </w:r>
       <w:r>
         <w:rPr>
-          <w:rFonts w:eastAsia="Times New Roman" w:cs="Calibri" w:ascii="Montserrat" w:hAnsi="Montserrat"/>
+          <w:rFonts w:eastAsia="Times New Roman" w:cs="Calibri" w:ascii="Arial" w:hAnsi="Arial"/>
           <w:color w:val="000000"/>
           <w:sz w:val="20"/>
           <w:szCs w:val="20"/>
@@ -3356,7 +3282,7 @@
       </w:r>
       <w:r>
         <w:rPr>
-          <w:rFonts w:eastAsia="Times New Roman" w:cs="Calibri" w:ascii="Montserrat" w:hAnsi="Montserrat"/>
+          <w:rFonts w:eastAsia="Times New Roman" w:cs="Calibri" w:ascii="Arial" w:hAnsi="Arial"/>
           <w:color w:val="000000"/>
           <w:sz w:val="20"/>
           <w:szCs w:val="20"/>
@@ -3366,7 +3292,7 @@
       </w:r>
       <w:r>
         <w:rPr>
-          <w:rFonts w:eastAsia="Times New Roman" w:cs="Calibri" w:ascii="Montserrat" w:hAnsi="Montserrat"/>
+          <w:rFonts w:eastAsia="Times New Roman" w:cs="Calibri" w:ascii="Arial" w:hAnsi="Arial"/>
           <w:color w:val="000000"/>
           <w:sz w:val="20"/>
           <w:szCs w:val="20"/>
@@ -3380,7 +3306,7 @@
         <w:pStyle w:val="Normal"/>
         <w:spacing w:lineRule="auto" w:line="240" w:before="0" w:after="0"/>
         <w:rPr>
-          <w:rFonts w:ascii="Montserrat" w:hAnsi="Montserrat" w:eastAsia="Times New Roman" w:cs="Calibri"/>
+          <w:rFonts w:ascii="Arial" w:hAnsi="Arial" w:eastAsia="Times New Roman" w:cs="Calibri"/>
           <w:color w:val="000000"/>
           <w:sz w:val="20"/>
           <w:szCs w:val="20"/>
@@ -3389,7 +3315,7 @@
       </w:pPr>
       <w:r>
         <w:rPr>
-          <w:rFonts w:eastAsia="Times New Roman" w:cs="Calibri" w:ascii="Montserrat" w:hAnsi="Montserrat"/>
+          <w:rFonts w:eastAsia="Times New Roman" w:cs="Calibri" w:ascii="Arial" w:hAnsi="Arial"/>
           <w:color w:val="000000"/>
           <w:sz w:val="20"/>
           <w:szCs w:val="20"/>
@@ -3402,7 +3328,7 @@
         <w:pStyle w:val="Normal"/>
         <w:spacing w:lineRule="auto" w:line="240" w:before="0" w:after="0"/>
         <w:rPr>
-          <w:rFonts w:ascii="Montserrat" w:hAnsi="Montserrat" w:eastAsia="Times New Roman" w:cs="Calibri"/>
+          <w:rFonts w:ascii="Arial" w:hAnsi="Arial" w:eastAsia="Times New Roman" w:cs="Calibri"/>
           <w:color w:val="000000"/>
           <w:sz w:val="20"/>
           <w:szCs w:val="20"/>
@@ -3411,7 +3337,7 @@
       </w:pPr>
       <w:r>
         <w:rPr>
-          <w:rFonts w:eastAsia="Times New Roman" w:cs="Calibri" w:ascii="Montserrat" w:hAnsi="Montserrat"/>
+          <w:rFonts w:eastAsia="Times New Roman" w:cs="Calibri" w:ascii="Arial" w:hAnsi="Arial"/>
           <w:color w:val="000000"/>
           <w:sz w:val="20"/>
           <w:szCs w:val="20"/>
@@ -3424,7 +3350,7 @@
         <w:pStyle w:val="Normal"/>
         <w:spacing w:lineRule="auto" w:line="240" w:before="0" w:after="0"/>
         <w:rPr>
-          <w:rFonts w:ascii="Montserrat" w:hAnsi="Montserrat" w:eastAsia="Times New Roman" w:cs="Calibri"/>
+          <w:rFonts w:ascii="Arial" w:hAnsi="Arial" w:eastAsia="Times New Roman" w:cs="Calibri"/>
           <w:color w:val="000000"/>
           <w:sz w:val="20"/>
           <w:szCs w:val="20"/>
@@ -3433,7 +3359,7 @@
       </w:pPr>
       <w:r>
         <w:rPr>
-          <w:rFonts w:eastAsia="Times New Roman" w:cs="Calibri" w:ascii="Montserrat" w:hAnsi="Montserrat"/>
+          <w:rFonts w:eastAsia="Times New Roman" w:cs="Calibri" w:ascii="Arial" w:hAnsi="Arial"/>
           <w:color w:val="000000"/>
           <w:sz w:val="20"/>
           <w:szCs w:val="20"/>
@@ -3476,16 +3402,14 @@
               <w:pStyle w:val="Normal"/>
               <w:spacing w:lineRule="auto" w:line="240" w:before="0" w:after="0"/>
               <w:rPr>
-                <w:rFonts w:ascii="Montserrat" w:hAnsi="Montserrat" w:eastAsia="Times New Roman" w:cs="Calibri"/>
-                <w:color w:val="000000"/>
-                <w:sz w:val="20"/>
-                <w:szCs w:val="20"/>
-                <w:lang w:eastAsia="es-MX"/>
-              </w:rPr>
-            </w:pPr>
-            <w:r>
-              <w:rPr>
-                <w:rFonts w:eastAsia="Times New Roman" w:cs="Calibri" w:ascii="Montserrat" w:hAnsi="Montserrat"/>
+                <w:rFonts w:ascii="Arial" w:hAnsi="Arial"/>
+                <w:sz w:val="20"/>
+                <w:szCs w:val="20"/>
+              </w:rPr>
+            </w:pPr>
+            <w:r>
+              <w:rPr>
+                <w:rFonts w:eastAsia="Times New Roman" w:cs="Calibri" w:ascii="Arial" w:hAnsi="Arial"/>
                 <w:color w:val="000000"/>
                 <w:sz w:val="20"/>
                 <w:szCs w:val="20"/>
@@ -3510,16 +3434,16 @@
               <w:pStyle w:val="Normal"/>
               <w:spacing w:lineRule="auto" w:line="240" w:before="0" w:after="0"/>
               <w:rPr>
-                <w:rFonts w:ascii="Montserrat" w:hAnsi="Montserrat" w:eastAsia="Times New Roman" w:cs="Calibri"/>
-                <w:color w:val="000000"/>
-                <w:sz w:val="20"/>
-                <w:szCs w:val="20"/>
-                <w:lang w:eastAsia="es-MX"/>
-              </w:rPr>
-            </w:pPr>
-            <w:r>
-              <w:rPr>
-                <w:rFonts w:eastAsia="Times New Roman" w:cs="Calibri" w:ascii="Montserrat" w:hAnsi="Montserrat"/>
+                <w:rFonts w:ascii="Arial" w:hAnsi="Arial" w:eastAsia="Times New Roman" w:cs="Calibri"/>
+                <w:color w:val="000000"/>
+                <w:sz w:val="20"/>
+                <w:szCs w:val="20"/>
+                <w:lang w:eastAsia="es-MX"/>
+              </w:rPr>
+            </w:pPr>
+            <w:r>
+              <w:rPr>
+                <w:rFonts w:eastAsia="Times New Roman" w:cs="Calibri" w:ascii="Arial" w:hAnsi="Arial"/>
                 <w:color w:val="000000"/>
                 <w:sz w:val="20"/>
                 <w:szCs w:val="20"/>
@@ -3546,16 +3470,14 @@
               <w:pStyle w:val="Normal"/>
               <w:spacing w:lineRule="auto" w:line="240" w:before="0" w:after="0"/>
               <w:rPr>
-                <w:rFonts w:ascii="Montserrat" w:hAnsi="Montserrat" w:eastAsia="Times New Roman" w:cs="Calibri"/>
-                <w:color w:val="000000"/>
-                <w:sz w:val="20"/>
-                <w:szCs w:val="20"/>
-                <w:lang w:eastAsia="es-MX"/>
-              </w:rPr>
-            </w:pPr>
-            <w:r>
-              <w:rPr>
-                <w:rFonts w:eastAsia="Times New Roman" w:cs="Calibri" w:ascii="Montserrat" w:hAnsi="Montserrat"/>
+                <w:rFonts w:ascii="Arial" w:hAnsi="Arial"/>
+                <w:sz w:val="20"/>
+                <w:szCs w:val="20"/>
+              </w:rPr>
+            </w:pPr>
+            <w:r>
+              <w:rPr>
+                <w:rFonts w:eastAsia="Times New Roman" w:cs="Calibri" w:ascii="Arial" w:hAnsi="Arial"/>
                 <w:color w:val="000000"/>
                 <w:sz w:val="20"/>
                 <w:szCs w:val="20"/>
@@ -3580,16 +3502,14 @@
               <w:pStyle w:val="Normal"/>
               <w:spacing w:lineRule="auto" w:line="240" w:before="0" w:after="0"/>
               <w:rPr>
-                <w:rFonts w:ascii="Montserrat" w:hAnsi="Montserrat" w:eastAsia="Times New Roman" w:cs="Calibri"/>
-                <w:color w:val="000000"/>
-                <w:sz w:val="20"/>
-                <w:szCs w:val="20"/>
-                <w:lang w:eastAsia="es-MX"/>
-              </w:rPr>
-            </w:pPr>
-            <w:r>
-              <w:rPr>
-                <w:rFonts w:eastAsia="Times New Roman" w:cs="Calibri" w:ascii="Montserrat" w:hAnsi="Montserrat"/>
+                <w:rFonts w:ascii="Arial" w:hAnsi="Arial"/>
+                <w:sz w:val="20"/>
+                <w:szCs w:val="20"/>
+              </w:rPr>
+            </w:pPr>
+            <w:r>
+              <w:rPr>
+                <w:rFonts w:eastAsia="Times New Roman" w:cs="Calibri" w:ascii="Arial" w:hAnsi="Arial"/>
                 <w:color w:val="000000"/>
                 <w:sz w:val="20"/>
                 <w:szCs w:val="20"/>
@@ -3599,7 +3519,7 @@
             </w:r>
             <w:r>
               <w:rPr>
-                <w:rFonts w:eastAsia="Times New Roman" w:cs="Calibri" w:ascii="Montserrat" w:hAnsi="Montserrat"/>
+                <w:rFonts w:eastAsia="Times New Roman" w:cs="Calibri" w:ascii="Arial" w:hAnsi="Arial"/>
                 <w:color w:val="000000"/>
                 <w:sz w:val="20"/>
                 <w:szCs w:val="20"/>
@@ -3613,16 +3533,16 @@
               <w:pStyle w:val="Normal"/>
               <w:spacing w:lineRule="auto" w:line="240" w:before="0" w:after="0"/>
               <w:rPr>
-                <w:rFonts w:ascii="Montserrat" w:hAnsi="Montserrat" w:eastAsia="Times New Roman" w:cs="Calibri"/>
-                <w:color w:val="000000"/>
-                <w:sz w:val="20"/>
-                <w:szCs w:val="20"/>
-                <w:lang w:eastAsia="es-MX"/>
-              </w:rPr>
-            </w:pPr>
-            <w:r>
-              <w:rPr>
-                <w:rFonts w:eastAsia="Times New Roman" w:cs="Calibri" w:ascii="Montserrat" w:hAnsi="Montserrat"/>
+                <w:rFonts w:ascii="Arial" w:hAnsi="Arial" w:eastAsia="Times New Roman" w:cs="Calibri"/>
+                <w:color w:val="000000"/>
+                <w:sz w:val="20"/>
+                <w:szCs w:val="20"/>
+                <w:lang w:eastAsia="es-MX"/>
+              </w:rPr>
+            </w:pPr>
+            <w:r>
+              <w:rPr>
+                <w:rFonts w:eastAsia="Times New Roman" w:cs="Calibri" w:ascii="Arial" w:hAnsi="Arial"/>
                 <w:color w:val="000000"/>
                 <w:sz w:val="20"/>
                 <w:szCs w:val="20"/>
@@ -3638,13 +3558,17 @@
         <w:pStyle w:val="Normal"/>
         <w:spacing w:lineRule="auto" w:line="240" w:before="0" w:after="0"/>
         <w:rPr>
-          <w:rFonts w:ascii="Montserrat" w:hAnsi="Montserrat"/>
+          <w:rFonts w:ascii="Arial" w:hAnsi="Arial"/>
           <w:sz w:val="20"/>
           <w:szCs w:val="20"/>
         </w:rPr>
       </w:pPr>
       <w:r>
-        <w:rPr/>
+        <w:rPr>
+          <w:rFonts w:ascii="Arial" w:hAnsi="Arial"/>
+          <w:sz w:val="20"/>
+          <w:szCs w:val="20"/>
+        </w:rPr>
       </w:r>
     </w:p>
     <w:sectPr>
@@ -3670,7 +3594,7 @@
         <w:docPartGallery w:val="Page Numbers (Top of Page)"/>
         <w:docPartUnique w:val="true"/>
       </w:docPartObj>
-      <w:id w:val="917724637"/>
+      <w:id w:val="670273984"/>
     </w:sdtPr>
     <w:sdtContent>
       <w:p>
@@ -3930,7 +3854,7 @@
               <wp:positionV relativeFrom="paragraph">
                 <wp:posOffset>-1017270</wp:posOffset>
               </wp:positionV>
-              <wp:extent cx="908685" cy="1127760"/>
+              <wp:extent cx="909320" cy="1128395"/>
               <wp:effectExtent l="0" t="0" r="13970" b="24130"/>
               <wp:wrapNone/>
               <wp:docPr id="2" name="Cuadro de texto 2"/>
@@ -3941,7 +3865,7 @@
                     <wps:spPr>
                       <a:xfrm>
                         <a:off x="0" y="0"/>
-                        <a:ext cx="907920" cy="1127160"/>
+                        <a:ext cx="908640" cy="1127880"/>
                       </a:xfrm>
                       <a:prstGeom prst="rect">
                         <a:avLst/>
@@ -3967,7 +3891,7 @@
                         <w:p>
                           <w:pPr>
                             <w:pStyle w:val="Contenidodelmarco"/>
-                            <w:overflowPunct w:val="false"/>
+                            <w:overflowPunct w:val="true"/>
                             <w:spacing w:lineRule="auto" w:line="240" w:before="0" w:after="0"/>
                             <w:jc w:val="left"/>
                             <w:rPr/>
@@ -3996,7 +3920,7 @@
         </mc:Choice>
         <mc:Fallback>
           <w:pict>
-            <v:rect id="shape_0" ID="Cuadro de texto 2" fillcolor="white" stroked="t" style="position:absolute;margin-left:2.4pt;margin-top:-80.1pt;width:71.45pt;height:88.7pt" wp14:anchorId="635A841A">
+            <v:rect id="shape_0" ID="Cuadro de texto 2" fillcolor="white" stroked="t" style="position:absolute;margin-left:2.4pt;margin-top:-80.1pt;width:71.5pt;height:88.75pt" wp14:anchorId="635A841A">
               <w10:wrap type="square"/>
               <v:fill o:detectmouseclick="t" type="solid" color2="black"/>
               <v:stroke color="black" weight="6480" joinstyle="round" endcap="flat"/>
@@ -4005,7 +3929,7 @@
                   <w:p>
                     <w:pPr>
                       <w:pStyle w:val="Contenidodelmarco"/>
-                      <w:overflowPunct w:val="false"/>
+                      <w:overflowPunct w:val="true"/>
                       <w:spacing w:lineRule="auto" w:line="240" w:before="0" w:after="0"/>
                       <w:jc w:val="left"/>
                       <w:rPr/>

</xml_diff>

<commit_message>
Ajustes en el curriculum de la SEP.
</commit_message>
<xml_diff>
--- a/public/word-templates/curriculum_SEP.docx
+++ b/public/word-templates/curriculum_SEP.docx
@@ -1565,187 +1565,119 @@
               <w:pStyle w:val="Normal"/>
               <w:spacing w:lineRule="auto" w:line="240" w:before="0" w:after="0"/>
               <w:cnfStyle w:val="100000000000" w:firstRow="1" w:lastRow="0" w:firstColumn="0" w:lastColumn="0" w:oddVBand="0" w:evenVBand="0" w:oddHBand="0" w:evenHBand="0" w:firstRowFirstColumn="0" w:firstRowLastColumn="0" w:lastRowFirstColumn="0" w:lastRowLastColumn="0"/>
+              <w:rPr/>
+            </w:pPr>
+            <w:r>
+              <w:rPr>
+                <w:rFonts w:eastAsia="Montserrat" w:cs="Montserrat" w:ascii="Montserrat" w:hAnsi="Montserrat"/>
+                <w:b w:val="false"/>
+                <w:bCs/>
+                <w:i/>
+                <w:iCs/>
+                <w:color w:val="000000"/>
+                <w:sz w:val="20"/>
+                <w:szCs w:val="20"/>
+                <w:lang w:val="es-MX" w:eastAsia="es-MX"/>
+              </w:rPr>
+              <w:t>•</w:t>
+            </w:r>
+            <w:r>
+              <w:rPr>
+                <w:rFonts w:eastAsia="Times New Roman" w:cs="Calibri" w:ascii="Montserrat" w:hAnsi="Montserrat"/>
+                <w:b w:val="false"/>
+                <w:bCs/>
+                <w:i/>
+                <w:iCs/>
+                <w:color w:val="000000"/>
+                <w:sz w:val="20"/>
+                <w:szCs w:val="20"/>
+                <w:lang w:val="es-MX" w:eastAsia="es-MX"/>
+              </w:rPr>
+              <w:t>${curso</w:t>
+            </w:r>
+            <w:r>
+              <w:rPr>
+                <w:rFonts w:eastAsia="Times New Roman" w:cs="Calibri" w:ascii="Montserrat" w:hAnsi="Montserrat"/>
+                <w:b w:val="false"/>
+                <w:bCs/>
+                <w:i/>
+                <w:iCs/>
+                <w:color w:val="000000"/>
+                <w:kern w:val="0"/>
+                <w:sz w:val="20"/>
+                <w:szCs w:val="20"/>
+                <w:lang w:val="es-MX" w:eastAsia="es-MX" w:bidi="ar-SA"/>
+              </w:rPr>
+              <w:t>_sep</w:t>
+            </w:r>
+            <w:r>
+              <w:rPr>
+                <w:rFonts w:eastAsia="Times New Roman" w:cs="Calibri" w:ascii="Montserrat" w:hAnsi="Montserrat"/>
+                <w:b w:val="false"/>
+                <w:bCs/>
+                <w:i/>
+                <w:iCs/>
+                <w:color w:val="000000"/>
+                <w:sz w:val="20"/>
+                <w:szCs w:val="20"/>
+                <w:lang w:val="es-MX" w:eastAsia="es-MX"/>
+              </w:rPr>
+              <w:t xml:space="preserve">} </w:t>
+            </w:r>
+            <w:r>
+              <w:rPr>
+                <w:rFonts w:eastAsia="Times New Roman" w:cs="Calibri" w:ascii="Montserrat" w:hAnsi="Montserrat"/>
+                <w:b w:val="false"/>
+                <w:bCs/>
+                <w:i/>
+                <w:iCs/>
+                <w:color w:val="000000"/>
+                <w:sz w:val="20"/>
+                <w:szCs w:val="20"/>
+                <w:lang w:val="es-MX" w:eastAsia="es-MX"/>
+              </w:rPr>
+              <w:t>del ${</w:t>
+            </w:r>
+            <w:r>
+              <w:rPr>
+                <w:rFonts w:eastAsia="Times New Roman" w:cs="Calibri" w:ascii="Montserrat" w:hAnsi="Montserrat"/>
+                <w:b w:val="false"/>
+                <w:bCs/>
+                <w:i/>
+                <w:iCs/>
+                <w:color w:val="000000"/>
+                <w:kern w:val="0"/>
+                <w:sz w:val="20"/>
+                <w:szCs w:val="20"/>
+                <w:lang w:val="es-MX" w:eastAsia="es-MX" w:bidi="ar-SA"/>
+              </w:rPr>
+              <w:t>periodo</w:t>
+            </w:r>
+            <w:r>
+              <w:rPr>
+                <w:rFonts w:eastAsia="Times New Roman" w:cs="Calibri" w:ascii="Montserrat" w:hAnsi="Montserrat"/>
+                <w:b w:val="false"/>
+                <w:bCs/>
+                <w:i/>
+                <w:iCs/>
+                <w:color w:val="000000"/>
+                <w:sz w:val="20"/>
+                <w:szCs w:val="20"/>
+                <w:lang w:val="es-MX" w:eastAsia="es-MX"/>
+              </w:rPr>
+              <w:t>}.</w:t>
+            </w:r>
+          </w:p>
+          <w:p>
+            <w:pPr>
+              <w:pStyle w:val="Normal"/>
+              <w:spacing w:lineRule="auto" w:line="240" w:before="0" w:after="0"/>
+              <w:cnfStyle w:val="100000000000" w:firstRow="1" w:lastRow="0" w:firstColumn="0" w:lastColumn="0" w:oddVBand="0" w:evenVBand="0" w:oddHBand="0" w:evenHBand="0" w:firstRowFirstColumn="0" w:firstRowLastColumn="0" w:lastRowFirstColumn="0" w:lastRowLastColumn="0"/>
               <w:rPr>
                 <w:rFonts w:ascii="Montserrat" w:hAnsi="Montserrat"/>
                 <w:b/>
                 <w:b/>
                 <w:bCs/>
-              </w:rPr>
-            </w:pPr>
-            <w:r>
-              <w:rPr>
-                <w:rFonts w:eastAsia="Times New Roman" w:cs="Calibri" w:ascii="Montserrat" w:hAnsi="Montserrat"/>
-                <w:b/>
-                <w:bCs/>
-                <w:i w:val="false"/>
-                <w:iCs w:val="false"/>
-                <w:color w:val="000000"/>
-                <w:kern w:val="0"/>
-                <w:sz w:val="20"/>
-                <w:szCs w:val="20"/>
-                <w:lang w:val="es-MX" w:eastAsia="es-MX" w:bidi="ar-SA"/>
-              </w:rPr>
-              <w:t>Nombre del curso</w:t>
-            </w:r>
-            <w:r>
-              <w:rPr>
-                <w:rFonts w:eastAsia="Times New Roman" w:cs="Calibri" w:ascii="Montserrat" w:hAnsi="Montserrat"/>
-                <w:b/>
-                <w:bCs/>
-                <w:i w:val="false"/>
-                <w:iCs w:val="false"/>
-                <w:color w:val="000000"/>
-                <w:sz w:val="20"/>
-                <w:szCs w:val="20"/>
-                <w:lang w:val="es-MX" w:eastAsia="es-MX"/>
-              </w:rPr>
-              <w:t>:</w:t>
-            </w:r>
-            <w:r>
-              <w:rPr>
-                <w:rFonts w:eastAsia="Times New Roman" w:cs="Calibri" w:ascii="Montserrat" w:hAnsi="Montserrat"/>
-                <w:b w:val="false"/>
-                <w:bCs/>
-                <w:i w:val="false"/>
-                <w:iCs w:val="false"/>
-                <w:color w:val="000000"/>
-                <w:sz w:val="20"/>
-                <w:szCs w:val="20"/>
-                <w:lang w:val="es-MX" w:eastAsia="es-MX"/>
-              </w:rPr>
-              <w:t xml:space="preserve"> ${curso</w:t>
-            </w:r>
-            <w:r>
-              <w:rPr>
-                <w:rFonts w:eastAsia="Times New Roman" w:cs="Calibri" w:ascii="Montserrat" w:hAnsi="Montserrat"/>
-                <w:b w:val="false"/>
-                <w:bCs/>
-                <w:i w:val="false"/>
-                <w:iCs w:val="false"/>
-                <w:color w:val="000000"/>
-                <w:kern w:val="0"/>
-                <w:sz w:val="20"/>
-                <w:szCs w:val="20"/>
-                <w:lang w:val="es-MX" w:eastAsia="es-MX" w:bidi="ar-SA"/>
-              </w:rPr>
-              <w:t>_sep</w:t>
-            </w:r>
-            <w:r>
-              <w:rPr>
-                <w:rFonts w:eastAsia="Times New Roman" w:cs="Calibri" w:ascii="Montserrat" w:hAnsi="Montserrat"/>
-                <w:b w:val="false"/>
-                <w:bCs/>
-                <w:i w:val="false"/>
-                <w:iCs w:val="false"/>
-                <w:color w:val="000000"/>
-                <w:sz w:val="20"/>
-                <w:szCs w:val="20"/>
-                <w:lang w:val="es-MX" w:eastAsia="es-MX"/>
-              </w:rPr>
-              <w:t>}</w:t>
-            </w:r>
-          </w:p>
-          <w:p>
-            <w:pPr>
-              <w:pStyle w:val="Normal"/>
-              <w:spacing w:lineRule="auto" w:line="240" w:before="0" w:after="0"/>
-              <w:cnfStyle w:val="100000000000" w:firstRow="1" w:lastRow="0" w:firstColumn="0" w:lastColumn="0" w:oddVBand="0" w:evenVBand="0" w:oddHBand="0" w:evenHBand="0" w:firstRowFirstColumn="0" w:firstRowLastColumn="0" w:lastRowFirstColumn="0" w:lastRowLastColumn="0"/>
-              <w:rPr>
-                <w:rFonts w:ascii="Montserrat" w:hAnsi="Montserrat"/>
-                <w:b/>
-                <w:b/>
-                <w:bCs/>
-              </w:rPr>
-            </w:pPr>
-            <w:r>
-              <w:rPr>
-                <w:rFonts w:eastAsia="Times New Roman" w:cs="Calibri" w:ascii="Montserrat" w:hAnsi="Montserrat"/>
-                <w:b/>
-                <w:bCs/>
-                <w:i w:val="false"/>
-                <w:iCs w:val="false"/>
-                <w:color w:val="000000"/>
-                <w:kern w:val="0"/>
-                <w:sz w:val="20"/>
-                <w:szCs w:val="20"/>
-                <w:lang w:val="es-MX" w:eastAsia="es-MX" w:bidi="ar-SA"/>
-              </w:rPr>
-              <w:t>Periodo</w:t>
-            </w:r>
-            <w:r>
-              <w:rPr>
-                <w:rFonts w:eastAsia="Times New Roman" w:cs="Calibri" w:ascii="Montserrat" w:hAnsi="Montserrat"/>
-                <w:b/>
-                <w:bCs/>
-                <w:i w:val="false"/>
-                <w:iCs w:val="false"/>
-                <w:color w:val="000000"/>
-                <w:sz w:val="20"/>
-                <w:szCs w:val="20"/>
-                <w:lang w:val="es-MX" w:eastAsia="es-MX"/>
-              </w:rPr>
-              <w:t>:</w:t>
-            </w:r>
-            <w:r>
-              <w:rPr>
-                <w:rFonts w:eastAsia="Times New Roman" w:cs="Calibri" w:ascii="Montserrat" w:hAnsi="Montserrat"/>
-                <w:b w:val="false"/>
-                <w:bCs/>
-                <w:i w:val="false"/>
-                <w:iCs w:val="false"/>
-                <w:color w:val="000000"/>
-                <w:sz w:val="20"/>
-                <w:szCs w:val="20"/>
-                <w:lang w:val="es-MX" w:eastAsia="es-MX"/>
-              </w:rPr>
-              <w:t xml:space="preserve"> ${</w:t>
-            </w:r>
-            <w:r>
-              <w:rPr>
-                <w:rFonts w:eastAsia="Times New Roman" w:cs="Calibri" w:ascii="Montserrat" w:hAnsi="Montserrat"/>
-                <w:b w:val="false"/>
-                <w:bCs/>
-                <w:i w:val="false"/>
-                <w:iCs w:val="false"/>
-                <w:color w:val="000000"/>
-                <w:kern w:val="0"/>
-                <w:sz w:val="20"/>
-                <w:szCs w:val="20"/>
-                <w:lang w:val="es-MX" w:eastAsia="es-MX" w:bidi="ar-SA"/>
-              </w:rPr>
-              <w:t>periodo</w:t>
-            </w:r>
-            <w:r>
-              <w:rPr>
-                <w:rFonts w:eastAsia="Times New Roman" w:cs="Calibri" w:ascii="Montserrat" w:hAnsi="Montserrat"/>
-                <w:b w:val="false"/>
-                <w:bCs/>
-                <w:i w:val="false"/>
-                <w:iCs w:val="false"/>
-                <w:color w:val="000000"/>
-                <w:sz w:val="20"/>
-                <w:szCs w:val="20"/>
-                <w:lang w:val="es-MX" w:eastAsia="es-MX"/>
-              </w:rPr>
-              <w:t>}</w:t>
-            </w:r>
-          </w:p>
-          <w:p>
-            <w:pPr>
-              <w:pStyle w:val="Normal"/>
-              <w:spacing w:lineRule="auto" w:line="240" w:before="0" w:after="0"/>
-              <w:cnfStyle w:val="100000000000" w:firstRow="1" w:lastRow="0" w:firstColumn="0" w:lastColumn="0" w:oddVBand="0" w:evenVBand="0" w:oddHBand="0" w:evenHBand="0" w:firstRowFirstColumn="0" w:firstRowLastColumn="0" w:lastRowFirstColumn="0" w:lastRowLastColumn="0"/>
-              <w:rPr>
-                <w:rFonts w:ascii="Montserrat" w:hAnsi="Montserrat" w:eastAsia="Times New Roman" w:cs="Calibri"/>
-                <w:b/>
-                <w:b/>
-                <w:bCs/>
-                <w:i/>
-                <w:i/>
-                <w:color w:val="000000"/>
-                <w:sz w:val="20"/>
-                <w:szCs w:val="20"/>
-                <w:lang w:eastAsia="es-MX"/>
               </w:rPr>
             </w:pPr>
             <w:r>
@@ -2571,10 +2503,22 @@
               <w:pStyle w:val="Normal"/>
               <w:spacing w:lineRule="auto" w:line="240" w:before="120" w:after="120"/>
               <w:cnfStyle w:val="000000000000" w:firstRow="0" w:lastRow="0" w:firstColumn="0" w:lastColumn="0" w:oddVBand="0" w:evenVBand="0" w:oddHBand="0" w:evenHBand="0" w:firstRowFirstColumn="0" w:firstRowLastColumn="0" w:lastRowFirstColumn="0" w:lastRowLastColumn="0"/>
-              <w:rPr>
-                <w:rFonts w:ascii="Montserrat" w:hAnsi="Montserrat"/>
-              </w:rPr>
-            </w:pPr>
+              <w:rPr/>
+            </w:pPr>
+            <w:r>
+              <w:rPr>
+                <w:rFonts w:eastAsia="Montserrat" w:cs="Montserrat" w:ascii="Montserrat" w:hAnsi="Montserrat"/>
+                <w:b w:val="false"/>
+                <w:bCs/>
+                <w:i w:val="false"/>
+                <w:iCs w:val="false"/>
+                <w:color w:val="000000"/>
+                <w:sz w:val="20"/>
+                <w:szCs w:val="20"/>
+                <w:lang w:val="es-MX" w:eastAsia="es-MX"/>
+              </w:rPr>
+              <w:t xml:space="preserve">• </w:t>
+            </w:r>
             <w:r>
               <w:rPr>
                 <w:rFonts w:eastAsia="Times New Roman" w:cs="Calibri" w:ascii="Montserrat" w:hAnsi="Montserrat"/>
@@ -3470,11 +3414,7 @@
         </w:rPr>
       </w:pPr>
       <w:r>
-        <w:rPr>
-          <w:rFonts w:ascii="Montserrat" w:hAnsi="Montserrat"/>
-          <w:sz w:val="20"/>
-          <w:szCs w:val="20"/>
-        </w:rPr>
+        <w:rPr/>
       </w:r>
     </w:p>
     <w:sectPr>
@@ -3500,7 +3440,7 @@
         <w:docPartGallery w:val="Page Numbers (Top of Page)"/>
         <w:docPartUnique w:val="true"/>
       </w:docPartObj>
-      <w:id w:val="1395806173"/>
+      <w:id w:val="1161674013"/>
     </w:sdtPr>
     <w:sdtContent>
       <w:p>
@@ -3556,7 +3496,7 @@
             <w:bCs/>
             <w:rFonts w:ascii="Montserrat Light" w:hAnsi="Montserrat Light"/>
           </w:rPr>
-          <w:t>1</w:t>
+          <w:t>2</w:t>
         </w:r>
         <w:r>
           <w:rPr>
@@ -3760,7 +3700,7 @@
               <wp:positionV relativeFrom="paragraph">
                 <wp:posOffset>-1017270</wp:posOffset>
               </wp:positionV>
-              <wp:extent cx="909955" cy="1129030"/>
+              <wp:extent cx="910590" cy="1129665"/>
               <wp:effectExtent l="0" t="0" r="13970" b="24130"/>
               <wp:wrapNone/>
               <wp:docPr id="2" name="Cuadro de texto 2"/>
@@ -3771,7 +3711,7 @@
                     <wps:spPr>
                       <a:xfrm>
                         <a:off x="0" y="0"/>
-                        <a:ext cx="909360" cy="1128240"/>
+                        <a:ext cx="910080" cy="1128960"/>
                       </a:xfrm>
                       <a:prstGeom prst="rect">
                         <a:avLst/>
@@ -3797,7 +3737,7 @@
                         <w:p>
                           <w:pPr>
                             <w:pStyle w:val="Contenidodelmarco"/>
-                            <w:overflowPunct w:val="false"/>
+                            <w:overflowPunct w:val="true"/>
                             <w:spacing w:lineRule="auto" w:line="240" w:before="0" w:after="0"/>
                             <w:jc w:val="left"/>
                             <w:rPr/>
@@ -3826,7 +3766,7 @@
         </mc:Choice>
         <mc:Fallback>
           <w:pict>
-            <v:rect id="shape_0" ID="Cuadro de texto 2" fillcolor="white" stroked="t" style="position:absolute;margin-left:2.4pt;margin-top:-80.1pt;width:71.55pt;height:88.8pt" wp14:anchorId="635A841A">
+            <v:rect id="shape_0" ID="Cuadro de texto 2" fillcolor="white" stroked="t" style="position:absolute;margin-left:2.4pt;margin-top:-80.1pt;width:71.6pt;height:88.85pt" wp14:anchorId="635A841A">
               <w10:wrap type="square"/>
               <v:fill o:detectmouseclick="t" type="solid" color2="black"/>
               <v:stroke color="black" weight="6480" joinstyle="round" endcap="flat"/>
@@ -3835,7 +3775,7 @@
                   <w:p>
                     <w:pPr>
                       <w:pStyle w:val="Contenidodelmarco"/>
-                      <w:overflowPunct w:val="false"/>
+                      <w:overflowPunct w:val="true"/>
                       <w:spacing w:lineRule="auto" w:line="240" w:before="0" w:after="0"/>
                       <w:jc w:val="left"/>
                       <w:rPr/>

</xml_diff>